<commit_message>
TOC - Intro finished
</commit_message>
<xml_diff>
--- a/Theory of Computation.docx
+++ b/Theory of Computation.docx
@@ -8,14 +8,12 @@
         <w:rPr>
           <w:b/>
           <w:sz w:val="44"/>
-          <w:u w:val="single"/>
         </w:rPr>
       </w:pPr>
       <w:r>
         <w:rPr>
           <w:b/>
           <w:sz w:val="44"/>
-          <w:u w:val="single"/>
         </w:rPr>
         <w:t>Theory of Computation</w:t>
       </w:r>
@@ -26,12 +24,14 @@
         <w:rPr>
           <w:b/>
           <w:sz w:val="36"/>
+          <w:u w:val="single"/>
         </w:rPr>
       </w:pPr>
       <w:r>
         <w:rPr>
           <w:b/>
           <w:sz w:val="36"/>
+          <w:u w:val="single"/>
         </w:rPr>
         <w:t>Introduction</w:t>
       </w:r>
@@ -850,6 +850,2360 @@
           <w:sz w:val="24"/>
         </w:rPr>
       </w:pPr>
+    </w:p>
+    <w:p>
+      <w:pPr>
+        <w:tabs>
+          <w:tab w:val="left" w:pos="5422"/>
+        </w:tabs>
+        <w:rPr>
+          <w:sz w:val="24"/>
+        </w:rPr>
+      </w:pPr>
+      <w:r>
+        <w:rPr>
+          <w:sz w:val="24"/>
+        </w:rPr>
+        <w:tab/>
+      </w:r>
+    </w:p>
+    <w:p>
+      <w:pPr>
+        <w:tabs>
+          <w:tab w:val="left" w:pos="5422"/>
+        </w:tabs>
+        <w:ind w:left="-630"/>
+        <w:rPr>
+          <w:b/>
+          <w:sz w:val="24"/>
+        </w:rPr>
+      </w:pPr>
+      <w:r>
+        <w:rPr>
+          <w:b/>
+          <w:sz w:val="24"/>
+        </w:rPr>
+        <w:t xml:space="preserve">Layers/levels of </w:t>
+      </w:r>
+      <w:proofErr w:type="gramStart"/>
+      <w:r>
+        <w:rPr>
+          <w:b/>
+          <w:sz w:val="24"/>
+        </w:rPr>
+        <w:t>TOC :</w:t>
+      </w:r>
+      <w:proofErr w:type="gramEnd"/>
+      <w:r>
+        <w:rPr>
+          <w:b/>
+          <w:sz w:val="24"/>
+        </w:rPr>
+        <w:t xml:space="preserve">- </w:t>
+      </w:r>
+    </w:p>
+    <w:p>
+      <w:pPr>
+        <w:tabs>
+          <w:tab w:val="left" w:pos="5422"/>
+        </w:tabs>
+        <w:ind w:left="-630"/>
+        <w:rPr>
+          <w:sz w:val="24"/>
+        </w:rPr>
+      </w:pPr>
+      <w:proofErr w:type="gramStart"/>
+      <w:r>
+        <w:rPr>
+          <w:sz w:val="24"/>
+        </w:rPr>
+        <w:t>1 .</w:t>
+      </w:r>
+      <w:proofErr w:type="gramEnd"/>
+      <w:r>
+        <w:rPr>
+          <w:sz w:val="24"/>
+        </w:rPr>
+        <w:t xml:space="preserve"> FSM (Finite State Machine) – It is the simplest model of </w:t>
+      </w:r>
+      <w:proofErr w:type="gramStart"/>
+      <w:r>
+        <w:rPr>
+          <w:sz w:val="24"/>
+        </w:rPr>
+        <w:t>computation .</w:t>
+      </w:r>
+      <w:proofErr w:type="gramEnd"/>
+      <w:r>
+        <w:rPr>
+          <w:sz w:val="24"/>
+        </w:rPr>
+        <w:t xml:space="preserve"> </w:t>
+      </w:r>
+    </w:p>
+    <w:p>
+      <w:pPr>
+        <w:tabs>
+          <w:tab w:val="left" w:pos="5422"/>
+        </w:tabs>
+        <w:ind w:left="2340"/>
+        <w:rPr>
+          <w:sz w:val="24"/>
+        </w:rPr>
+      </w:pPr>
+      <w:r>
+        <w:rPr>
+          <w:sz w:val="24"/>
+        </w:rPr>
+        <w:t xml:space="preserve">- It has very limited amount of memory </w:t>
+      </w:r>
+    </w:p>
+    <w:p>
+      <w:pPr>
+        <w:tabs>
+          <w:tab w:val="left" w:pos="5422"/>
+        </w:tabs>
+        <w:ind w:left="2340"/>
+        <w:rPr>
+          <w:sz w:val="24"/>
+        </w:rPr>
+      </w:pPr>
+      <w:r>
+        <w:rPr>
+          <w:sz w:val="24"/>
+        </w:rPr>
+        <w:t xml:space="preserve">- It can perform very low level computations and </w:t>
+      </w:r>
+      <w:proofErr w:type="gramStart"/>
+      <w:r>
+        <w:rPr>
+          <w:sz w:val="24"/>
+        </w:rPr>
+        <w:t>calculations .</w:t>
+      </w:r>
+      <w:proofErr w:type="gramEnd"/>
+      <w:r>
+        <w:rPr>
+          <w:sz w:val="24"/>
+        </w:rPr>
+        <w:t xml:space="preserve"> </w:t>
+      </w:r>
+    </w:p>
+    <w:p>
+      <w:pPr>
+        <w:tabs>
+          <w:tab w:val="left" w:pos="5422"/>
+        </w:tabs>
+        <w:ind w:left="2520" w:hanging="3150"/>
+        <w:rPr>
+          <w:sz w:val="24"/>
+        </w:rPr>
+      </w:pPr>
+      <w:proofErr w:type="gramStart"/>
+      <w:r>
+        <w:rPr>
+          <w:sz w:val="24"/>
+        </w:rPr>
+        <w:t>2 .</w:t>
+      </w:r>
+      <w:proofErr w:type="gramEnd"/>
+      <w:r>
+        <w:rPr>
+          <w:sz w:val="24"/>
+        </w:rPr>
+        <w:t xml:space="preserve"> CFL (Context Free Language) – It is little more powerful than FSM and can perform some more   higher level of computations as compared to </w:t>
+      </w:r>
+      <w:proofErr w:type="gramStart"/>
+      <w:r>
+        <w:rPr>
+          <w:sz w:val="24"/>
+        </w:rPr>
+        <w:t>FSM .</w:t>
+      </w:r>
+      <w:proofErr w:type="gramEnd"/>
+      <w:r>
+        <w:rPr>
+          <w:sz w:val="24"/>
+        </w:rPr>
+        <w:t xml:space="preserve">   </w:t>
+      </w:r>
+    </w:p>
+    <w:p>
+      <w:pPr>
+        <w:tabs>
+          <w:tab w:val="left" w:pos="5422"/>
+        </w:tabs>
+        <w:ind w:left="2520"/>
+        <w:rPr>
+          <w:sz w:val="24"/>
+        </w:rPr>
+      </w:pPr>
+      <w:r>
+        <w:rPr>
+          <w:sz w:val="24"/>
+        </w:rPr>
+        <w:t xml:space="preserve">- </w:t>
+      </w:r>
+      <w:proofErr w:type="gramStart"/>
+      <w:r>
+        <w:rPr>
+          <w:sz w:val="24"/>
+        </w:rPr>
+        <w:t>here</w:t>
+      </w:r>
+      <w:proofErr w:type="gramEnd"/>
+      <w:r>
+        <w:rPr>
+          <w:sz w:val="24"/>
+        </w:rPr>
+        <w:t xml:space="preserve"> the </w:t>
+      </w:r>
+      <w:r>
+        <w:rPr>
+          <w:b/>
+          <w:sz w:val="24"/>
+        </w:rPr>
+        <w:t>language</w:t>
+      </w:r>
+      <w:r>
+        <w:rPr>
+          <w:sz w:val="24"/>
+        </w:rPr>
+        <w:t xml:space="preserve"> means </w:t>
+      </w:r>
+      <w:r>
+        <w:rPr>
+          <w:b/>
+          <w:sz w:val="24"/>
+        </w:rPr>
+        <w:t>set of strings</w:t>
+      </w:r>
+      <w:r>
+        <w:rPr>
+          <w:sz w:val="24"/>
+        </w:rPr>
+        <w:t xml:space="preserve"> not a programming language</w:t>
+      </w:r>
+    </w:p>
+    <w:p>
+      <w:pPr>
+        <w:tabs>
+          <w:tab w:val="left" w:pos="5422"/>
+        </w:tabs>
+        <w:ind w:left="-630"/>
+        <w:rPr>
+          <w:sz w:val="24"/>
+        </w:rPr>
+      </w:pPr>
+      <w:proofErr w:type="gramStart"/>
+      <w:r>
+        <w:rPr>
+          <w:sz w:val="24"/>
+        </w:rPr>
+        <w:t>3 .</w:t>
+      </w:r>
+      <w:proofErr w:type="gramEnd"/>
+      <w:r>
+        <w:rPr>
+          <w:sz w:val="24"/>
+        </w:rPr>
+        <w:t xml:space="preserve"> Turning Machine – It can perform higher level of computations and </w:t>
+      </w:r>
+      <w:proofErr w:type="gramStart"/>
+      <w:r>
+        <w:rPr>
+          <w:sz w:val="24"/>
+        </w:rPr>
+        <w:t>calculations .</w:t>
+      </w:r>
+      <w:proofErr w:type="gramEnd"/>
+    </w:p>
+    <w:p>
+      <w:pPr>
+        <w:tabs>
+          <w:tab w:val="left" w:pos="5422"/>
+        </w:tabs>
+        <w:ind w:left="-630"/>
+        <w:rPr>
+          <w:sz w:val="24"/>
+        </w:rPr>
+      </w:pPr>
+      <w:proofErr w:type="gramStart"/>
+      <w:r>
+        <w:rPr>
+          <w:sz w:val="24"/>
+        </w:rPr>
+        <w:t>4 .</w:t>
+      </w:r>
+      <w:proofErr w:type="gramEnd"/>
+      <w:r>
+        <w:rPr>
+          <w:sz w:val="24"/>
+        </w:rPr>
+        <w:t xml:space="preserve"> </w:t>
+      </w:r>
+      <w:proofErr w:type="spellStart"/>
+      <w:r>
+        <w:rPr>
+          <w:sz w:val="24"/>
+        </w:rPr>
+        <w:t>Undecidable</w:t>
+      </w:r>
+      <w:proofErr w:type="spellEnd"/>
+      <w:r>
+        <w:rPr>
+          <w:sz w:val="24"/>
+        </w:rPr>
+        <w:t xml:space="preserve"> </w:t>
+      </w:r>
+      <w:proofErr w:type="gramStart"/>
+      <w:r>
+        <w:rPr>
+          <w:sz w:val="24"/>
+        </w:rPr>
+        <w:t>-  The</w:t>
+      </w:r>
+      <w:proofErr w:type="gramEnd"/>
+      <w:r>
+        <w:rPr>
+          <w:sz w:val="24"/>
+        </w:rPr>
+        <w:t xml:space="preserve"> </w:t>
+      </w:r>
+      <w:r>
+        <w:rPr>
+          <w:i/>
+          <w:sz w:val="24"/>
+        </w:rPr>
+        <w:t>problems that can’t be solved mechanically</w:t>
+      </w:r>
+      <w:r>
+        <w:rPr>
+          <w:sz w:val="24"/>
+        </w:rPr>
+        <w:t xml:space="preserve"> , comes under this layer . </w:t>
+      </w:r>
+    </w:p>
+    <w:p>
+      <w:pPr>
+        <w:tabs>
+          <w:tab w:val="left" w:pos="5422"/>
+        </w:tabs>
+        <w:ind w:left="-630"/>
+        <w:rPr>
+          <w:sz w:val="24"/>
+        </w:rPr>
+      </w:pPr>
+      <w:r>
+        <w:rPr>
+          <w:b/>
+          <w:i/>
+          <w:sz w:val="28"/>
+        </w:rPr>
+        <w:t xml:space="preserve">Important </w:t>
+      </w:r>
+      <w:proofErr w:type="gramStart"/>
+      <w:r>
+        <w:rPr>
+          <w:b/>
+          <w:i/>
+          <w:sz w:val="28"/>
+        </w:rPr>
+        <w:t>terms :</w:t>
+      </w:r>
+      <w:proofErr w:type="gramEnd"/>
+      <w:r>
+        <w:rPr>
+          <w:b/>
+          <w:i/>
+          <w:sz w:val="28"/>
+        </w:rPr>
+        <w:t>-</w:t>
+      </w:r>
+    </w:p>
+    <w:p>
+      <w:pPr>
+        <w:tabs>
+          <w:tab w:val="left" w:pos="5422"/>
+        </w:tabs>
+        <w:ind w:left="-630"/>
+        <w:rPr>
+          <w:sz w:val="24"/>
+        </w:rPr>
+      </w:pPr>
+      <w:r>
+        <w:rPr>
+          <w:sz w:val="24"/>
+        </w:rPr>
+        <w:t xml:space="preserve">Symbol – </w:t>
+      </w:r>
+      <w:proofErr w:type="gramStart"/>
+      <w:r>
+        <w:rPr>
+          <w:sz w:val="24"/>
+        </w:rPr>
+        <w:t>a ,</w:t>
+      </w:r>
+      <w:proofErr w:type="gramEnd"/>
+      <w:r>
+        <w:rPr>
+          <w:sz w:val="24"/>
+        </w:rPr>
+        <w:t xml:space="preserve"> b , c , 0 , 1 , 2 ….</w:t>
+      </w:r>
+    </w:p>
+    <w:p>
+      <w:pPr>
+        <w:tabs>
+          <w:tab w:val="left" w:pos="5422"/>
+        </w:tabs>
+        <w:ind w:left="-630"/>
+        <w:rPr>
+          <w:sz w:val="24"/>
+        </w:rPr>
+      </w:pPr>
+      <w:r>
+        <w:rPr>
+          <w:sz w:val="24"/>
+        </w:rPr>
+        <w:t>Alphabet (</w:t>
+      </w:r>
+      <w:r>
+        <w:rPr>
+          <w:rFonts w:cstheme="minorHAnsi"/>
+          <w:b/>
+          <w:sz w:val="24"/>
+        </w:rPr>
+        <w:t>∑</w:t>
+      </w:r>
+      <w:r>
+        <w:rPr>
+          <w:sz w:val="24"/>
+        </w:rPr>
+        <w:t xml:space="preserve">) – it is a </w:t>
+      </w:r>
+      <w:r>
+        <w:rPr>
+          <w:b/>
+          <w:sz w:val="24"/>
+        </w:rPr>
+        <w:t>collection</w:t>
+      </w:r>
+      <w:r>
+        <w:rPr>
+          <w:sz w:val="24"/>
+        </w:rPr>
+        <w:t xml:space="preserve"> of </w:t>
+      </w:r>
+      <w:proofErr w:type="gramStart"/>
+      <w:r>
+        <w:rPr>
+          <w:sz w:val="24"/>
+        </w:rPr>
+        <w:t>symbols</w:t>
+      </w:r>
+      <w:r>
+        <w:rPr>
+          <w:sz w:val="24"/>
+        </w:rPr>
+        <w:t xml:space="preserve"> ,</w:t>
+      </w:r>
+      <w:proofErr w:type="gramEnd"/>
+      <w:r>
+        <w:rPr>
+          <w:sz w:val="24"/>
+        </w:rPr>
+        <w:t xml:space="preserve"> </w:t>
+      </w:r>
+      <w:proofErr w:type="spellStart"/>
+      <w:r>
+        <w:rPr>
+          <w:sz w:val="24"/>
+        </w:rPr>
+        <w:t>e.g</w:t>
+      </w:r>
+      <w:proofErr w:type="spellEnd"/>
+      <w:r>
+        <w:rPr>
+          <w:sz w:val="24"/>
+        </w:rPr>
+        <w:t xml:space="preserve"> {a , b} , {1 , 2 , 3, 4} , {0,1}</w:t>
+      </w:r>
+    </w:p>
+    <w:p>
+      <w:pPr>
+        <w:tabs>
+          <w:tab w:val="left" w:pos="5422"/>
+        </w:tabs>
+        <w:ind w:left="-630"/>
+        <w:rPr>
+          <w:sz w:val="24"/>
+        </w:rPr>
+      </w:pPr>
+      <w:r>
+        <w:rPr>
+          <w:sz w:val="24"/>
+        </w:rPr>
+        <w:t xml:space="preserve">Strings – A </w:t>
+      </w:r>
+      <w:r>
+        <w:rPr>
+          <w:b/>
+          <w:sz w:val="24"/>
+        </w:rPr>
+        <w:t>sequence</w:t>
+      </w:r>
+      <w:r>
+        <w:rPr>
+          <w:sz w:val="24"/>
+        </w:rPr>
+        <w:t xml:space="preserve"> of symbols , </w:t>
+      </w:r>
+      <w:proofErr w:type="spellStart"/>
+      <w:r>
+        <w:rPr>
+          <w:sz w:val="24"/>
+        </w:rPr>
+        <w:t>e.g</w:t>
+      </w:r>
+      <w:proofErr w:type="spellEnd"/>
+      <w:r>
+        <w:rPr>
+          <w:sz w:val="24"/>
+        </w:rPr>
+        <w:t xml:space="preserve">    a , b , c , 0 , 1 , 01 , </w:t>
+      </w:r>
+      <w:proofErr w:type="spellStart"/>
+      <w:r>
+        <w:rPr>
+          <w:sz w:val="24"/>
+        </w:rPr>
+        <w:t>ab</w:t>
+      </w:r>
+      <w:proofErr w:type="spellEnd"/>
+      <w:r>
+        <w:rPr>
+          <w:sz w:val="24"/>
+        </w:rPr>
+        <w:t xml:space="preserve"> , </w:t>
+      </w:r>
+      <w:proofErr w:type="spellStart"/>
+      <w:r>
+        <w:rPr>
+          <w:sz w:val="24"/>
+        </w:rPr>
+        <w:t>abc</w:t>
+      </w:r>
+      <w:proofErr w:type="spellEnd"/>
+      <w:r>
+        <w:rPr>
+          <w:sz w:val="24"/>
+        </w:rPr>
+        <w:t xml:space="preserve"> , 01 </w:t>
+      </w:r>
+      <w:proofErr w:type="spellStart"/>
+      <w:r>
+        <w:rPr>
+          <w:sz w:val="24"/>
+        </w:rPr>
+        <w:t>etc</w:t>
+      </w:r>
+      <w:proofErr w:type="spellEnd"/>
+    </w:p>
+    <w:p>
+      <w:pPr>
+        <w:tabs>
+          <w:tab w:val="left" w:pos="5422"/>
+        </w:tabs>
+        <w:ind w:left="-630"/>
+        <w:rPr>
+          <w:sz w:val="24"/>
+        </w:rPr>
+      </w:pPr>
+      <w:r>
+        <w:rPr>
+          <w:sz w:val="24"/>
+        </w:rPr>
+        <w:t xml:space="preserve">Language – </w:t>
+      </w:r>
+      <w:r>
+        <w:rPr>
+          <w:b/>
+          <w:sz w:val="24"/>
+        </w:rPr>
+        <w:t>Set</w:t>
+      </w:r>
+      <w:r>
+        <w:rPr>
+          <w:sz w:val="24"/>
+        </w:rPr>
+        <w:t xml:space="preserve"> of </w:t>
+      </w:r>
+      <w:proofErr w:type="gramStart"/>
+      <w:r>
+        <w:rPr>
+          <w:sz w:val="24"/>
+        </w:rPr>
+        <w:t>strings  ,</w:t>
+      </w:r>
+      <w:proofErr w:type="gramEnd"/>
+      <w:r>
+        <w:rPr>
+          <w:sz w:val="24"/>
+        </w:rPr>
+        <w:t xml:space="preserve"> </w:t>
+      </w:r>
+      <w:proofErr w:type="spellStart"/>
+      <w:r>
+        <w:rPr>
+          <w:sz w:val="24"/>
+        </w:rPr>
+        <w:t>e.g</w:t>
+      </w:r>
+      <w:proofErr w:type="spellEnd"/>
+      <w:r>
+        <w:rPr>
+          <w:sz w:val="24"/>
+        </w:rPr>
+        <w:t xml:space="preserve"> , L1 = with </w:t>
+      </w:r>
+      <w:r>
+        <w:rPr>
+          <w:rFonts w:cstheme="minorHAnsi"/>
+          <w:b/>
+          <w:sz w:val="24"/>
+        </w:rPr>
+        <w:t>∑</w:t>
+      </w:r>
+      <w:r>
+        <w:rPr>
+          <w:rFonts w:cstheme="minorHAnsi"/>
+          <w:b/>
+          <w:sz w:val="24"/>
+        </w:rPr>
+        <w:t>=</w:t>
+      </w:r>
+      <w:r>
+        <w:rPr>
+          <w:sz w:val="24"/>
+        </w:rPr>
+        <w:t>{0,1} , set of all strings of length 2  = {00 , 11 , 10 , 01}</w:t>
+      </w:r>
+    </w:p>
+    <w:p>
+      <w:pPr>
+        <w:tabs>
+          <w:tab w:val="left" w:pos="5422"/>
+        </w:tabs>
+        <w:ind w:left="2520"/>
+        <w:rPr>
+          <w:sz w:val="24"/>
+        </w:rPr>
+      </w:pPr>
+      <w:r>
+        <w:rPr>
+          <w:sz w:val="24"/>
+        </w:rPr>
+        <w:t>L2 = set of all strings of length 3 = {</w:t>
+      </w:r>
+      <w:proofErr w:type="gramStart"/>
+      <w:r>
+        <w:rPr>
+          <w:sz w:val="24"/>
+        </w:rPr>
+        <w:t>000 ,</w:t>
+      </w:r>
+      <w:proofErr w:type="gramEnd"/>
+      <w:r>
+        <w:rPr>
+          <w:sz w:val="24"/>
+        </w:rPr>
+        <w:t xml:space="preserve"> 011 , 010 , 001}</w:t>
+      </w:r>
+    </w:p>
+    <w:p>
+      <w:pPr>
+        <w:tabs>
+          <w:tab w:val="left" w:pos="5422"/>
+        </w:tabs>
+        <w:ind w:left="2520" w:right="-810"/>
+        <w:rPr>
+          <w:i/>
+          <w:sz w:val="24"/>
+        </w:rPr>
+      </w:pPr>
+      <w:r>
+        <w:rPr>
+          <w:sz w:val="24"/>
+        </w:rPr>
+        <w:t>L3 = set of all strings which begin with 0 = {</w:t>
+      </w:r>
+      <w:proofErr w:type="gramStart"/>
+      <w:r>
+        <w:rPr>
+          <w:sz w:val="24"/>
+        </w:rPr>
+        <w:t>0 ,</w:t>
+      </w:r>
+      <w:proofErr w:type="gramEnd"/>
+      <w:r>
+        <w:rPr>
+          <w:sz w:val="24"/>
+        </w:rPr>
+        <w:t xml:space="preserve"> 00 , 01 , 000 , 0001..} </w:t>
+      </w:r>
+      <w:r>
+        <w:rPr>
+          <w:i/>
+          <w:sz w:val="24"/>
+        </w:rPr>
+        <w:t>&lt;-infinite set</w:t>
+      </w:r>
+    </w:p>
+    <w:p>
+      <w:pPr>
+        <w:tabs>
+          <w:tab w:val="left" w:pos="5422"/>
+        </w:tabs>
+        <w:ind w:left="-630"/>
+        <w:rPr>
+          <w:rFonts w:cstheme="minorHAnsi"/>
+          <w:b/>
+          <w:i/>
+          <w:sz w:val="28"/>
+        </w:rPr>
+      </w:pPr>
+      <w:r>
+        <w:rPr>
+          <w:b/>
+          <w:i/>
+          <w:sz w:val="28"/>
+        </w:rPr>
+        <w:t xml:space="preserve">Power of </w:t>
+      </w:r>
+      <w:r>
+        <w:rPr>
+          <w:rFonts w:cstheme="minorHAnsi"/>
+          <w:b/>
+          <w:i/>
+          <w:sz w:val="28"/>
+        </w:rPr>
+        <w:t>∑</w:t>
+      </w:r>
+      <w:r>
+        <w:rPr>
+          <w:rFonts w:cstheme="minorHAnsi"/>
+          <w:b/>
+          <w:i/>
+          <w:sz w:val="28"/>
+        </w:rPr>
+        <w:t xml:space="preserve"> (</w:t>
+      </w:r>
+      <w:r>
+        <w:rPr>
+          <w:rFonts w:cstheme="minorHAnsi"/>
+          <w:b/>
+          <w:i/>
+          <w:sz w:val="28"/>
+        </w:rPr>
+        <w:t>∑</w:t>
+      </w:r>
+      <w:r>
+        <w:rPr>
+          <w:rFonts w:cstheme="minorHAnsi"/>
+          <w:b/>
+          <w:i/>
+          <w:sz w:val="28"/>
+          <w:vertAlign w:val="superscript"/>
+        </w:rPr>
+        <w:t>x</w:t>
+      </w:r>
+      <w:r>
+        <w:rPr>
+          <w:rFonts w:cstheme="minorHAnsi"/>
+          <w:b/>
+          <w:i/>
+          <w:sz w:val="28"/>
+        </w:rPr>
+        <w:t xml:space="preserve"> = denotes set of all strings of length x)</w:t>
+      </w:r>
+    </w:p>
+    <w:p>
+      <w:pPr>
+        <w:tabs>
+          <w:tab w:val="left" w:pos="5422"/>
+        </w:tabs>
+        <w:ind w:left="-630"/>
+        <w:rPr>
+          <w:sz w:val="24"/>
+        </w:rPr>
+      </w:pPr>
+      <w:proofErr w:type="gramStart"/>
+      <w:r>
+        <w:rPr>
+          <w:rFonts w:cstheme="minorHAnsi"/>
+          <w:sz w:val="24"/>
+        </w:rPr>
+        <w:t>suppose</w:t>
+      </w:r>
+      <w:proofErr w:type="gramEnd"/>
+      <w:r>
+        <w:rPr>
+          <w:rFonts w:cstheme="minorHAnsi"/>
+          <w:sz w:val="24"/>
+        </w:rPr>
+        <w:t xml:space="preserve"> our alphabet</w:t>
+      </w:r>
+      <w:r>
+        <w:rPr>
+          <w:rFonts w:cstheme="minorHAnsi"/>
+          <w:sz w:val="24"/>
+        </w:rPr>
+        <w:t xml:space="preserve"> is</w:t>
+      </w:r>
+      <w:r>
+        <w:rPr>
+          <w:rFonts w:cstheme="minorHAnsi"/>
+          <w:sz w:val="24"/>
+        </w:rPr>
+        <w:t xml:space="preserve">, </w:t>
+      </w:r>
+      <w:r>
+        <w:rPr>
+          <w:rFonts w:cstheme="minorHAnsi"/>
+          <w:sz w:val="24"/>
+        </w:rPr>
+        <w:t>∑</w:t>
+      </w:r>
+      <w:r>
+        <w:rPr>
+          <w:rFonts w:cstheme="minorHAnsi"/>
+          <w:sz w:val="24"/>
+        </w:rPr>
+        <w:t xml:space="preserve"> = {0,1}</w:t>
+      </w:r>
+      <w:r>
+        <w:rPr>
+          <w:sz w:val="24"/>
+        </w:rPr>
+        <w:t xml:space="preserve"> </w:t>
+      </w:r>
+    </w:p>
+    <w:p>
+      <w:pPr>
+        <w:tabs>
+          <w:tab w:val="left" w:pos="5422"/>
+        </w:tabs>
+        <w:ind w:left="-630"/>
+        <w:rPr>
+          <w:rFonts w:cstheme="minorHAnsi"/>
+          <w:sz w:val="24"/>
+        </w:rPr>
+      </w:pPr>
+      <w:r>
+        <w:rPr>
+          <w:b/>
+          <w:i/>
+          <w:noProof/>
+          <w:sz w:val="28"/>
+        </w:rPr>
+        <w:lastRenderedPageBreak/>
+        <mc:AlternateContent>
+          <mc:Choice Requires="wps">
+            <w:drawing>
+              <wp:anchor distT="0" distB="0" distL="114300" distR="114300" simplePos="0" relativeHeight="251671552" behindDoc="0" locked="0" layoutInCell="1" allowOverlap="1" wp14:anchorId="40F21425" wp14:editId="21FBA802">
+                <wp:simplePos x="0" y="0"/>
+                <wp:positionH relativeFrom="column">
+                  <wp:posOffset>4606059</wp:posOffset>
+                </wp:positionH>
+                <wp:positionV relativeFrom="paragraph">
+                  <wp:posOffset>-267913</wp:posOffset>
+                </wp:positionV>
+                <wp:extent cx="1960418" cy="1086485"/>
+                <wp:effectExtent l="0" t="0" r="20955" b="18415"/>
+                <wp:wrapNone/>
+                <wp:docPr id="8" name="Rectangle 8"/>
+                <wp:cNvGraphicFramePr/>
+                <a:graphic xmlns:a="http://schemas.openxmlformats.org/drawingml/2006/main">
+                  <a:graphicData uri="http://schemas.microsoft.com/office/word/2010/wordprocessingShape">
+                    <wps:wsp>
+                      <wps:cNvSpPr/>
+                      <wps:spPr>
+                        <a:xfrm>
+                          <a:off x="0" y="0"/>
+                          <a:ext cx="1960418" cy="1086485"/>
+                        </a:xfrm>
+                        <a:prstGeom prst="rect">
+                          <a:avLst/>
+                        </a:prstGeom>
+                      </wps:spPr>
+                      <wps:style>
+                        <a:lnRef idx="2">
+                          <a:schemeClr val="dk1"/>
+                        </a:lnRef>
+                        <a:fillRef idx="1">
+                          <a:schemeClr val="lt1"/>
+                        </a:fillRef>
+                        <a:effectRef idx="0">
+                          <a:schemeClr val="dk1"/>
+                        </a:effectRef>
+                        <a:fontRef idx="minor">
+                          <a:schemeClr val="dk1"/>
+                        </a:fontRef>
+                      </wps:style>
+                      <wps:txbx>
+                        <w:txbxContent>
+                          <w:p>
+                            <w:pPr>
+                              <w:spacing w:after="0" w:line="240" w:lineRule="auto"/>
+                              <w:jc w:val="center"/>
+                              <w:rPr>
+                                <w:b/>
+                                <w:i/>
+                              </w:rPr>
+                            </w:pPr>
+                            <w:r>
+                              <w:rPr>
+                                <w:b/>
+                                <w:i/>
+                              </w:rPr>
+                              <w:t xml:space="preserve">Cardinality </w:t>
+                            </w:r>
+                            <w:r>
+                              <w:rPr>
+                                <w:b/>
+                                <w:i/>
+                              </w:rPr>
+                              <w:t>–</w:t>
+                            </w:r>
+                            <w:r>
+                              <w:rPr>
+                                <w:b/>
+                                <w:i/>
+                              </w:rPr>
+                              <w:t xml:space="preserve"> </w:t>
+                            </w:r>
+                            <w:r>
+                              <w:rPr>
+                                <w:b/>
+                                <w:i/>
+                              </w:rPr>
+                              <w:t xml:space="preserve">number of elements in a set </w:t>
+                            </w:r>
+                          </w:p>
+                          <w:p>
+                            <w:pPr>
+                              <w:spacing w:after="0" w:line="240" w:lineRule="auto"/>
+                              <w:jc w:val="center"/>
+                              <w:rPr>
+                                <w:b/>
+                                <w:i/>
+                                <w:vertAlign w:val="superscript"/>
+                              </w:rPr>
+                            </w:pPr>
+                            <w:r>
+                              <w:rPr>
+                                <w:b/>
+                                <w:i/>
+                              </w:rPr>
+                              <w:t xml:space="preserve">Cardinality of </w:t>
+                            </w:r>
+                            <w:r>
+                              <w:rPr>
+                                <w:rFonts w:cstheme="minorHAnsi"/>
+                                <w:b/>
+                                <w:i/>
+                                <w:sz w:val="24"/>
+                              </w:rPr>
+                              <w:t>∑</w:t>
+                            </w:r>
+                            <w:r>
+                              <w:rPr>
+                                <w:rFonts w:cstheme="minorHAnsi"/>
+                                <w:b/>
+                                <w:i/>
+                                <w:sz w:val="24"/>
+                                <w:vertAlign w:val="superscript"/>
+                              </w:rPr>
+                              <w:t>n</w:t>
+                            </w:r>
+                            <w:r>
+                              <w:rPr>
+                                <w:rFonts w:cstheme="minorHAnsi"/>
+                                <w:b/>
+                                <w:i/>
+                                <w:sz w:val="24"/>
+                              </w:rPr>
+                              <w:t xml:space="preserve"> = 2</w:t>
+                            </w:r>
+                            <w:r>
+                              <w:rPr>
+                                <w:rFonts w:cstheme="minorHAnsi"/>
+                                <w:b/>
+                                <w:i/>
+                                <w:sz w:val="24"/>
+                                <w:vertAlign w:val="superscript"/>
+                              </w:rPr>
+                              <w:t>n</w:t>
+                            </w:r>
+                          </w:p>
+                        </w:txbxContent>
+                      </wps:txbx>
+                      <wps:bodyPr rot="0" spcFirstLastPara="0" vertOverflow="overflow" horzOverflow="overflow" vert="horz" wrap="square" lIns="91440" tIns="45720" rIns="91440" bIns="45720" numCol="1" spcCol="0" rtlCol="0" fromWordArt="0" anchor="ctr" anchorCtr="0" forceAA="0" compatLnSpc="1">
+                        <a:prstTxWarp prst="textNoShape">
+                          <a:avLst/>
+                        </a:prstTxWarp>
+                        <a:noAutofit/>
+                      </wps:bodyPr>
+                    </wps:wsp>
+                  </a:graphicData>
+                </a:graphic>
+                <wp14:sizeRelH relativeFrom="margin">
+                  <wp14:pctWidth>0</wp14:pctWidth>
+                </wp14:sizeRelH>
+                <wp14:sizeRelV relativeFrom="margin">
+                  <wp14:pctHeight>0</wp14:pctHeight>
+                </wp14:sizeRelV>
+              </wp:anchor>
+            </w:drawing>
+          </mc:Choice>
+          <mc:Fallback>
+            <w:pict>
+              <v:rect id="Rectangle 8" o:spid="_x0000_s1031" style="position:absolute;left:0;text-align:left;margin-left:362.7pt;margin-top:-21.1pt;width:154.35pt;height:85.55pt;z-index:251671552;visibility:visible;mso-wrap-style:square;mso-width-percent:0;mso-height-percent:0;mso-wrap-distance-left:9pt;mso-wrap-distance-top:0;mso-wrap-distance-right:9pt;mso-wrap-distance-bottom:0;mso-position-horizontal:absolute;mso-position-horizontal-relative:text;mso-position-vertical:absolute;mso-position-vertical-relative:text;mso-width-percent:0;mso-height-percent:0;mso-width-relative:margin;mso-height-relative:margin;v-text-anchor:middle" o:gfxdata="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" fillcolor="white [3201]" strokecolor="black [3200]" strokeweight="2pt">
+                <v:textbox>
+                  <w:txbxContent>
+                    <w:p>
+                      <w:pPr>
+                        <w:spacing w:after="0" w:line="240" w:lineRule="auto"/>
+                        <w:jc w:val="center"/>
+                        <w:rPr>
+                          <w:b/>
+                          <w:i/>
+                        </w:rPr>
+                      </w:pPr>
+                      <w:r>
+                        <w:rPr>
+                          <w:b/>
+                          <w:i/>
+                        </w:rPr>
+                        <w:t xml:space="preserve">Cardinality </w:t>
+                      </w:r>
+                      <w:r>
+                        <w:rPr>
+                          <w:b/>
+                          <w:i/>
+                        </w:rPr>
+                        <w:t>–</w:t>
+                      </w:r>
+                      <w:r>
+                        <w:rPr>
+                          <w:b/>
+                          <w:i/>
+                        </w:rPr>
+                        <w:t xml:space="preserve"> </w:t>
+                      </w:r>
+                      <w:r>
+                        <w:rPr>
+                          <w:b/>
+                          <w:i/>
+                        </w:rPr>
+                        <w:t xml:space="preserve">number of elements in a set </w:t>
+                      </w:r>
+                    </w:p>
+                    <w:p>
+                      <w:pPr>
+                        <w:spacing w:after="0" w:line="240" w:lineRule="auto"/>
+                        <w:jc w:val="center"/>
+                        <w:rPr>
+                          <w:b/>
+                          <w:i/>
+                          <w:vertAlign w:val="superscript"/>
+                        </w:rPr>
+                      </w:pPr>
+                      <w:r>
+                        <w:rPr>
+                          <w:b/>
+                          <w:i/>
+                        </w:rPr>
+                        <w:t xml:space="preserve">Cardinality of </w:t>
+                      </w:r>
+                      <w:r>
+                        <w:rPr>
+                          <w:rFonts w:cstheme="minorHAnsi"/>
+                          <w:b/>
+                          <w:i/>
+                          <w:sz w:val="24"/>
+                        </w:rPr>
+                        <w:t>∑</w:t>
+                      </w:r>
+                      <w:r>
+                        <w:rPr>
+                          <w:rFonts w:cstheme="minorHAnsi"/>
+                          <w:b/>
+                          <w:i/>
+                          <w:sz w:val="24"/>
+                          <w:vertAlign w:val="superscript"/>
+                        </w:rPr>
+                        <w:t>n</w:t>
+                      </w:r>
+                      <w:r>
+                        <w:rPr>
+                          <w:rFonts w:cstheme="minorHAnsi"/>
+                          <w:b/>
+                          <w:i/>
+                          <w:sz w:val="24"/>
+                        </w:rPr>
+                        <w:t xml:space="preserve"> = 2</w:t>
+                      </w:r>
+                      <w:r>
+                        <w:rPr>
+                          <w:rFonts w:cstheme="minorHAnsi"/>
+                          <w:b/>
+                          <w:i/>
+                          <w:sz w:val="24"/>
+                          <w:vertAlign w:val="superscript"/>
+                        </w:rPr>
+                        <w:t>n</w:t>
+                      </w:r>
+                    </w:p>
+                  </w:txbxContent>
+                </v:textbox>
+              </v:rect>
+            </w:pict>
+          </mc:Fallback>
+        </mc:AlternateContent>
+      </w:r>
+      <w:r>
+        <w:rPr>
+          <w:rFonts w:cstheme="minorHAnsi"/>
+          <w:sz w:val="24"/>
+        </w:rPr>
+        <w:t>∑</w:t>
+      </w:r>
+      <w:r>
+        <w:rPr>
+          <w:rFonts w:cstheme="minorHAnsi"/>
+          <w:sz w:val="24"/>
+          <w:vertAlign w:val="superscript"/>
+        </w:rPr>
+        <w:t>0</w:t>
+      </w:r>
+      <w:r>
+        <w:rPr>
+          <w:rFonts w:cstheme="minorHAnsi"/>
+          <w:sz w:val="24"/>
+        </w:rPr>
+        <w:t xml:space="preserve"> = </w:t>
+      </w:r>
+      <w:r>
+        <w:rPr>
+          <w:rFonts w:cstheme="minorHAnsi"/>
+          <w:sz w:val="24"/>
+        </w:rPr>
+        <w:t xml:space="preserve">set of all strings of length </w:t>
+      </w:r>
+      <w:proofErr w:type="gramStart"/>
+      <w:r>
+        <w:rPr>
+          <w:rFonts w:cstheme="minorHAnsi"/>
+          <w:sz w:val="24"/>
+        </w:rPr>
+        <w:t>0 :</w:t>
+      </w:r>
+      <w:proofErr w:type="gramEnd"/>
+      <w:r>
+        <w:rPr>
+          <w:rFonts w:cstheme="minorHAnsi"/>
+          <w:sz w:val="24"/>
+        </w:rPr>
+        <w:t xml:space="preserve"> </w:t>
+      </w:r>
+      <w:r>
+        <w:rPr>
+          <w:rFonts w:cstheme="minorHAnsi"/>
+          <w:sz w:val="24"/>
+        </w:rPr>
+        <w:t>∑</w:t>
+      </w:r>
+      <w:r>
+        <w:rPr>
+          <w:rFonts w:cstheme="minorHAnsi"/>
+          <w:sz w:val="24"/>
+          <w:vertAlign w:val="superscript"/>
+        </w:rPr>
+        <w:t>0</w:t>
+      </w:r>
+      <w:r>
+        <w:rPr>
+          <w:rFonts w:cstheme="minorHAnsi"/>
+          <w:sz w:val="24"/>
+        </w:rPr>
+        <w:t xml:space="preserve"> = {£}</w:t>
+      </w:r>
+    </w:p>
+    <w:p>
+      <w:pPr>
+        <w:tabs>
+          <w:tab w:val="left" w:pos="5422"/>
+        </w:tabs>
+        <w:ind w:left="-630"/>
+        <w:rPr>
+          <w:rFonts w:cstheme="minorHAnsi"/>
+          <w:sz w:val="24"/>
+        </w:rPr>
+      </w:pPr>
+      <w:r>
+        <w:rPr>
+          <w:rFonts w:cstheme="minorHAnsi"/>
+          <w:sz w:val="24"/>
+        </w:rPr>
+        <w:t>∑</w:t>
+      </w:r>
+      <w:r>
+        <w:rPr>
+          <w:rFonts w:cstheme="minorHAnsi"/>
+          <w:sz w:val="24"/>
+          <w:vertAlign w:val="superscript"/>
+        </w:rPr>
+        <w:t>1</w:t>
+      </w:r>
+      <w:r>
+        <w:rPr>
+          <w:rFonts w:cstheme="minorHAnsi"/>
+          <w:sz w:val="24"/>
+        </w:rPr>
+        <w:t xml:space="preserve"> = set of all strings of length </w:t>
+      </w:r>
+      <w:proofErr w:type="gramStart"/>
+      <w:r>
+        <w:rPr>
+          <w:rFonts w:cstheme="minorHAnsi"/>
+          <w:sz w:val="24"/>
+        </w:rPr>
+        <w:t>1 :</w:t>
+      </w:r>
+      <w:proofErr w:type="gramEnd"/>
+      <w:r>
+        <w:rPr>
+          <w:rFonts w:cstheme="minorHAnsi"/>
+          <w:sz w:val="24"/>
+        </w:rPr>
+        <w:t xml:space="preserve"> </w:t>
+      </w:r>
+      <w:r>
+        <w:rPr>
+          <w:rFonts w:cstheme="minorHAnsi"/>
+          <w:sz w:val="24"/>
+        </w:rPr>
+        <w:t>∑</w:t>
+      </w:r>
+      <w:r>
+        <w:rPr>
+          <w:rFonts w:cstheme="minorHAnsi"/>
+          <w:sz w:val="24"/>
+          <w:vertAlign w:val="superscript"/>
+        </w:rPr>
+        <w:t>1</w:t>
+      </w:r>
+      <w:r>
+        <w:rPr>
+          <w:rFonts w:cstheme="minorHAnsi"/>
+          <w:sz w:val="24"/>
+        </w:rPr>
+        <w:t xml:space="preserve"> = {</w:t>
+      </w:r>
+      <w:r>
+        <w:rPr>
+          <w:rFonts w:cstheme="minorHAnsi"/>
+          <w:sz w:val="24"/>
+        </w:rPr>
+        <w:t>0 , 1</w:t>
+      </w:r>
+      <w:r>
+        <w:rPr>
+          <w:rFonts w:cstheme="minorHAnsi"/>
+          <w:sz w:val="24"/>
+        </w:rPr>
+        <w:t>}</w:t>
+      </w:r>
+      <w:r>
+        <w:rPr>
+          <w:rFonts w:cstheme="minorHAnsi"/>
+          <w:sz w:val="24"/>
+        </w:rPr>
+        <w:t xml:space="preserve">    and its Cardinality = 2</w:t>
+      </w:r>
+    </w:p>
+    <w:p>
+      <w:pPr>
+        <w:tabs>
+          <w:tab w:val="left" w:pos="5422"/>
+        </w:tabs>
+        <w:ind w:left="-630"/>
+        <w:rPr>
+          <w:rFonts w:cstheme="minorHAnsi"/>
+          <w:sz w:val="24"/>
+        </w:rPr>
+      </w:pPr>
+      <w:r>
+        <w:rPr>
+          <w:rFonts w:cstheme="minorHAnsi"/>
+          <w:sz w:val="24"/>
+        </w:rPr>
+        <w:t>∑</w:t>
+      </w:r>
+      <w:r>
+        <w:rPr>
+          <w:rFonts w:cstheme="minorHAnsi"/>
+          <w:sz w:val="24"/>
+          <w:vertAlign w:val="superscript"/>
+        </w:rPr>
+        <w:t>2</w:t>
+      </w:r>
+      <w:r>
+        <w:rPr>
+          <w:rFonts w:cstheme="minorHAnsi"/>
+          <w:sz w:val="24"/>
+        </w:rPr>
+        <w:t xml:space="preserve"> = set of all strings of length </w:t>
+      </w:r>
+      <w:proofErr w:type="gramStart"/>
+      <w:r>
+        <w:rPr>
+          <w:rFonts w:cstheme="minorHAnsi"/>
+          <w:sz w:val="24"/>
+        </w:rPr>
+        <w:t>2 :</w:t>
+      </w:r>
+      <w:proofErr w:type="gramEnd"/>
+      <w:r>
+        <w:rPr>
+          <w:rFonts w:cstheme="minorHAnsi"/>
+          <w:sz w:val="24"/>
+        </w:rPr>
+        <w:t xml:space="preserve"> </w:t>
+      </w:r>
+      <w:r>
+        <w:rPr>
+          <w:rFonts w:cstheme="minorHAnsi"/>
+          <w:sz w:val="24"/>
+        </w:rPr>
+        <w:t>∑</w:t>
+      </w:r>
+      <w:r>
+        <w:rPr>
+          <w:rFonts w:cstheme="minorHAnsi"/>
+          <w:sz w:val="24"/>
+          <w:vertAlign w:val="superscript"/>
+        </w:rPr>
+        <w:t>2</w:t>
+      </w:r>
+      <w:r>
+        <w:rPr>
+          <w:rFonts w:cstheme="minorHAnsi"/>
+          <w:sz w:val="24"/>
+        </w:rPr>
+        <w:t xml:space="preserve"> = {0</w:t>
+      </w:r>
+      <w:r>
+        <w:rPr>
+          <w:rFonts w:cstheme="minorHAnsi"/>
+          <w:sz w:val="24"/>
+        </w:rPr>
+        <w:t>0</w:t>
+      </w:r>
+      <w:r>
+        <w:rPr>
+          <w:rFonts w:cstheme="minorHAnsi"/>
+          <w:sz w:val="24"/>
+        </w:rPr>
+        <w:t xml:space="preserve">, </w:t>
+      </w:r>
+      <w:r>
+        <w:rPr>
+          <w:rFonts w:cstheme="minorHAnsi"/>
+          <w:sz w:val="24"/>
+        </w:rPr>
+        <w:t>0</w:t>
+      </w:r>
+      <w:r>
+        <w:rPr>
+          <w:rFonts w:cstheme="minorHAnsi"/>
+          <w:sz w:val="24"/>
+        </w:rPr>
+        <w:t>1</w:t>
+      </w:r>
+      <w:r>
+        <w:rPr>
+          <w:rFonts w:cstheme="minorHAnsi"/>
+          <w:sz w:val="24"/>
+        </w:rPr>
+        <w:t xml:space="preserve"> , 10 , 11</w:t>
+      </w:r>
+      <w:r>
+        <w:rPr>
+          <w:rFonts w:cstheme="minorHAnsi"/>
+          <w:sz w:val="24"/>
+        </w:rPr>
+        <w:t>}</w:t>
+      </w:r>
+      <w:r>
+        <w:rPr>
+          <w:rFonts w:cstheme="minorHAnsi"/>
+          <w:sz w:val="24"/>
+        </w:rPr>
+        <w:t xml:space="preserve"> ,    </w:t>
+      </w:r>
+      <w:r>
+        <w:rPr>
+          <w:rFonts w:cstheme="minorHAnsi"/>
+          <w:sz w:val="24"/>
+        </w:rPr>
+        <w:t>and its</w:t>
+      </w:r>
+      <w:r>
+        <w:rPr>
+          <w:rFonts w:cstheme="minorHAnsi"/>
+          <w:sz w:val="24"/>
+        </w:rPr>
+        <w:t xml:space="preserve"> Cardinality = 4</w:t>
+      </w:r>
+    </w:p>
+    <w:p>
+      <w:pPr>
+        <w:tabs>
+          <w:tab w:val="left" w:pos="5422"/>
+        </w:tabs>
+        <w:ind w:left="-630"/>
+        <w:rPr>
+          <w:rFonts w:cstheme="minorHAnsi"/>
+          <w:sz w:val="24"/>
+        </w:rPr>
+      </w:pPr>
+      <w:r>
+        <w:rPr>
+          <w:rFonts w:cstheme="minorHAnsi"/>
+          <w:noProof/>
+          <w:sz w:val="24"/>
+        </w:rPr>
+        <mc:AlternateContent>
+          <mc:Choice Requires="wps">
+            <w:drawing>
+              <wp:anchor distT="0" distB="0" distL="114300" distR="114300" simplePos="0" relativeHeight="251672576" behindDoc="0" locked="0" layoutInCell="1" allowOverlap="1" wp14:anchorId="0E3A1095" wp14:editId="649ACD56">
+                <wp:simplePos x="0" y="0"/>
+                <wp:positionH relativeFrom="column">
+                  <wp:posOffset>-436360</wp:posOffset>
+                </wp:positionH>
+                <wp:positionV relativeFrom="paragraph">
+                  <wp:posOffset>332105</wp:posOffset>
+                </wp:positionV>
+                <wp:extent cx="4890655" cy="1364673"/>
+                <wp:effectExtent l="0" t="0" r="24765" b="26035"/>
+                <wp:wrapNone/>
+                <wp:docPr id="9" name="Rectangle 9"/>
+                <wp:cNvGraphicFramePr/>
+                <a:graphic xmlns:a="http://schemas.openxmlformats.org/drawingml/2006/main">
+                  <a:graphicData uri="http://schemas.microsoft.com/office/word/2010/wordprocessingShape">
+                    <wps:wsp>
+                      <wps:cNvSpPr/>
+                      <wps:spPr>
+                        <a:xfrm>
+                          <a:off x="0" y="0"/>
+                          <a:ext cx="4890655" cy="1364673"/>
+                        </a:xfrm>
+                        <a:prstGeom prst="rect">
+                          <a:avLst/>
+                        </a:prstGeom>
+                      </wps:spPr>
+                      <wps:style>
+                        <a:lnRef idx="2">
+                          <a:schemeClr val="dk1"/>
+                        </a:lnRef>
+                        <a:fillRef idx="1">
+                          <a:schemeClr val="lt1"/>
+                        </a:fillRef>
+                        <a:effectRef idx="0">
+                          <a:schemeClr val="dk1"/>
+                        </a:effectRef>
+                        <a:fontRef idx="minor">
+                          <a:schemeClr val="dk1"/>
+                        </a:fontRef>
+                      </wps:style>
+                      <wps:txbx>
+                        <w:txbxContent>
+                          <w:p>
+                            <w:pPr>
+                              <w:jc w:val="center"/>
+                              <w:rPr>
+                                <w:rFonts w:ascii="Cambria Math" w:hAnsi="Cambria Math" w:cs="Cambria Math"/>
+                                <w:color w:val="000000"/>
+                                <w:sz w:val="28"/>
+                                <w:szCs w:val="28"/>
+                                <w:shd w:val="clear" w:color="auto" w:fill="F1F9FE"/>
+                              </w:rPr>
+                            </w:pPr>
+                            <w:r>
+                              <w:rPr>
+                                <w:rFonts w:cstheme="minorHAnsi"/>
+                                <w:sz w:val="28"/>
+                              </w:rPr>
+                              <w:t>∑</w:t>
+                            </w:r>
+                            <w:r>
+                              <w:rPr>
+                                <w:rFonts w:cstheme="minorHAnsi"/>
+                                <w:sz w:val="28"/>
+                                <w:vertAlign w:val="superscript"/>
+                              </w:rPr>
+                              <w:t>*</w:t>
+                            </w:r>
+                            <w:r>
+                              <w:rPr>
+                                <w:rFonts w:cstheme="minorHAnsi"/>
+                                <w:sz w:val="28"/>
+                              </w:rPr>
+                              <w:t xml:space="preserve"> = </w:t>
+                            </w:r>
+                            <w:r>
+                              <w:rPr>
+                                <w:rFonts w:cstheme="minorHAnsi"/>
+                                <w:sz w:val="24"/>
+                              </w:rPr>
+                              <w:t>∑</w:t>
+                            </w:r>
+                            <w:r>
+                              <w:rPr>
+                                <w:rFonts w:cstheme="minorHAnsi"/>
+                                <w:sz w:val="24"/>
+                                <w:vertAlign w:val="superscript"/>
+                              </w:rPr>
+                              <w:t>0</w:t>
+                            </w:r>
+                            <w:r>
+                              <w:rPr>
+                                <w:rFonts w:cstheme="minorHAnsi"/>
+                                <w:sz w:val="24"/>
+                                <w:vertAlign w:val="superscript"/>
+                              </w:rPr>
+                              <w:t xml:space="preserve"> </w:t>
+                            </w:r>
+                            <w:r>
+                              <w:rPr>
+                                <w:rFonts w:ascii="Cambria Math" w:hAnsi="Cambria Math" w:cs="Cambria Math"/>
+                                <w:color w:val="000000"/>
+                                <w:sz w:val="28"/>
+                                <w:szCs w:val="28"/>
+                                <w:shd w:val="clear" w:color="auto" w:fill="F1F9FE"/>
+                              </w:rPr>
+                              <w:t>∪</w:t>
+                            </w:r>
+                            <w:r>
+                              <w:rPr>
+                                <w:rFonts w:ascii="Cambria Math" w:hAnsi="Cambria Math" w:cs="Cambria Math"/>
+                                <w:color w:val="000000"/>
+                                <w:sz w:val="28"/>
+                                <w:szCs w:val="28"/>
+                                <w:shd w:val="clear" w:color="auto" w:fill="F1F9FE"/>
+                              </w:rPr>
+                              <w:t xml:space="preserve"> </w:t>
+                            </w:r>
+                            <w:r>
+                              <w:rPr>
+                                <w:rFonts w:cstheme="minorHAnsi"/>
+                                <w:sz w:val="24"/>
+                              </w:rPr>
+                              <w:t>∑</w:t>
+                            </w:r>
+                            <w:r>
+                              <w:rPr>
+                                <w:rFonts w:cstheme="minorHAnsi"/>
+                                <w:sz w:val="24"/>
+                                <w:vertAlign w:val="superscript"/>
+                              </w:rPr>
+                              <w:t>1</w:t>
+                            </w:r>
+                            <w:r>
+                              <w:rPr>
+                                <w:rFonts w:cstheme="minorHAnsi"/>
+                                <w:sz w:val="24"/>
+                                <w:vertAlign w:val="superscript"/>
+                              </w:rPr>
+                              <w:t xml:space="preserve"> </w:t>
+                            </w:r>
+                            <w:r>
+                              <w:rPr>
+                                <w:rFonts w:ascii="Cambria Math" w:hAnsi="Cambria Math" w:cs="Cambria Math"/>
+                                <w:color w:val="000000"/>
+                                <w:sz w:val="28"/>
+                                <w:szCs w:val="28"/>
+                                <w:shd w:val="clear" w:color="auto" w:fill="F1F9FE"/>
+                              </w:rPr>
+                              <w:t>∪</w:t>
+                            </w:r>
+                            <w:r>
+                              <w:rPr>
+                                <w:rFonts w:ascii="Cambria Math" w:hAnsi="Cambria Math" w:cs="Cambria Math"/>
+                                <w:color w:val="000000"/>
+                                <w:sz w:val="28"/>
+                                <w:szCs w:val="28"/>
+                                <w:shd w:val="clear" w:color="auto" w:fill="F1F9FE"/>
+                              </w:rPr>
+                              <w:t xml:space="preserve"> </w:t>
+                            </w:r>
+                            <w:r>
+                              <w:rPr>
+                                <w:rFonts w:cstheme="minorHAnsi"/>
+                                <w:sz w:val="24"/>
+                              </w:rPr>
+                              <w:t>∑</w:t>
+                            </w:r>
+                            <w:r>
+                              <w:rPr>
+                                <w:rFonts w:cstheme="minorHAnsi"/>
+                                <w:sz w:val="24"/>
+                                <w:vertAlign w:val="superscript"/>
+                              </w:rPr>
+                              <w:t>2</w:t>
+                            </w:r>
+                            <w:r>
+                              <w:rPr>
+                                <w:rFonts w:cstheme="minorHAnsi"/>
+                                <w:sz w:val="24"/>
+                                <w:vertAlign w:val="superscript"/>
+                              </w:rPr>
+                              <w:t xml:space="preserve"> </w:t>
+                            </w:r>
+                            <w:r>
+                              <w:rPr>
+                                <w:rFonts w:ascii="Cambria Math" w:hAnsi="Cambria Math" w:cs="Cambria Math"/>
+                                <w:color w:val="000000"/>
+                                <w:sz w:val="28"/>
+                                <w:szCs w:val="28"/>
+                                <w:shd w:val="clear" w:color="auto" w:fill="F1F9FE"/>
+                              </w:rPr>
+                              <w:t>∪</w:t>
+                            </w:r>
+                            <w:r>
+                              <w:rPr>
+                                <w:rFonts w:ascii="Cambria Math" w:hAnsi="Cambria Math" w:cs="Cambria Math"/>
+                                <w:color w:val="000000"/>
+                                <w:sz w:val="28"/>
+                                <w:szCs w:val="28"/>
+                                <w:shd w:val="clear" w:color="auto" w:fill="F1F9FE"/>
+                              </w:rPr>
+                              <w:t>……..</w:t>
+                            </w:r>
+                          </w:p>
+                          <w:p>
+                            <w:pPr>
+                              <w:jc w:val="center"/>
+                              <w:rPr>
+                                <w:rFonts w:ascii="Cambria Math" w:hAnsi="Cambria Math" w:cs="Cambria Math"/>
+                                <w:color w:val="000000"/>
+                                <w:sz w:val="28"/>
+                                <w:szCs w:val="28"/>
+                                <w:shd w:val="clear" w:color="auto" w:fill="F1F9FE"/>
+                              </w:rPr>
+                            </w:pPr>
+                            <w:r>
+                              <w:rPr>
+                                <w:rFonts w:cstheme="minorHAnsi"/>
+                                <w:sz w:val="28"/>
+                              </w:rPr>
+                              <w:t>∑</w:t>
+                            </w:r>
+                            <w:r>
+                              <w:rPr>
+                                <w:rFonts w:cstheme="minorHAnsi"/>
+                                <w:sz w:val="28"/>
+                                <w:vertAlign w:val="superscript"/>
+                              </w:rPr>
+                              <w:t>*</w:t>
+                            </w:r>
+                            <w:r>
+                              <w:rPr>
+                                <w:rFonts w:cstheme="minorHAnsi"/>
+                                <w:sz w:val="28"/>
+                              </w:rPr>
+                              <w:t xml:space="preserve"> = </w:t>
+                            </w:r>
+                            <w:r>
+                              <w:rPr>
+                                <w:rFonts w:cstheme="minorHAnsi"/>
+                                <w:sz w:val="24"/>
+                              </w:rPr>
+                              <w:t>{£}</w:t>
+                            </w:r>
+                            <w:r>
+                              <w:rPr>
+                                <w:rFonts w:cstheme="minorHAnsi"/>
+                                <w:sz w:val="24"/>
+                              </w:rPr>
+                              <w:t xml:space="preserve"> </w:t>
+                            </w:r>
+                            <w:r>
+                              <w:rPr>
+                                <w:rFonts w:ascii="Cambria Math" w:hAnsi="Cambria Math" w:cs="Cambria Math"/>
+                                <w:color w:val="000000"/>
+                                <w:sz w:val="28"/>
+                                <w:szCs w:val="28"/>
+                                <w:shd w:val="clear" w:color="auto" w:fill="F1F9FE"/>
+                              </w:rPr>
+                              <w:t>∪</w:t>
+                            </w:r>
+                            <w:r>
+                              <w:rPr>
+                                <w:rFonts w:ascii="Cambria Math" w:hAnsi="Cambria Math" w:cs="Cambria Math"/>
+                                <w:color w:val="000000"/>
+                                <w:sz w:val="28"/>
+                                <w:szCs w:val="28"/>
+                                <w:shd w:val="clear" w:color="auto" w:fill="F1F9FE"/>
+                              </w:rPr>
+                              <w:t xml:space="preserve"> </w:t>
+                            </w:r>
+                            <w:r>
+                              <w:rPr>
+                                <w:rFonts w:cstheme="minorHAnsi"/>
+                                <w:sz w:val="24"/>
+                              </w:rPr>
+                              <w:t>{</w:t>
+                            </w:r>
+                            <w:proofErr w:type="gramStart"/>
+                            <w:r>
+                              <w:rPr>
+                                <w:rFonts w:cstheme="minorHAnsi"/>
+                                <w:sz w:val="24"/>
+                              </w:rPr>
+                              <w:t>0 ,</w:t>
+                            </w:r>
+                            <w:proofErr w:type="gramEnd"/>
+                            <w:r>
+                              <w:rPr>
+                                <w:rFonts w:cstheme="minorHAnsi"/>
+                                <w:sz w:val="24"/>
+                              </w:rPr>
+                              <w:t xml:space="preserve"> 1</w:t>
+                            </w:r>
+                            <w:r>
+                              <w:rPr>
+                                <w:rFonts w:cstheme="minorHAnsi"/>
+                                <w:sz w:val="24"/>
+                              </w:rPr>
+                              <w:t>}</w:t>
+                            </w:r>
+                            <w:r>
+                              <w:rPr>
+                                <w:rFonts w:ascii="Cambria Math" w:hAnsi="Cambria Math" w:cs="Cambria Math"/>
+                                <w:color w:val="000000"/>
+                                <w:sz w:val="28"/>
+                                <w:szCs w:val="28"/>
+                                <w:shd w:val="clear" w:color="auto" w:fill="F1F9FE"/>
+                              </w:rPr>
+                              <w:t>∪</w:t>
+                            </w:r>
+                            <w:r>
+                              <w:rPr>
+                                <w:rFonts w:cstheme="minorHAnsi"/>
+                                <w:sz w:val="24"/>
+                              </w:rPr>
+                              <w:t xml:space="preserve"> {00, 01 , 10 , 11}</w:t>
+                            </w:r>
+                            <w:r>
+                              <w:rPr>
+                                <w:rFonts w:cstheme="minorHAnsi"/>
+                                <w:sz w:val="24"/>
+                              </w:rPr>
+                              <w:t xml:space="preserve"> </w:t>
+                            </w:r>
+                            <w:r>
+                              <w:rPr>
+                                <w:rFonts w:ascii="Cambria Math" w:hAnsi="Cambria Math" w:cs="Cambria Math"/>
+                                <w:color w:val="000000"/>
+                                <w:sz w:val="28"/>
+                                <w:szCs w:val="28"/>
+                                <w:shd w:val="clear" w:color="auto" w:fill="F1F9FE"/>
+                              </w:rPr>
+                              <w:t>∪</w:t>
+                            </w:r>
+                            <w:r>
+                              <w:rPr>
+                                <w:rFonts w:ascii="Cambria Math" w:hAnsi="Cambria Math" w:cs="Cambria Math"/>
+                                <w:color w:val="000000"/>
+                                <w:sz w:val="28"/>
+                                <w:szCs w:val="28"/>
+                                <w:shd w:val="clear" w:color="auto" w:fill="F1F9FE"/>
+                              </w:rPr>
+                              <w:t>……….</w:t>
+                            </w:r>
+                          </w:p>
+                          <w:p>
+                            <w:pPr>
+                              <w:jc w:val="center"/>
+                              <w:rPr>
+                                <w:sz w:val="18"/>
+                              </w:rPr>
+                            </w:pPr>
+                            <w:r>
+                              <w:rPr>
+                                <w:rFonts w:cstheme="minorHAnsi"/>
+                                <w:sz w:val="28"/>
+                              </w:rPr>
+                              <w:t>∑</w:t>
+                            </w:r>
+                            <w:r>
+                              <w:rPr>
+                                <w:rFonts w:cstheme="minorHAnsi"/>
+                                <w:sz w:val="28"/>
+                                <w:vertAlign w:val="superscript"/>
+                              </w:rPr>
+                              <w:t>*</w:t>
+                            </w:r>
+                            <w:r>
+                              <w:rPr>
+                                <w:rFonts w:cstheme="minorHAnsi"/>
+                                <w:sz w:val="28"/>
+                                <w:vertAlign w:val="superscript"/>
+                              </w:rPr>
+                              <w:t xml:space="preserve"> </w:t>
+                            </w:r>
+                            <w:r>
+                              <w:rPr>
+                                <w:sz w:val="24"/>
+                              </w:rPr>
+                              <w:t xml:space="preserve">= set of all possible strings of all lengths over the </w:t>
+                            </w:r>
+                            <w:proofErr w:type="gramStart"/>
+                            <w:r>
+                              <w:rPr>
+                                <w:sz w:val="24"/>
+                              </w:rPr>
+                              <w:t>alphabet{</w:t>
+                            </w:r>
+                            <w:proofErr w:type="gramEnd"/>
+                            <w:r>
+                              <w:rPr>
+                                <w:sz w:val="24"/>
+                              </w:rPr>
+                              <w:t xml:space="preserve">0 , 1} </w:t>
+                            </w:r>
+                            <w:r>
+                              <w:rPr>
+                                <w:sz w:val="18"/>
+                              </w:rPr>
+                              <w:t>&lt;-infinite set</w:t>
+                            </w:r>
+                          </w:p>
+                        </w:txbxContent>
+                      </wps:txbx>
+                      <wps:bodyPr rot="0" spcFirstLastPara="0" vertOverflow="overflow" horzOverflow="overflow" vert="horz" wrap="square" lIns="91440" tIns="45720" rIns="91440" bIns="45720" numCol="1" spcCol="0" rtlCol="0" fromWordArt="0" anchor="ctr" anchorCtr="0" forceAA="0" compatLnSpc="1">
+                        <a:prstTxWarp prst="textNoShape">
+                          <a:avLst/>
+                        </a:prstTxWarp>
+                        <a:noAutofit/>
+                      </wps:bodyPr>
+                    </wps:wsp>
+                  </a:graphicData>
+                </a:graphic>
+                <wp14:sizeRelH relativeFrom="margin">
+                  <wp14:pctWidth>0</wp14:pctWidth>
+                </wp14:sizeRelH>
+                <wp14:sizeRelV relativeFrom="margin">
+                  <wp14:pctHeight>0</wp14:pctHeight>
+                </wp14:sizeRelV>
+              </wp:anchor>
+            </w:drawing>
+          </mc:Choice>
+          <mc:Fallback>
+            <w:pict>
+              <v:rect id="Rectangle 9" o:spid="_x0000_s1032" style="position:absolute;left:0;text-align:left;margin-left:-34.35pt;margin-top:26.15pt;width:385.1pt;height:107.45pt;z-index:251672576;visibility:visible;mso-wrap-style:square;mso-width-percent:0;mso-height-percent:0;mso-wrap-distance-left:9pt;mso-wrap-distance-top:0;mso-wrap-distance-right:9pt;mso-wrap-distance-bottom:0;mso-position-horizontal:absolute;mso-position-horizontal-relative:text;mso-position-vertical:absolute;mso-position-vertical-relative:text;mso-width-percent:0;mso-height-percent:0;mso-width-relative:margin;mso-height-relative:margin;v-text-anchor:middle" o:gfxdata="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" fillcolor="white [3201]" strokecolor="black [3200]" strokeweight="2pt">
+                <v:textbox>
+                  <w:txbxContent>
+                    <w:p>
+                      <w:pPr>
+                        <w:jc w:val="center"/>
+                        <w:rPr>
+                          <w:rFonts w:ascii="Cambria Math" w:hAnsi="Cambria Math" w:cs="Cambria Math"/>
+                          <w:color w:val="000000"/>
+                          <w:sz w:val="28"/>
+                          <w:szCs w:val="28"/>
+                          <w:shd w:val="clear" w:color="auto" w:fill="F1F9FE"/>
+                        </w:rPr>
+                      </w:pPr>
+                      <w:r>
+                        <w:rPr>
+                          <w:rFonts w:cstheme="minorHAnsi"/>
+                          <w:sz w:val="28"/>
+                        </w:rPr>
+                        <w:t>∑</w:t>
+                      </w:r>
+                      <w:r>
+                        <w:rPr>
+                          <w:rFonts w:cstheme="minorHAnsi"/>
+                          <w:sz w:val="28"/>
+                          <w:vertAlign w:val="superscript"/>
+                        </w:rPr>
+                        <w:t>*</w:t>
+                      </w:r>
+                      <w:r>
+                        <w:rPr>
+                          <w:rFonts w:cstheme="minorHAnsi"/>
+                          <w:sz w:val="28"/>
+                        </w:rPr>
+                        <w:t xml:space="preserve"> = </w:t>
+                      </w:r>
+                      <w:r>
+                        <w:rPr>
+                          <w:rFonts w:cstheme="minorHAnsi"/>
+                          <w:sz w:val="24"/>
+                        </w:rPr>
+                        <w:t>∑</w:t>
+                      </w:r>
+                      <w:r>
+                        <w:rPr>
+                          <w:rFonts w:cstheme="minorHAnsi"/>
+                          <w:sz w:val="24"/>
+                          <w:vertAlign w:val="superscript"/>
+                        </w:rPr>
+                        <w:t>0</w:t>
+                      </w:r>
+                      <w:r>
+                        <w:rPr>
+                          <w:rFonts w:cstheme="minorHAnsi"/>
+                          <w:sz w:val="24"/>
+                          <w:vertAlign w:val="superscript"/>
+                        </w:rPr>
+                        <w:t xml:space="preserve"> </w:t>
+                      </w:r>
+                      <w:r>
+                        <w:rPr>
+                          <w:rFonts w:ascii="Cambria Math" w:hAnsi="Cambria Math" w:cs="Cambria Math"/>
+                          <w:color w:val="000000"/>
+                          <w:sz w:val="28"/>
+                          <w:szCs w:val="28"/>
+                          <w:shd w:val="clear" w:color="auto" w:fill="F1F9FE"/>
+                        </w:rPr>
+                        <w:t>∪</w:t>
+                      </w:r>
+                      <w:r>
+                        <w:rPr>
+                          <w:rFonts w:ascii="Cambria Math" w:hAnsi="Cambria Math" w:cs="Cambria Math"/>
+                          <w:color w:val="000000"/>
+                          <w:sz w:val="28"/>
+                          <w:szCs w:val="28"/>
+                          <w:shd w:val="clear" w:color="auto" w:fill="F1F9FE"/>
+                        </w:rPr>
+                        <w:t xml:space="preserve"> </w:t>
+                      </w:r>
+                      <w:r>
+                        <w:rPr>
+                          <w:rFonts w:cstheme="minorHAnsi"/>
+                          <w:sz w:val="24"/>
+                        </w:rPr>
+                        <w:t>∑</w:t>
+                      </w:r>
+                      <w:r>
+                        <w:rPr>
+                          <w:rFonts w:cstheme="minorHAnsi"/>
+                          <w:sz w:val="24"/>
+                          <w:vertAlign w:val="superscript"/>
+                        </w:rPr>
+                        <w:t>1</w:t>
+                      </w:r>
+                      <w:r>
+                        <w:rPr>
+                          <w:rFonts w:cstheme="minorHAnsi"/>
+                          <w:sz w:val="24"/>
+                          <w:vertAlign w:val="superscript"/>
+                        </w:rPr>
+                        <w:t xml:space="preserve"> </w:t>
+                      </w:r>
+                      <w:r>
+                        <w:rPr>
+                          <w:rFonts w:ascii="Cambria Math" w:hAnsi="Cambria Math" w:cs="Cambria Math"/>
+                          <w:color w:val="000000"/>
+                          <w:sz w:val="28"/>
+                          <w:szCs w:val="28"/>
+                          <w:shd w:val="clear" w:color="auto" w:fill="F1F9FE"/>
+                        </w:rPr>
+                        <w:t>∪</w:t>
+                      </w:r>
+                      <w:r>
+                        <w:rPr>
+                          <w:rFonts w:ascii="Cambria Math" w:hAnsi="Cambria Math" w:cs="Cambria Math"/>
+                          <w:color w:val="000000"/>
+                          <w:sz w:val="28"/>
+                          <w:szCs w:val="28"/>
+                          <w:shd w:val="clear" w:color="auto" w:fill="F1F9FE"/>
+                        </w:rPr>
+                        <w:t xml:space="preserve"> </w:t>
+                      </w:r>
+                      <w:r>
+                        <w:rPr>
+                          <w:rFonts w:cstheme="minorHAnsi"/>
+                          <w:sz w:val="24"/>
+                        </w:rPr>
+                        <w:t>∑</w:t>
+                      </w:r>
+                      <w:r>
+                        <w:rPr>
+                          <w:rFonts w:cstheme="minorHAnsi"/>
+                          <w:sz w:val="24"/>
+                          <w:vertAlign w:val="superscript"/>
+                        </w:rPr>
+                        <w:t>2</w:t>
+                      </w:r>
+                      <w:r>
+                        <w:rPr>
+                          <w:rFonts w:cstheme="minorHAnsi"/>
+                          <w:sz w:val="24"/>
+                          <w:vertAlign w:val="superscript"/>
+                        </w:rPr>
+                        <w:t xml:space="preserve"> </w:t>
+                      </w:r>
+                      <w:r>
+                        <w:rPr>
+                          <w:rFonts w:ascii="Cambria Math" w:hAnsi="Cambria Math" w:cs="Cambria Math"/>
+                          <w:color w:val="000000"/>
+                          <w:sz w:val="28"/>
+                          <w:szCs w:val="28"/>
+                          <w:shd w:val="clear" w:color="auto" w:fill="F1F9FE"/>
+                        </w:rPr>
+                        <w:t>∪</w:t>
+                      </w:r>
+                      <w:r>
+                        <w:rPr>
+                          <w:rFonts w:ascii="Cambria Math" w:hAnsi="Cambria Math" w:cs="Cambria Math"/>
+                          <w:color w:val="000000"/>
+                          <w:sz w:val="28"/>
+                          <w:szCs w:val="28"/>
+                          <w:shd w:val="clear" w:color="auto" w:fill="F1F9FE"/>
+                        </w:rPr>
+                        <w:t>……..</w:t>
+                      </w:r>
+                    </w:p>
+                    <w:p>
+                      <w:pPr>
+                        <w:jc w:val="center"/>
+                        <w:rPr>
+                          <w:rFonts w:ascii="Cambria Math" w:hAnsi="Cambria Math" w:cs="Cambria Math"/>
+                          <w:color w:val="000000"/>
+                          <w:sz w:val="28"/>
+                          <w:szCs w:val="28"/>
+                          <w:shd w:val="clear" w:color="auto" w:fill="F1F9FE"/>
+                        </w:rPr>
+                      </w:pPr>
+                      <w:r>
+                        <w:rPr>
+                          <w:rFonts w:cstheme="minorHAnsi"/>
+                          <w:sz w:val="28"/>
+                        </w:rPr>
+                        <w:t>∑</w:t>
+                      </w:r>
+                      <w:r>
+                        <w:rPr>
+                          <w:rFonts w:cstheme="minorHAnsi"/>
+                          <w:sz w:val="28"/>
+                          <w:vertAlign w:val="superscript"/>
+                        </w:rPr>
+                        <w:t>*</w:t>
+                      </w:r>
+                      <w:r>
+                        <w:rPr>
+                          <w:rFonts w:cstheme="minorHAnsi"/>
+                          <w:sz w:val="28"/>
+                        </w:rPr>
+                        <w:t xml:space="preserve"> = </w:t>
+                      </w:r>
+                      <w:r>
+                        <w:rPr>
+                          <w:rFonts w:cstheme="minorHAnsi"/>
+                          <w:sz w:val="24"/>
+                        </w:rPr>
+                        <w:t>{£}</w:t>
+                      </w:r>
+                      <w:r>
+                        <w:rPr>
+                          <w:rFonts w:cstheme="minorHAnsi"/>
+                          <w:sz w:val="24"/>
+                        </w:rPr>
+                        <w:t xml:space="preserve"> </w:t>
+                      </w:r>
+                      <w:r>
+                        <w:rPr>
+                          <w:rFonts w:ascii="Cambria Math" w:hAnsi="Cambria Math" w:cs="Cambria Math"/>
+                          <w:color w:val="000000"/>
+                          <w:sz w:val="28"/>
+                          <w:szCs w:val="28"/>
+                          <w:shd w:val="clear" w:color="auto" w:fill="F1F9FE"/>
+                        </w:rPr>
+                        <w:t>∪</w:t>
+                      </w:r>
+                      <w:r>
+                        <w:rPr>
+                          <w:rFonts w:ascii="Cambria Math" w:hAnsi="Cambria Math" w:cs="Cambria Math"/>
+                          <w:color w:val="000000"/>
+                          <w:sz w:val="28"/>
+                          <w:szCs w:val="28"/>
+                          <w:shd w:val="clear" w:color="auto" w:fill="F1F9FE"/>
+                        </w:rPr>
+                        <w:t xml:space="preserve"> </w:t>
+                      </w:r>
+                      <w:r>
+                        <w:rPr>
+                          <w:rFonts w:cstheme="minorHAnsi"/>
+                          <w:sz w:val="24"/>
+                        </w:rPr>
+                        <w:t>{</w:t>
+                      </w:r>
+                      <w:proofErr w:type="gramStart"/>
+                      <w:r>
+                        <w:rPr>
+                          <w:rFonts w:cstheme="minorHAnsi"/>
+                          <w:sz w:val="24"/>
+                        </w:rPr>
+                        <w:t>0 ,</w:t>
+                      </w:r>
+                      <w:proofErr w:type="gramEnd"/>
+                      <w:r>
+                        <w:rPr>
+                          <w:rFonts w:cstheme="minorHAnsi"/>
+                          <w:sz w:val="24"/>
+                        </w:rPr>
+                        <w:t xml:space="preserve"> 1</w:t>
+                      </w:r>
+                      <w:r>
+                        <w:rPr>
+                          <w:rFonts w:cstheme="minorHAnsi"/>
+                          <w:sz w:val="24"/>
+                        </w:rPr>
+                        <w:t>}</w:t>
+                      </w:r>
+                      <w:r>
+                        <w:rPr>
+                          <w:rFonts w:ascii="Cambria Math" w:hAnsi="Cambria Math" w:cs="Cambria Math"/>
+                          <w:color w:val="000000"/>
+                          <w:sz w:val="28"/>
+                          <w:szCs w:val="28"/>
+                          <w:shd w:val="clear" w:color="auto" w:fill="F1F9FE"/>
+                        </w:rPr>
+                        <w:t>∪</w:t>
+                      </w:r>
+                      <w:r>
+                        <w:rPr>
+                          <w:rFonts w:cstheme="minorHAnsi"/>
+                          <w:sz w:val="24"/>
+                        </w:rPr>
+                        <w:t xml:space="preserve"> {00, 01 , 10 , 11}</w:t>
+                      </w:r>
+                      <w:r>
+                        <w:rPr>
+                          <w:rFonts w:cstheme="minorHAnsi"/>
+                          <w:sz w:val="24"/>
+                        </w:rPr>
+                        <w:t xml:space="preserve"> </w:t>
+                      </w:r>
+                      <w:r>
+                        <w:rPr>
+                          <w:rFonts w:ascii="Cambria Math" w:hAnsi="Cambria Math" w:cs="Cambria Math"/>
+                          <w:color w:val="000000"/>
+                          <w:sz w:val="28"/>
+                          <w:szCs w:val="28"/>
+                          <w:shd w:val="clear" w:color="auto" w:fill="F1F9FE"/>
+                        </w:rPr>
+                        <w:t>∪</w:t>
+                      </w:r>
+                      <w:r>
+                        <w:rPr>
+                          <w:rFonts w:ascii="Cambria Math" w:hAnsi="Cambria Math" w:cs="Cambria Math"/>
+                          <w:color w:val="000000"/>
+                          <w:sz w:val="28"/>
+                          <w:szCs w:val="28"/>
+                          <w:shd w:val="clear" w:color="auto" w:fill="F1F9FE"/>
+                        </w:rPr>
+                        <w:t>……….</w:t>
+                      </w:r>
+                    </w:p>
+                    <w:p>
+                      <w:pPr>
+                        <w:jc w:val="center"/>
+                        <w:rPr>
+                          <w:sz w:val="18"/>
+                        </w:rPr>
+                      </w:pPr>
+                      <w:r>
+                        <w:rPr>
+                          <w:rFonts w:cstheme="minorHAnsi"/>
+                          <w:sz w:val="28"/>
+                        </w:rPr>
+                        <w:t>∑</w:t>
+                      </w:r>
+                      <w:r>
+                        <w:rPr>
+                          <w:rFonts w:cstheme="minorHAnsi"/>
+                          <w:sz w:val="28"/>
+                          <w:vertAlign w:val="superscript"/>
+                        </w:rPr>
+                        <w:t>*</w:t>
+                      </w:r>
+                      <w:r>
+                        <w:rPr>
+                          <w:rFonts w:cstheme="minorHAnsi"/>
+                          <w:sz w:val="28"/>
+                          <w:vertAlign w:val="superscript"/>
+                        </w:rPr>
+                        <w:t xml:space="preserve"> </w:t>
+                      </w:r>
+                      <w:r>
+                        <w:rPr>
+                          <w:sz w:val="24"/>
+                        </w:rPr>
+                        <w:t xml:space="preserve">= set of all possible strings of all lengths over the </w:t>
+                      </w:r>
+                      <w:proofErr w:type="gramStart"/>
+                      <w:r>
+                        <w:rPr>
+                          <w:sz w:val="24"/>
+                        </w:rPr>
+                        <w:t>alphabet{</w:t>
+                      </w:r>
+                      <w:proofErr w:type="gramEnd"/>
+                      <w:r>
+                        <w:rPr>
+                          <w:sz w:val="24"/>
+                        </w:rPr>
+                        <w:t xml:space="preserve">0 , 1} </w:t>
+                      </w:r>
+                      <w:r>
+                        <w:rPr>
+                          <w:sz w:val="18"/>
+                        </w:rPr>
+                        <w:t>&lt;-infinite set</w:t>
+                      </w:r>
+                    </w:p>
+                  </w:txbxContent>
+                </v:textbox>
+              </v:rect>
+            </w:pict>
+          </mc:Fallback>
+        </mc:AlternateContent>
+      </w:r>
+      <w:r>
+        <w:rPr>
+          <w:rFonts w:cstheme="minorHAnsi"/>
+          <w:sz w:val="24"/>
+        </w:rPr>
+        <w:t>∑</w:t>
+      </w:r>
+      <w:r>
+        <w:rPr>
+          <w:rFonts w:cstheme="minorHAnsi"/>
+          <w:sz w:val="24"/>
+          <w:vertAlign w:val="superscript"/>
+        </w:rPr>
+        <w:t>n</w:t>
+      </w:r>
+      <w:r>
+        <w:rPr>
+          <w:rFonts w:cstheme="minorHAnsi"/>
+          <w:sz w:val="24"/>
+        </w:rPr>
+        <w:t xml:space="preserve"> = set of all strings of length n</w:t>
+      </w:r>
+    </w:p>
+    <w:p>
+      <w:pPr>
+        <w:tabs>
+          <w:tab w:val="left" w:pos="5422"/>
+        </w:tabs>
+        <w:ind w:left="-630"/>
+        <w:rPr>
+          <w:rFonts w:cstheme="minorHAnsi"/>
+          <w:sz w:val="24"/>
+        </w:rPr>
+      </w:pPr>
+    </w:p>
+    <w:p>
+      <w:pPr>
+        <w:tabs>
+          <w:tab w:val="left" w:pos="5422"/>
+        </w:tabs>
+        <w:ind w:left="-630"/>
+        <w:rPr>
+          <w:rFonts w:cstheme="minorHAnsi"/>
+          <w:sz w:val="24"/>
+        </w:rPr>
+      </w:pPr>
+    </w:p>
+    <w:p>
+      <w:pPr>
+        <w:tabs>
+          <w:tab w:val="left" w:pos="5422"/>
+        </w:tabs>
+        <w:rPr>
+          <w:sz w:val="24"/>
+        </w:rPr>
+      </w:pPr>
+    </w:p>
+    <w:p>
+      <w:pPr>
+        <w:tabs>
+          <w:tab w:val="left" w:pos="5422"/>
+        </w:tabs>
+        <w:ind w:left="-630"/>
+        <w:rPr>
+          <w:sz w:val="28"/>
+        </w:rPr>
+      </w:pPr>
+    </w:p>
+    <w:p>
+      <w:pPr>
+        <w:tabs>
+          <w:tab w:val="left" w:pos="5422"/>
+        </w:tabs>
+        <w:ind w:left="-630"/>
+        <w:rPr>
+          <w:sz w:val="24"/>
+        </w:rPr>
+      </w:pPr>
+    </w:p>
+    <w:p>
+      <w:pPr>
+        <w:tabs>
+          <w:tab w:val="left" w:pos="5422"/>
+        </w:tabs>
+        <w:ind w:left="-630"/>
+        <w:rPr>
+          <w:b/>
+          <w:sz w:val="32"/>
+          <w:u w:val="single"/>
+        </w:rPr>
+      </w:pPr>
+      <w:r>
+        <w:rPr>
+          <w:b/>
+          <w:sz w:val="32"/>
+          <w:u w:val="single"/>
+        </w:rPr>
+        <w:t xml:space="preserve">Finite State </w:t>
+      </w:r>
+      <w:proofErr w:type="gramStart"/>
+      <w:r>
+        <w:rPr>
+          <w:b/>
+          <w:sz w:val="32"/>
+          <w:u w:val="single"/>
+        </w:rPr>
+        <w:t>Machine(</w:t>
+      </w:r>
+      <w:proofErr w:type="gramEnd"/>
+      <w:r>
+        <w:rPr>
+          <w:b/>
+          <w:sz w:val="32"/>
+          <w:u w:val="single"/>
+        </w:rPr>
+        <w:t>FSM)</w:t>
+      </w:r>
       <w:bookmarkStart w:id="0" w:name="_GoBack"/>
       <w:bookmarkEnd w:id="0"/>
     </w:p>
@@ -858,337 +3212,15 @@
         <w:tabs>
           <w:tab w:val="left" w:pos="5422"/>
         </w:tabs>
+        <w:ind w:left="-630"/>
         <w:rPr>
           <w:sz w:val="24"/>
         </w:rPr>
       </w:pPr>
-      <w:r>
-        <w:rPr>
-          <w:sz w:val="24"/>
-        </w:rPr>
-        <w:tab/>
-      </w:r>
-    </w:p>
-    <w:p>
-      <w:pPr>
-        <w:tabs>
-          <w:tab w:val="left" w:pos="5422"/>
-        </w:tabs>
-        <w:ind w:left="-630"/>
-        <w:rPr>
-          <w:b/>
-          <w:sz w:val="24"/>
-        </w:rPr>
-      </w:pPr>
-      <w:r>
-        <w:rPr>
-          <w:b/>
-          <w:sz w:val="24"/>
-        </w:rPr>
-        <w:t xml:space="preserve">Layers/levels of </w:t>
-      </w:r>
-      <w:proofErr w:type="gramStart"/>
-      <w:r>
-        <w:rPr>
-          <w:b/>
-          <w:sz w:val="24"/>
-        </w:rPr>
-        <w:t>TOC :</w:t>
-      </w:r>
-      <w:proofErr w:type="gramEnd"/>
-      <w:r>
-        <w:rPr>
-          <w:b/>
-          <w:sz w:val="24"/>
-        </w:rPr>
-        <w:t xml:space="preserve">- </w:t>
-      </w:r>
-    </w:p>
-    <w:p>
-      <w:pPr>
-        <w:tabs>
-          <w:tab w:val="left" w:pos="5422"/>
-        </w:tabs>
-        <w:ind w:left="-630"/>
-        <w:rPr>
-          <w:sz w:val="24"/>
-        </w:rPr>
-      </w:pPr>
-      <w:proofErr w:type="gramStart"/>
-      <w:r>
-        <w:rPr>
-          <w:sz w:val="24"/>
-        </w:rPr>
-        <w:t>1 .</w:t>
-      </w:r>
-      <w:proofErr w:type="gramEnd"/>
-      <w:r>
-        <w:rPr>
-          <w:sz w:val="24"/>
-        </w:rPr>
-        <w:t xml:space="preserve"> FSM (Finite State Machine) – It is the simplest model of </w:t>
-      </w:r>
-      <w:proofErr w:type="gramStart"/>
-      <w:r>
-        <w:rPr>
-          <w:sz w:val="24"/>
-        </w:rPr>
-        <w:t>computation .</w:t>
-      </w:r>
-      <w:proofErr w:type="gramEnd"/>
-      <w:r>
-        <w:rPr>
-          <w:sz w:val="24"/>
-        </w:rPr>
-        <w:t xml:space="preserve"> </w:t>
-      </w:r>
-    </w:p>
-    <w:p>
-      <w:pPr>
-        <w:tabs>
-          <w:tab w:val="left" w:pos="5422"/>
-        </w:tabs>
-        <w:ind w:left="2340"/>
-        <w:rPr>
-          <w:sz w:val="24"/>
-        </w:rPr>
-      </w:pPr>
-      <w:r>
-        <w:rPr>
-          <w:sz w:val="24"/>
-        </w:rPr>
-        <w:t xml:space="preserve">- It has very limited amount of memory </w:t>
-      </w:r>
-    </w:p>
-    <w:p>
-      <w:pPr>
-        <w:tabs>
-          <w:tab w:val="left" w:pos="5422"/>
-        </w:tabs>
-        <w:ind w:left="2340"/>
-        <w:rPr>
-          <w:sz w:val="24"/>
-        </w:rPr>
-      </w:pPr>
-      <w:r>
-        <w:rPr>
-          <w:sz w:val="24"/>
-        </w:rPr>
-        <w:t xml:space="preserve">- It can perform very low level computations and </w:t>
-      </w:r>
-      <w:proofErr w:type="gramStart"/>
-      <w:r>
-        <w:rPr>
-          <w:sz w:val="24"/>
-        </w:rPr>
-        <w:t>calculations .</w:t>
-      </w:r>
-      <w:proofErr w:type="gramEnd"/>
-      <w:r>
-        <w:rPr>
-          <w:sz w:val="24"/>
-        </w:rPr>
-        <w:t xml:space="preserve"> </w:t>
-      </w:r>
-    </w:p>
-    <w:p>
-      <w:pPr>
-        <w:tabs>
-          <w:tab w:val="left" w:pos="5422"/>
-        </w:tabs>
-        <w:ind w:left="2520" w:hanging="3150"/>
-        <w:rPr>
-          <w:sz w:val="24"/>
-        </w:rPr>
-      </w:pPr>
-      <w:proofErr w:type="gramStart"/>
-      <w:r>
-        <w:rPr>
-          <w:sz w:val="24"/>
-        </w:rPr>
-        <w:t>2 .</w:t>
-      </w:r>
-      <w:proofErr w:type="gramEnd"/>
-      <w:r>
-        <w:rPr>
-          <w:sz w:val="24"/>
-        </w:rPr>
-        <w:t xml:space="preserve"> CFL (Context Free Language) – It is little more powerful than FSM and can perform some more   higher level of computations as compared to </w:t>
-      </w:r>
-      <w:proofErr w:type="gramStart"/>
-      <w:r>
-        <w:rPr>
-          <w:sz w:val="24"/>
-        </w:rPr>
-        <w:t>FSM .</w:t>
-      </w:r>
-      <w:proofErr w:type="gramEnd"/>
-      <w:r>
-        <w:rPr>
-          <w:sz w:val="24"/>
-        </w:rPr>
-        <w:t xml:space="preserve">   </w:t>
-      </w:r>
-    </w:p>
-    <w:p>
-      <w:pPr>
-        <w:tabs>
-          <w:tab w:val="left" w:pos="5422"/>
-        </w:tabs>
-        <w:ind w:left="2520"/>
-        <w:rPr>
-          <w:sz w:val="24"/>
-        </w:rPr>
-      </w:pPr>
-      <w:r>
-        <w:rPr>
-          <w:sz w:val="24"/>
-        </w:rPr>
-        <w:t xml:space="preserve">- </w:t>
-      </w:r>
-      <w:proofErr w:type="gramStart"/>
-      <w:r>
-        <w:rPr>
-          <w:sz w:val="24"/>
-        </w:rPr>
-        <w:t>here</w:t>
-      </w:r>
-      <w:proofErr w:type="gramEnd"/>
-      <w:r>
-        <w:rPr>
-          <w:sz w:val="24"/>
-        </w:rPr>
-        <w:t xml:space="preserve"> the </w:t>
-      </w:r>
-      <w:r>
-        <w:rPr>
-          <w:b/>
-          <w:sz w:val="24"/>
-        </w:rPr>
-        <w:t>language</w:t>
-      </w:r>
-      <w:r>
-        <w:rPr>
-          <w:sz w:val="24"/>
-        </w:rPr>
-        <w:t xml:space="preserve"> means </w:t>
-      </w:r>
-      <w:r>
-        <w:rPr>
-          <w:b/>
-          <w:sz w:val="24"/>
-        </w:rPr>
-        <w:t>set of strings</w:t>
-      </w:r>
-      <w:r>
-        <w:rPr>
-          <w:sz w:val="24"/>
-        </w:rPr>
-        <w:t xml:space="preserve"> not a programming language</w:t>
-      </w:r>
-    </w:p>
-    <w:p>
-      <w:pPr>
-        <w:tabs>
-          <w:tab w:val="left" w:pos="5422"/>
-        </w:tabs>
-        <w:ind w:left="-630"/>
-        <w:rPr>
-          <w:sz w:val="24"/>
-        </w:rPr>
-      </w:pPr>
-      <w:proofErr w:type="gramStart"/>
-      <w:r>
-        <w:rPr>
-          <w:sz w:val="24"/>
-        </w:rPr>
-        <w:t>3 .</w:t>
-      </w:r>
-      <w:proofErr w:type="gramEnd"/>
-      <w:r>
-        <w:rPr>
-          <w:sz w:val="24"/>
-        </w:rPr>
-        <w:t xml:space="preserve"> Turning Machine – It can perform higher level of computations and </w:t>
-      </w:r>
-      <w:proofErr w:type="gramStart"/>
-      <w:r>
-        <w:rPr>
-          <w:sz w:val="24"/>
-        </w:rPr>
-        <w:t>calculations .</w:t>
-      </w:r>
-      <w:proofErr w:type="gramEnd"/>
-    </w:p>
-    <w:p>
-      <w:pPr>
-        <w:tabs>
-          <w:tab w:val="left" w:pos="5422"/>
-        </w:tabs>
-        <w:ind w:left="-630"/>
-        <w:rPr>
-          <w:sz w:val="24"/>
-        </w:rPr>
-      </w:pPr>
-      <w:proofErr w:type="gramStart"/>
-      <w:r>
-        <w:rPr>
-          <w:sz w:val="24"/>
-        </w:rPr>
-        <w:t>4 .</w:t>
-      </w:r>
-      <w:proofErr w:type="gramEnd"/>
-      <w:r>
-        <w:rPr>
-          <w:sz w:val="24"/>
-        </w:rPr>
-        <w:t xml:space="preserve"> </w:t>
-      </w:r>
-      <w:proofErr w:type="spellStart"/>
-      <w:r>
-        <w:rPr>
-          <w:sz w:val="24"/>
-        </w:rPr>
-        <w:t>Undecidable</w:t>
-      </w:r>
-      <w:proofErr w:type="spellEnd"/>
-      <w:r>
-        <w:rPr>
-          <w:sz w:val="24"/>
-        </w:rPr>
-        <w:t xml:space="preserve"> </w:t>
-      </w:r>
-      <w:proofErr w:type="gramStart"/>
-      <w:r>
-        <w:rPr>
-          <w:sz w:val="24"/>
-        </w:rPr>
-        <w:t>-  The</w:t>
-      </w:r>
-      <w:proofErr w:type="gramEnd"/>
-      <w:r>
-        <w:rPr>
-          <w:sz w:val="24"/>
-        </w:rPr>
-        <w:t xml:space="preserve"> </w:t>
-      </w:r>
-      <w:r>
-        <w:rPr>
-          <w:i/>
-          <w:sz w:val="24"/>
-        </w:rPr>
-        <w:t>problems that can’t be solved mechanically</w:t>
-      </w:r>
-      <w:r>
-        <w:rPr>
-          <w:sz w:val="24"/>
-        </w:rPr>
-        <w:t xml:space="preserve"> , comes under this layer . </w:t>
-      </w:r>
     </w:p>
     <w:sectPr>
       <w:pgSz w:w="12240" w:h="15840"/>
-      <w:pgMar w:top="630" w:right="1440" w:bottom="1440" w:left="1440" w:header="720" w:footer="720" w:gutter="0"/>
+      <w:pgMar w:top="630" w:right="1440" w:bottom="450" w:left="1440" w:header="720" w:footer="720" w:gutter="0"/>
       <w:cols w:space="720"/>
       <w:docGrid w:linePitch="360"/>
     </w:sectPr>
@@ -1919,4 +3951,16 @@
   <a:objectDefaults/>
   <a:extraClrSchemeLst/>
 </a:theme>
+</file>
+
+<file path=customXml/item1.xml><?xml version="1.0" encoding="utf-8"?>
+<b:Sources xmlns:b="http://schemas.openxmlformats.org/officeDocument/2006/bibliography" xmlns="http://schemas.openxmlformats.org/officeDocument/2006/bibliography" SelectedStyle="\APA.XSL" StyleName="APA"/>
+</file>
+
+<file path=customXml/itemProps1.xml><?xml version="1.0" encoding="utf-8"?>
+<ds:datastoreItem xmlns:ds="http://schemas.openxmlformats.org/officeDocument/2006/customXml" ds:itemID="{A05D045A-FE1C-4028-B47B-BE9FBBE15912}">
+  <ds:schemaRefs>
+    <ds:schemaRef ds:uri="http://schemas.openxmlformats.org/officeDocument/2006/bibliography"/>
+  </ds:schemaRefs>
+</ds:datastoreItem>
 </file>
</xml_diff>

<commit_message>
DS - Doubly Linked List done
</commit_message>
<xml_diff>
--- a/Theory of Computation.docx
+++ b/Theory of Computation.docx
@@ -40,27 +40,14 @@
       <w:pPr>
         <w:ind w:left="-630"/>
         <w:rPr>
-          <w:b/>
-          <w:sz w:val="36"/>
+          <w:sz w:val="24"/>
         </w:rPr>
       </w:pPr>
       <w:r>
         <w:rPr>
           <w:sz w:val="24"/>
         </w:rPr>
-        <w:t>- It is mainly about what kind of things can you really compute</w:t>
-      </w:r>
-      <w:r>
-        <w:rPr>
-          <w:sz w:val="24"/>
-        </w:rPr>
-        <w:t>d</w:t>
-      </w:r>
-      <w:r>
-        <w:rPr>
-          <w:sz w:val="24"/>
-        </w:rPr>
-        <w:t xml:space="preserve"> </w:t>
+        <w:t xml:space="preserve">- It is mainly about what kind of things can you really compute </w:t>
       </w:r>
       <w:proofErr w:type="gramStart"/>
       <w:r>
@@ -88,6 +75,49 @@
         <w:rPr>
           <w:sz w:val="24"/>
         </w:rPr>
+        <w:t xml:space="preserve">- We learn about of computation/implementation of task in theoretical way </w:t>
+      </w:r>
+    </w:p>
+    <w:p>
+      <w:pPr>
+        <w:ind w:left="-630"/>
+        <w:rPr>
+          <w:b/>
+          <w:sz w:val="36"/>
+        </w:rPr>
+      </w:pPr>
+      <w:r>
+        <w:rPr>
+          <w:sz w:val="24"/>
+        </w:rPr>
+        <w:t xml:space="preserve">- An </w:t>
+      </w:r>
+      <w:proofErr w:type="gramStart"/>
+      <w:r>
+        <w:rPr>
+          <w:sz w:val="24"/>
+        </w:rPr>
+        <w:t>automaton(</w:t>
+      </w:r>
+      <w:proofErr w:type="gramEnd"/>
+      <w:r>
+        <w:rPr>
+          <w:sz w:val="24"/>
+        </w:rPr>
+        <w:t xml:space="preserve">plural Automata) is an abstract(not real) self-propelled computing device which follows a predetermined sequence of operations automatically . </w:t>
+      </w:r>
+    </w:p>
+    <w:p>
+      <w:pPr>
+        <w:ind w:left="-630"/>
+        <w:rPr>
+          <w:sz w:val="24"/>
+        </w:rPr>
+      </w:pPr>
+      <w:r>
+        <w:rPr>
+          <w:sz w:val="24"/>
+        </w:rPr>
         <w:t xml:space="preserve">- In this subject we are </w:t>
       </w:r>
       <w:proofErr w:type="spellStart"/>
@@ -102,7 +132,19 @@
         <w:rPr>
           <w:sz w:val="24"/>
         </w:rPr>
-        <w:t xml:space="preserve"> design a machine/system that takes an </w:t>
+        <w:t xml:space="preserve"> design a machine/system</w:t>
+      </w:r>
+      <w:r>
+        <w:rPr>
+          <w:sz w:val="24"/>
+        </w:rPr>
+        <w:t>/model</w:t>
+      </w:r>
+      <w:r>
+        <w:rPr>
+          <w:sz w:val="24"/>
+        </w:rPr>
+        <w:t xml:space="preserve"> that takes an </w:t>
       </w:r>
       <w:proofErr w:type="gramStart"/>
       <w:r>
@@ -193,19 +235,7 @@
                               <w:rPr>
                                 <w:sz w:val="20"/>
                               </w:rPr>
-                              <w:t>Checks</w:t>
-                            </w:r>
-                            <w:r>
-                              <w:rPr>
-                                <w:sz w:val="20"/>
-                              </w:rPr>
-                              <w:t>/evaluate</w:t>
-                            </w:r>
-                            <w:r>
-                              <w:rPr>
-                                <w:sz w:val="20"/>
-                              </w:rPr>
-                              <w:t xml:space="preserve"> input</w:t>
+                              <w:t>Checks/evaluate input</w:t>
                             </w:r>
                           </w:p>
                         </w:txbxContent>
@@ -238,19 +268,7 @@
                         <w:rPr>
                           <w:sz w:val="20"/>
                         </w:rPr>
-                        <w:t>Checks</w:t>
-                      </w:r>
-                      <w:r>
-                        <w:rPr>
-                          <w:sz w:val="20"/>
-                        </w:rPr>
-                        <w:t>/evaluate</w:t>
-                      </w:r>
-                      <w:r>
-                        <w:rPr>
-                          <w:sz w:val="20"/>
-                        </w:rPr>
-                        <w:t xml:space="preserve"> input</w:t>
+                        <w:t>Checks/evaluate input</w:t>
                       </w:r>
                     </w:p>
                   </w:txbxContent>
@@ -1536,6 +1554,7 @@
         <w:rPr>
           <w:sz w:val="24"/>
         </w:rPr>
+        <w:lastRenderedPageBreak/>
         <w:t>L3 = set of all strings which begin with 0 = {</w:t>
       </w:r>
       <w:proofErr w:type="gramStart"/>
@@ -1666,21 +1685,7 @@
           <w:rFonts w:cstheme="minorHAnsi"/>
           <w:sz w:val="24"/>
         </w:rPr>
-        <w:t xml:space="preserve">, </w:t>
-      </w:r>
-      <w:r>
-        <w:rPr>
-          <w:rFonts w:cstheme="minorHAnsi"/>
-          <w:sz w:val="24"/>
-        </w:rPr>
-        <w:t>∑</w:t>
-      </w:r>
-      <w:r>
-        <w:rPr>
-          <w:rFonts w:cstheme="minorHAnsi"/>
-          <w:sz w:val="24"/>
-        </w:rPr>
-        <w:t xml:space="preserve"> = {0,1}</w:t>
+        <w:t>, ∑ = {0,1}</w:t>
       </w:r>
       <w:r>
         <w:rPr>
@@ -1707,7 +1712,6 @@
           <w:noProof/>
           <w:sz w:val="28"/>
         </w:rPr>
-        <w:lastRenderedPageBreak/>
         <mc:AlternateContent>
           <mc:Choice Requires="wps">
             <w:drawing>
@@ -1767,28 +1771,7 @@
                                 <w:b/>
                                 <w:i/>
                               </w:rPr>
-                              <w:t xml:space="preserve">Cardinality </w:t>
-                            </w:r>
-                            <w:r>
-                              <w:rPr>
-                                <w:b/>
-                                <w:i/>
-                              </w:rPr>
-                              <w:t>–</w:t>
-                            </w:r>
-                            <w:r>
-                              <w:rPr>
-                                <w:b/>
-                                <w:i/>
-                              </w:rPr>
-                              <w:t xml:space="preserve"> </w:t>
-                            </w:r>
-                            <w:r>
-                              <w:rPr>
-                                <w:b/>
-                                <w:i/>
-                              </w:rPr>
-                              <w:t xml:space="preserve">number of elements in a set </w:t>
+                              <w:t xml:space="preserve">Cardinality – number of elements in a set </w:t>
                             </w:r>
                           </w:p>
                           <w:p>
@@ -1886,28 +1869,7 @@
                           <w:b/>
                           <w:i/>
                         </w:rPr>
-                        <w:t xml:space="preserve">Cardinality </w:t>
-                      </w:r>
-                      <w:r>
-                        <w:rPr>
-                          <w:b/>
-                          <w:i/>
-                        </w:rPr>
-                        <w:t>–</w:t>
-                      </w:r>
-                      <w:r>
-                        <w:rPr>
-                          <w:b/>
-                          <w:i/>
-                        </w:rPr>
-                        <w:t xml:space="preserve"> </w:t>
-                      </w:r>
-                      <w:r>
-                        <w:rPr>
-                          <w:b/>
-                          <w:i/>
-                        </w:rPr>
-                        <w:t xml:space="preserve">number of elements in a set </w:t>
+                        <w:t xml:space="preserve">Cardinality – number of elements in a set </w:t>
                       </w:r>
                     </w:p>
                     <w:p>
@@ -2110,21 +2072,7 @@
           <w:rFonts w:cstheme="minorHAnsi"/>
           <w:sz w:val="24"/>
         </w:rPr>
-        <w:t xml:space="preserve"> = {</w:t>
-      </w:r>
-      <w:r>
-        <w:rPr>
-          <w:rFonts w:cstheme="minorHAnsi"/>
-          <w:sz w:val="24"/>
-        </w:rPr>
-        <w:t>0 , 1</w:t>
-      </w:r>
-      <w:r>
-        <w:rPr>
-          <w:rFonts w:cstheme="minorHAnsi"/>
-          <w:sz w:val="24"/>
-        </w:rPr>
-        <w:t>}</w:t>
+        <w:t xml:space="preserve"> = {0 , 1}</w:t>
       </w:r>
       <w:r>
         <w:rPr>
@@ -2203,70 +2151,14 @@
           <w:rFonts w:cstheme="minorHAnsi"/>
           <w:sz w:val="24"/>
         </w:rPr>
-        <w:t xml:space="preserve"> = {0</w:t>
+        <w:t xml:space="preserve"> = {00, 01 , 10 , 11}</w:t>
       </w:r>
       <w:r>
         <w:rPr>
           <w:rFonts w:cstheme="minorHAnsi"/>
           <w:sz w:val="24"/>
         </w:rPr>
-        <w:t>0</w:t>
-      </w:r>
-      <w:r>
-        <w:rPr>
-          <w:rFonts w:cstheme="minorHAnsi"/>
-          <w:sz w:val="24"/>
-        </w:rPr>
-        <w:t xml:space="preserve">, </w:t>
-      </w:r>
-      <w:r>
-        <w:rPr>
-          <w:rFonts w:cstheme="minorHAnsi"/>
-          <w:sz w:val="24"/>
-        </w:rPr>
-        <w:t>0</w:t>
-      </w:r>
-      <w:r>
-        <w:rPr>
-          <w:rFonts w:cstheme="minorHAnsi"/>
-          <w:sz w:val="24"/>
-        </w:rPr>
-        <w:t>1</w:t>
-      </w:r>
-      <w:r>
-        <w:rPr>
-          <w:rFonts w:cstheme="minorHAnsi"/>
-          <w:sz w:val="24"/>
-        </w:rPr>
-        <w:t xml:space="preserve"> , 10 , 11</w:t>
-      </w:r>
-      <w:r>
-        <w:rPr>
-          <w:rFonts w:cstheme="minorHAnsi"/>
-          <w:sz w:val="24"/>
-        </w:rPr>
-        <w:t>}</w:t>
-      </w:r>
-      <w:r>
-        <w:rPr>
-          <w:rFonts w:cstheme="minorHAnsi"/>
-          <w:sz w:val="24"/>
-        </w:rPr>
-        <w:t xml:space="preserve"> ,    </w:t>
-      </w:r>
-      <w:r>
-        <w:rPr>
-          <w:rFonts w:cstheme="minorHAnsi"/>
-          <w:sz w:val="24"/>
-        </w:rPr>
-        <w:t>and its</w:t>
-      </w:r>
-      <w:r>
-        <w:rPr>
-          <w:rFonts w:cstheme="minorHAnsi"/>
-          <w:sz w:val="24"/>
-        </w:rPr>
-        <w:t xml:space="preserve"> Cardinality = 4</w:t>
+        <w:t xml:space="preserve"> ,    and its Cardinality = 4</w:t>
       </w:r>
     </w:p>
     <w:p>
@@ -2395,17 +2287,7 @@
                                 <w:szCs w:val="28"/>
                                 <w:shd w:val="clear" w:color="auto" w:fill="F1F9FE"/>
                               </w:rPr>
-                              <w:t>∪</w:t>
-                            </w:r>
-                            <w:r>
-                              <w:rPr>
-                                <w:rFonts w:ascii="Cambria Math" w:hAnsi="Cambria Math" w:cs="Cambria Math"/>
-                                <w:color w:val="000000"/>
-                                <w:sz w:val="28"/>
-                                <w:szCs w:val="28"/>
-                                <w:shd w:val="clear" w:color="auto" w:fill="F1F9FE"/>
-                              </w:rPr>
-                              <w:t xml:space="preserve"> </w:t>
+                              <w:t xml:space="preserve">∪ </w:t>
                             </w:r>
                             <w:r>
                               <w:rPr>
@@ -2420,15 +2302,7 @@
                                 <w:sz w:val="24"/>
                                 <w:vertAlign w:val="superscript"/>
                               </w:rPr>
-                              <w:t>1</w:t>
-                            </w:r>
-                            <w:r>
-                              <w:rPr>
-                                <w:rFonts w:cstheme="minorHAnsi"/>
-                                <w:sz w:val="24"/>
-                                <w:vertAlign w:val="superscript"/>
-                              </w:rPr>
-                              <w:t xml:space="preserve"> </w:t>
+                              <w:t xml:space="preserve">1 </w:t>
                             </w:r>
                             <w:r>
                               <w:rPr>
@@ -2438,17 +2312,7 @@
                                 <w:szCs w:val="28"/>
                                 <w:shd w:val="clear" w:color="auto" w:fill="F1F9FE"/>
                               </w:rPr>
-                              <w:t>∪</w:t>
-                            </w:r>
-                            <w:r>
-                              <w:rPr>
-                                <w:rFonts w:ascii="Cambria Math" w:hAnsi="Cambria Math" w:cs="Cambria Math"/>
-                                <w:color w:val="000000"/>
-                                <w:sz w:val="28"/>
-                                <w:szCs w:val="28"/>
-                                <w:shd w:val="clear" w:color="auto" w:fill="F1F9FE"/>
-                              </w:rPr>
-                              <w:t xml:space="preserve"> </w:t>
+                              <w:t xml:space="preserve">∪ </w:t>
                             </w:r>
                             <w:r>
                               <w:rPr>
@@ -2463,15 +2327,7 @@
                                 <w:sz w:val="24"/>
                                 <w:vertAlign w:val="superscript"/>
                               </w:rPr>
-                              <w:t>2</w:t>
-                            </w:r>
-                            <w:r>
-                              <w:rPr>
-                                <w:rFonts w:cstheme="minorHAnsi"/>
-                                <w:sz w:val="24"/>
-                                <w:vertAlign w:val="superscript"/>
-                              </w:rPr>
-                              <w:t xml:space="preserve"> </w:t>
+                              <w:t xml:space="preserve">2 </w:t>
                             </w:r>
                             <w:r>
                               <w:rPr>
@@ -2481,17 +2337,7 @@
                                 <w:szCs w:val="28"/>
                                 <w:shd w:val="clear" w:color="auto" w:fill="F1F9FE"/>
                               </w:rPr>
-                              <w:t>∪</w:t>
-                            </w:r>
-                            <w:r>
-                              <w:rPr>
-                                <w:rFonts w:ascii="Cambria Math" w:hAnsi="Cambria Math" w:cs="Cambria Math"/>
-                                <w:color w:val="000000"/>
-                                <w:sz w:val="28"/>
-                                <w:szCs w:val="28"/>
-                                <w:shd w:val="clear" w:color="auto" w:fill="F1F9FE"/>
-                              </w:rPr>
-                              <w:t>……..</w:t>
+                              <w:t>∪……..</w:t>
                             </w:r>
                           </w:p>
                           <w:p>
@@ -2532,14 +2378,7 @@
                                 <w:rFonts w:cstheme="minorHAnsi"/>
                                 <w:sz w:val="24"/>
                               </w:rPr>
-                              <w:t>{£}</w:t>
-                            </w:r>
-                            <w:r>
-                              <w:rPr>
-                                <w:rFonts w:cstheme="minorHAnsi"/>
-                                <w:sz w:val="24"/>
-                              </w:rPr>
-                              <w:t xml:space="preserve"> </w:t>
+                              <w:t xml:space="preserve">{£} </w:t>
                             </w:r>
                             <w:r>
                               <w:rPr>
@@ -2549,17 +2388,7 @@
                                 <w:szCs w:val="28"/>
                                 <w:shd w:val="clear" w:color="auto" w:fill="F1F9FE"/>
                               </w:rPr>
-                              <w:t>∪</w:t>
-                            </w:r>
-                            <w:r>
-                              <w:rPr>
-                                <w:rFonts w:ascii="Cambria Math" w:hAnsi="Cambria Math" w:cs="Cambria Math"/>
-                                <w:color w:val="000000"/>
-                                <w:sz w:val="28"/>
-                                <w:szCs w:val="28"/>
-                                <w:shd w:val="clear" w:color="auto" w:fill="F1F9FE"/>
-                              </w:rPr>
-                              <w:t xml:space="preserve"> </w:t>
+                              <w:t xml:space="preserve">∪ </w:t>
                             </w:r>
                             <w:r>
                               <w:rPr>
@@ -2582,14 +2411,7 @@
                                 <w:rFonts w:cstheme="minorHAnsi"/>
                                 <w:sz w:val="24"/>
                               </w:rPr>
-                              <w:t xml:space="preserve"> 1</w:t>
-                            </w:r>
-                            <w:r>
-                              <w:rPr>
-                                <w:rFonts w:cstheme="minorHAnsi"/>
-                                <w:sz w:val="24"/>
-                              </w:rPr>
-                              <w:t>}</w:t>
+                              <w:t xml:space="preserve"> 1}</w:t>
                             </w:r>
                             <w:r>
                               <w:rPr>
@@ -2606,14 +2428,7 @@
                                 <w:rFonts w:cstheme="minorHAnsi"/>
                                 <w:sz w:val="24"/>
                               </w:rPr>
-                              <w:t xml:space="preserve"> {00, 01 , 10 , 11}</w:t>
-                            </w:r>
-                            <w:r>
-                              <w:rPr>
-                                <w:rFonts w:cstheme="minorHAnsi"/>
-                                <w:sz w:val="24"/>
-                              </w:rPr>
-                              <w:t xml:space="preserve"> </w:t>
+                              <w:t xml:space="preserve"> {00, 01 , 10 , 11} </w:t>
                             </w:r>
                             <w:r>
                               <w:rPr>
@@ -2623,17 +2438,7 @@
                                 <w:szCs w:val="28"/>
                                 <w:shd w:val="clear" w:color="auto" w:fill="F1F9FE"/>
                               </w:rPr>
-                              <w:t>∪</w:t>
-                            </w:r>
-                            <w:r>
-                              <w:rPr>
-                                <w:rFonts w:ascii="Cambria Math" w:hAnsi="Cambria Math" w:cs="Cambria Math"/>
-                                <w:color w:val="000000"/>
-                                <w:sz w:val="28"/>
-                                <w:szCs w:val="28"/>
-                                <w:shd w:val="clear" w:color="auto" w:fill="F1F9FE"/>
-                              </w:rPr>
-                              <w:t>……….</w:t>
+                              <w:t>∪……….</w:t>
                             </w:r>
                           </w:p>
                           <w:p>
@@ -2782,17 +2587,7 @@
                           <w:szCs w:val="28"/>
                           <w:shd w:val="clear" w:color="auto" w:fill="F1F9FE"/>
                         </w:rPr>
-                        <w:t>∪</w:t>
-                      </w:r>
-                      <w:r>
-                        <w:rPr>
-                          <w:rFonts w:ascii="Cambria Math" w:hAnsi="Cambria Math" w:cs="Cambria Math"/>
-                          <w:color w:val="000000"/>
-                          <w:sz w:val="28"/>
-                          <w:szCs w:val="28"/>
-                          <w:shd w:val="clear" w:color="auto" w:fill="F1F9FE"/>
-                        </w:rPr>
-                        <w:t xml:space="preserve"> </w:t>
+                        <w:t xml:space="preserve">∪ </w:t>
                       </w:r>
                       <w:r>
                         <w:rPr>
@@ -2807,15 +2602,7 @@
                           <w:sz w:val="24"/>
                           <w:vertAlign w:val="superscript"/>
                         </w:rPr>
-                        <w:t>1</w:t>
-                      </w:r>
-                      <w:r>
-                        <w:rPr>
-                          <w:rFonts w:cstheme="minorHAnsi"/>
-                          <w:sz w:val="24"/>
-                          <w:vertAlign w:val="superscript"/>
-                        </w:rPr>
-                        <w:t xml:space="preserve"> </w:t>
+                        <w:t xml:space="preserve">1 </w:t>
                       </w:r>
                       <w:r>
                         <w:rPr>
@@ -2825,17 +2612,7 @@
                           <w:szCs w:val="28"/>
                           <w:shd w:val="clear" w:color="auto" w:fill="F1F9FE"/>
                         </w:rPr>
-                        <w:t>∪</w:t>
-                      </w:r>
-                      <w:r>
-                        <w:rPr>
-                          <w:rFonts w:ascii="Cambria Math" w:hAnsi="Cambria Math" w:cs="Cambria Math"/>
-                          <w:color w:val="000000"/>
-                          <w:sz w:val="28"/>
-                          <w:szCs w:val="28"/>
-                          <w:shd w:val="clear" w:color="auto" w:fill="F1F9FE"/>
-                        </w:rPr>
-                        <w:t xml:space="preserve"> </w:t>
+                        <w:t xml:space="preserve">∪ </w:t>
                       </w:r>
                       <w:r>
                         <w:rPr>
@@ -2850,15 +2627,7 @@
                           <w:sz w:val="24"/>
                           <w:vertAlign w:val="superscript"/>
                         </w:rPr>
-                        <w:t>2</w:t>
-                      </w:r>
-                      <w:r>
-                        <w:rPr>
-                          <w:rFonts w:cstheme="minorHAnsi"/>
-                          <w:sz w:val="24"/>
-                          <w:vertAlign w:val="superscript"/>
-                        </w:rPr>
-                        <w:t xml:space="preserve"> </w:t>
+                        <w:t xml:space="preserve">2 </w:t>
                       </w:r>
                       <w:r>
                         <w:rPr>
@@ -2868,17 +2637,7 @@
                           <w:szCs w:val="28"/>
                           <w:shd w:val="clear" w:color="auto" w:fill="F1F9FE"/>
                         </w:rPr>
-                        <w:t>∪</w:t>
-                      </w:r>
-                      <w:r>
-                        <w:rPr>
-                          <w:rFonts w:ascii="Cambria Math" w:hAnsi="Cambria Math" w:cs="Cambria Math"/>
-                          <w:color w:val="000000"/>
-                          <w:sz w:val="28"/>
-                          <w:szCs w:val="28"/>
-                          <w:shd w:val="clear" w:color="auto" w:fill="F1F9FE"/>
-                        </w:rPr>
-                        <w:t>……..</w:t>
+                        <w:t>∪……..</w:t>
                       </w:r>
                     </w:p>
                     <w:p>
@@ -2919,14 +2678,7 @@
                           <w:rFonts w:cstheme="minorHAnsi"/>
                           <w:sz w:val="24"/>
                         </w:rPr>
-                        <w:t>{£}</w:t>
-                      </w:r>
-                      <w:r>
-                        <w:rPr>
-                          <w:rFonts w:cstheme="minorHAnsi"/>
-                          <w:sz w:val="24"/>
-                        </w:rPr>
-                        <w:t xml:space="preserve"> </w:t>
+                        <w:t xml:space="preserve">{£} </w:t>
                       </w:r>
                       <w:r>
                         <w:rPr>
@@ -2936,17 +2688,7 @@
                           <w:szCs w:val="28"/>
                           <w:shd w:val="clear" w:color="auto" w:fill="F1F9FE"/>
                         </w:rPr>
-                        <w:t>∪</w:t>
-                      </w:r>
-                      <w:r>
-                        <w:rPr>
-                          <w:rFonts w:ascii="Cambria Math" w:hAnsi="Cambria Math" w:cs="Cambria Math"/>
-                          <w:color w:val="000000"/>
-                          <w:sz w:val="28"/>
-                          <w:szCs w:val="28"/>
-                          <w:shd w:val="clear" w:color="auto" w:fill="F1F9FE"/>
-                        </w:rPr>
-                        <w:t xml:space="preserve"> </w:t>
+                        <w:t xml:space="preserve">∪ </w:t>
                       </w:r>
                       <w:r>
                         <w:rPr>
@@ -2969,14 +2711,7 @@
                           <w:rFonts w:cstheme="minorHAnsi"/>
                           <w:sz w:val="24"/>
                         </w:rPr>
-                        <w:t xml:space="preserve"> 1</w:t>
-                      </w:r>
-                      <w:r>
-                        <w:rPr>
-                          <w:rFonts w:cstheme="minorHAnsi"/>
-                          <w:sz w:val="24"/>
-                        </w:rPr>
-                        <w:t>}</w:t>
+                        <w:t xml:space="preserve"> 1}</w:t>
                       </w:r>
                       <w:r>
                         <w:rPr>
@@ -2993,14 +2728,7 @@
                           <w:rFonts w:cstheme="minorHAnsi"/>
                           <w:sz w:val="24"/>
                         </w:rPr>
-                        <w:t xml:space="preserve"> {00, 01 , 10 , 11}</w:t>
-                      </w:r>
-                      <w:r>
-                        <w:rPr>
-                          <w:rFonts w:cstheme="minorHAnsi"/>
-                          <w:sz w:val="24"/>
-                        </w:rPr>
-                        <w:t xml:space="preserve"> </w:t>
+                        <w:t xml:space="preserve"> {00, 01 , 10 , 11} </w:t>
                       </w:r>
                       <w:r>
                         <w:rPr>
@@ -3010,17 +2738,7 @@
                           <w:szCs w:val="28"/>
                           <w:shd w:val="clear" w:color="auto" w:fill="F1F9FE"/>
                         </w:rPr>
-                        <w:t>∪</w:t>
-                      </w:r>
-                      <w:r>
-                        <w:rPr>
-                          <w:rFonts w:ascii="Cambria Math" w:hAnsi="Cambria Math" w:cs="Cambria Math"/>
-                          <w:color w:val="000000"/>
-                          <w:sz w:val="28"/>
-                          <w:szCs w:val="28"/>
-                          <w:shd w:val="clear" w:color="auto" w:fill="F1F9FE"/>
-                        </w:rPr>
-                        <w:t>……….</w:t>
+                        <w:t>∪……….</w:t>
                       </w:r>
                     </w:p>
                     <w:p>
@@ -3204,6 +2922,1921 @@
         </w:rPr>
         <w:t>FSM)</w:t>
       </w:r>
+      <w:r>
+        <w:rPr>
+          <w:b/>
+          <w:sz w:val="32"/>
+          <w:u w:val="single"/>
+        </w:rPr>
+        <w:t>/Finite Automata</w:t>
+      </w:r>
+    </w:p>
+    <w:p>
+      <w:pPr>
+        <w:tabs>
+          <w:tab w:val="left" w:pos="5422"/>
+        </w:tabs>
+        <w:ind w:left="-630"/>
+        <w:rPr>
+          <w:sz w:val="24"/>
+        </w:rPr>
+      </w:pPr>
+      <w:r>
+        <w:rPr>
+          <w:sz w:val="24"/>
+        </w:rPr>
+        <w:t>-  Automata with finite number of states is called Finite automata</w:t>
+      </w:r>
+    </w:p>
+    <w:p>
+      <w:pPr>
+        <w:tabs>
+          <w:tab w:val="left" w:pos="5422"/>
+        </w:tabs>
+        <w:ind w:left="-630"/>
+        <w:rPr>
+          <w:sz w:val="24"/>
+        </w:rPr>
+      </w:pPr>
+      <w:r>
+        <w:rPr>
+          <w:noProof/>
+          <w:sz w:val="24"/>
+        </w:rPr>
+        <mc:AlternateContent>
+          <mc:Choice Requires="wps">
+            <w:drawing>
+              <wp:anchor distT="0" distB="0" distL="114300" distR="114300" simplePos="0" relativeHeight="251673600" behindDoc="0" locked="0" layoutInCell="1" allowOverlap="1" wp14:anchorId="2C117AEC" wp14:editId="35A5757E">
+                <wp:simplePos x="0" y="0"/>
+                <wp:positionH relativeFrom="column">
+                  <wp:posOffset>2096932</wp:posOffset>
+                </wp:positionH>
+                <wp:positionV relativeFrom="paragraph">
+                  <wp:posOffset>314330</wp:posOffset>
+                </wp:positionV>
+                <wp:extent cx="1175657" cy="268132"/>
+                <wp:effectExtent l="0" t="0" r="24765" b="17780"/>
+                <wp:wrapNone/>
+                <wp:docPr id="11" name="Text Box 11"/>
+                <wp:cNvGraphicFramePr/>
+                <a:graphic xmlns:a="http://schemas.openxmlformats.org/drawingml/2006/main">
+                  <a:graphicData uri="http://schemas.microsoft.com/office/word/2010/wordprocessingShape">
+                    <wps:wsp>
+                      <wps:cNvSpPr txBox="1"/>
+                      <wps:spPr>
+                        <a:xfrm>
+                          <a:off x="0" y="0"/>
+                          <a:ext cx="1175657" cy="268132"/>
+                        </a:xfrm>
+                        <a:prstGeom prst="rect">
+                          <a:avLst/>
+                        </a:prstGeom>
+                        <a:solidFill>
+                          <a:schemeClr val="lt1"/>
+                        </a:solidFill>
+                        <a:ln w="6350">
+                          <a:solidFill>
+                            <a:prstClr val="black"/>
+                          </a:solidFill>
+                        </a:ln>
+                        <a:effectLst/>
+                      </wps:spPr>
+                      <wps:style>
+                        <a:lnRef idx="0">
+                          <a:schemeClr val="accent1"/>
+                        </a:lnRef>
+                        <a:fillRef idx="0">
+                          <a:schemeClr val="accent1"/>
+                        </a:fillRef>
+                        <a:effectRef idx="0">
+                          <a:schemeClr val="accent1"/>
+                        </a:effectRef>
+                        <a:fontRef idx="minor">
+                          <a:schemeClr val="dk1"/>
+                        </a:fontRef>
+                      </wps:style>
+                      <wps:txbx>
+                        <w:txbxContent>
+                          <w:p>
+                            <w:r>
+                              <w:t>Finite Automata</w:t>
+                            </w:r>
+                          </w:p>
+                        </w:txbxContent>
+                      </wps:txbx>
+                      <wps:bodyPr rot="0" spcFirstLastPara="0" vertOverflow="overflow" horzOverflow="overflow" vert="horz" wrap="square" lIns="91440" tIns="45720" rIns="91440" bIns="45720" numCol="1" spcCol="0" rtlCol="0" fromWordArt="0" anchor="t" anchorCtr="0" forceAA="0" compatLnSpc="1">
+                        <a:prstTxWarp prst="textNoShape">
+                          <a:avLst/>
+                        </a:prstTxWarp>
+                        <a:noAutofit/>
+                      </wps:bodyPr>
+                    </wps:wsp>
+                  </a:graphicData>
+                </a:graphic>
+                <wp14:sizeRelH relativeFrom="margin">
+                  <wp14:pctWidth>0</wp14:pctWidth>
+                </wp14:sizeRelH>
+              </wp:anchor>
+            </w:drawing>
+          </mc:Choice>
+          <mc:Fallback>
+            <w:pict>
+              <v:shape id="Text Box 11" o:spid="_x0000_s1033" type="#_x0000_t202" style="position:absolute;left:0;text-align:left;margin-left:165.1pt;margin-top:24.75pt;width:92.55pt;height:21.1pt;z-index:251673600;visibility:visible;mso-wrap-style:square;mso-width-percent:0;mso-wrap-distance-left:9pt;mso-wrap-distance-top:0;mso-wrap-distance-right:9pt;mso-wrap-distance-bottom:0;mso-position-horizontal:absolute;mso-position-horizontal-relative:text;mso-position-vertical:absolute;mso-position-vertical-relative:text;mso-width-percent:0;mso-width-relative:margin;v-text-anchor:top" o:gfxdata="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" fillcolor="white [3201]" strokeweight=".5pt">
+                <v:textbox>
+                  <w:txbxContent>
+                    <w:p>
+                      <w:r>
+                        <w:t>Finite Automata</w:t>
+                      </w:r>
+                    </w:p>
+                  </w:txbxContent>
+                </v:textbox>
+              </v:shape>
+            </w:pict>
+          </mc:Fallback>
+        </mc:AlternateContent>
+      </w:r>
+    </w:p>
+    <w:p>
+      <w:pPr>
+        <w:tabs>
+          <w:tab w:val="left" w:pos="5422"/>
+        </w:tabs>
+        <w:ind w:left="-630"/>
+        <w:rPr>
+          <w:sz w:val="24"/>
+        </w:rPr>
+      </w:pPr>
+      <w:r>
+        <w:rPr>
+          <w:noProof/>
+          <w:sz w:val="24"/>
+        </w:rPr>
+        <mc:AlternateContent>
+          <mc:Choice Requires="wps">
+            <w:drawing>
+              <wp:anchor distT="0" distB="0" distL="114300" distR="114300" simplePos="0" relativeHeight="251696128" behindDoc="0" locked="0" layoutInCell="1" allowOverlap="1">
+                <wp:simplePos x="0" y="0"/>
+                <wp:positionH relativeFrom="column">
+                  <wp:posOffset>2639857</wp:posOffset>
+                </wp:positionH>
+                <wp:positionV relativeFrom="paragraph">
+                  <wp:posOffset>241467</wp:posOffset>
+                </wp:positionV>
+                <wp:extent cx="818363" cy="281883"/>
+                <wp:effectExtent l="0" t="0" r="77470" b="80645"/>
+                <wp:wrapNone/>
+                <wp:docPr id="26" name="Straight Arrow Connector 26"/>
+                <wp:cNvGraphicFramePr/>
+                <a:graphic xmlns:a="http://schemas.openxmlformats.org/drawingml/2006/main">
+                  <a:graphicData uri="http://schemas.microsoft.com/office/word/2010/wordprocessingShape">
+                    <wps:wsp>
+                      <wps:cNvCnPr/>
+                      <wps:spPr>
+                        <a:xfrm>
+                          <a:off x="0" y="0"/>
+                          <a:ext cx="818363" cy="281883"/>
+                        </a:xfrm>
+                        <a:prstGeom prst="straightConnector1">
+                          <a:avLst/>
+                        </a:prstGeom>
+                        <a:ln>
+                          <a:tailEnd type="arrow"/>
+                        </a:ln>
+                      </wps:spPr>
+                      <wps:style>
+                        <a:lnRef idx="1">
+                          <a:schemeClr val="accent1"/>
+                        </a:lnRef>
+                        <a:fillRef idx="0">
+                          <a:schemeClr val="accent1"/>
+                        </a:fillRef>
+                        <a:effectRef idx="0">
+                          <a:schemeClr val="accent1"/>
+                        </a:effectRef>
+                        <a:fontRef idx="minor">
+                          <a:schemeClr val="tx1"/>
+                        </a:fontRef>
+                      </wps:style>
+                      <wps:bodyPr/>
+                    </wps:wsp>
+                  </a:graphicData>
+                </a:graphic>
+              </wp:anchor>
+            </w:drawing>
+          </mc:Choice>
+          <mc:Fallback>
+            <w:pict>
+              <v:shapetype id="_x0000_t32" coordsize="21600,21600" o:spt="32" o:oned="t" path="m,l21600,21600e" filled="f">
+                <v:path arrowok="t" fillok="f" o:connecttype="none"/>
+                <o:lock v:ext="edit" shapetype="t"/>
+              </v:shapetype>
+              <v:shape id="Straight Arrow Connector 26" o:spid="_x0000_s1026" type="#_x0000_t32" style="position:absolute;margin-left:207.85pt;margin-top:19pt;width:64.45pt;height:22.2pt;z-index:251696128;visibility:visible;mso-wrap-style:square;mso-wrap-distance-left:9pt;mso-wrap-distance-top:0;mso-wrap-distance-right:9pt;mso-wrap-distance-bottom:0;mso-position-horizontal:absolute;mso-position-horizontal-relative:text;mso-position-vertical:absolute;mso-position-vertical-relative:text" o:gfxdata="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" strokecolor="#4579b8 [3044]">
+                <v:stroke endarrow="open"/>
+              </v:shape>
+            </w:pict>
+          </mc:Fallback>
+        </mc:AlternateContent>
+      </w:r>
+      <w:r>
+        <w:rPr>
+          <w:noProof/>
+          <w:sz w:val="24"/>
+        </w:rPr>
+        <mc:AlternateContent>
+          <mc:Choice Requires="wps">
+            <w:drawing>
+              <wp:anchor distT="0" distB="0" distL="114300" distR="114300" simplePos="0" relativeHeight="251695104" behindDoc="0" locked="0" layoutInCell="1" allowOverlap="1" wp14:anchorId="01FAC40E" wp14:editId="0C3FF22E">
+                <wp:simplePos x="0" y="0"/>
+                <wp:positionH relativeFrom="column">
+                  <wp:posOffset>2096932</wp:posOffset>
+                </wp:positionH>
+                <wp:positionV relativeFrom="paragraph">
+                  <wp:posOffset>241305</wp:posOffset>
+                </wp:positionV>
+                <wp:extent cx="543140" cy="282045"/>
+                <wp:effectExtent l="38100" t="0" r="28575" b="60960"/>
+                <wp:wrapNone/>
+                <wp:docPr id="24" name="Straight Arrow Connector 24"/>
+                <wp:cNvGraphicFramePr/>
+                <a:graphic xmlns:a="http://schemas.openxmlformats.org/drawingml/2006/main">
+                  <a:graphicData uri="http://schemas.microsoft.com/office/word/2010/wordprocessingShape">
+                    <wps:wsp>
+                      <wps:cNvCnPr/>
+                      <wps:spPr>
+                        <a:xfrm flipH="1">
+                          <a:off x="0" y="0"/>
+                          <a:ext cx="543140" cy="282045"/>
+                        </a:xfrm>
+                        <a:prstGeom prst="straightConnector1">
+                          <a:avLst/>
+                        </a:prstGeom>
+                        <a:ln>
+                          <a:tailEnd type="arrow"/>
+                        </a:ln>
+                      </wps:spPr>
+                      <wps:style>
+                        <a:lnRef idx="1">
+                          <a:schemeClr val="accent1"/>
+                        </a:lnRef>
+                        <a:fillRef idx="0">
+                          <a:schemeClr val="accent1"/>
+                        </a:fillRef>
+                        <a:effectRef idx="0">
+                          <a:schemeClr val="accent1"/>
+                        </a:effectRef>
+                        <a:fontRef idx="minor">
+                          <a:schemeClr val="tx1"/>
+                        </a:fontRef>
+                      </wps:style>
+                      <wps:bodyPr/>
+                    </wps:wsp>
+                  </a:graphicData>
+                </a:graphic>
+              </wp:anchor>
+            </w:drawing>
+          </mc:Choice>
+          <mc:Fallback>
+            <w:pict>
+              <v:shape id="Straight Arrow Connector 24" o:spid="_x0000_s1026" type="#_x0000_t32" style="position:absolute;margin-left:165.1pt;margin-top:19pt;width:42.75pt;height:22.2pt;flip:x;z-index:251695104;visibility:visible;mso-wrap-style:square;mso-wrap-distance-left:9pt;mso-wrap-distance-top:0;mso-wrap-distance-right:9pt;mso-wrap-distance-bottom:0;mso-position-horizontal:absolute;mso-position-horizontal-relative:text;mso-position-vertical:absolute;mso-position-vertical-relative:text" o:gfxdata="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" strokecolor="#4579b8 [3044]">
+                <v:stroke endarrow="open"/>
+              </v:shape>
+            </w:pict>
+          </mc:Fallback>
+        </mc:AlternateContent>
+      </w:r>
+    </w:p>
+    <w:p>
+      <w:pPr>
+        <w:tabs>
+          <w:tab w:val="left" w:pos="5422"/>
+        </w:tabs>
+        <w:ind w:left="-630"/>
+        <w:rPr>
+          <w:sz w:val="24"/>
+        </w:rPr>
+      </w:pPr>
+      <w:r>
+        <w:rPr>
+          <w:noProof/>
+          <w:sz w:val="24"/>
+        </w:rPr>
+        <mc:AlternateContent>
+          <mc:Choice Requires="wps">
+            <w:drawing>
+              <wp:anchor distT="0" distB="0" distL="114300" distR="114300" simplePos="0" relativeHeight="251679744" behindDoc="0" locked="0" layoutInCell="1" allowOverlap="1" wp14:anchorId="1BC8EB62" wp14:editId="05FAD21E">
+                <wp:simplePos x="0" y="0"/>
+                <wp:positionH relativeFrom="column">
+                  <wp:posOffset>1436461</wp:posOffset>
+                </wp:positionH>
+                <wp:positionV relativeFrom="paragraph">
+                  <wp:posOffset>181829</wp:posOffset>
+                </wp:positionV>
+                <wp:extent cx="1051560" cy="267970"/>
+                <wp:effectExtent l="0" t="0" r="15240" b="17780"/>
+                <wp:wrapNone/>
+                <wp:docPr id="14" name="Text Box 14"/>
+                <wp:cNvGraphicFramePr/>
+                <a:graphic xmlns:a="http://schemas.openxmlformats.org/drawingml/2006/main">
+                  <a:graphicData uri="http://schemas.microsoft.com/office/word/2010/wordprocessingShape">
+                    <wps:wsp>
+                      <wps:cNvSpPr txBox="1"/>
+                      <wps:spPr>
+                        <a:xfrm>
+                          <a:off x="0" y="0"/>
+                          <a:ext cx="1051560" cy="267970"/>
+                        </a:xfrm>
+                        <a:prstGeom prst="rect">
+                          <a:avLst/>
+                        </a:prstGeom>
+                        <a:solidFill>
+                          <a:schemeClr val="lt1"/>
+                        </a:solidFill>
+                        <a:ln w="6350">
+                          <a:solidFill>
+                            <a:prstClr val="black"/>
+                          </a:solidFill>
+                        </a:ln>
+                        <a:effectLst/>
+                      </wps:spPr>
+                      <wps:style>
+                        <a:lnRef idx="0">
+                          <a:schemeClr val="accent1"/>
+                        </a:lnRef>
+                        <a:fillRef idx="0">
+                          <a:schemeClr val="accent1"/>
+                        </a:fillRef>
+                        <a:effectRef idx="0">
+                          <a:schemeClr val="accent1"/>
+                        </a:effectRef>
+                        <a:fontRef idx="minor">
+                          <a:schemeClr val="dk1"/>
+                        </a:fontRef>
+                      </wps:style>
+                      <wps:txbx>
+                        <w:txbxContent>
+                          <w:p>
+                            <w:r>
+                              <w:t>FA with</w:t>
+                            </w:r>
+                            <w:r>
+                              <w:t xml:space="preserve"> output</w:t>
+                            </w:r>
+                          </w:p>
+                          <w:p/>
+                        </w:txbxContent>
+                      </wps:txbx>
+                      <wps:bodyPr rot="0" spcFirstLastPara="0" vertOverflow="overflow" horzOverflow="overflow" vert="horz" wrap="square" lIns="91440" tIns="45720" rIns="91440" bIns="45720" numCol="1" spcCol="0" rtlCol="0" fromWordArt="0" anchor="t" anchorCtr="0" forceAA="0" compatLnSpc="1">
+                        <a:prstTxWarp prst="textNoShape">
+                          <a:avLst/>
+                        </a:prstTxWarp>
+                        <a:noAutofit/>
+                      </wps:bodyPr>
+                    </wps:wsp>
+                  </a:graphicData>
+                </a:graphic>
+                <wp14:sizeRelH relativeFrom="margin">
+                  <wp14:pctWidth>0</wp14:pctWidth>
+                </wp14:sizeRelH>
+              </wp:anchor>
+            </w:drawing>
+          </mc:Choice>
+          <mc:Fallback>
+            <w:pict>
+              <v:shape id="Text Box 14" o:spid="_x0000_s1034" type="#_x0000_t202" style="position:absolute;left:0;text-align:left;margin-left:113.1pt;margin-top:14.3pt;width:82.8pt;height:21.1pt;z-index:251679744;visibility:visible;mso-wrap-style:square;mso-width-percent:0;mso-wrap-distance-left:9pt;mso-wrap-distance-top:0;mso-wrap-distance-right:9pt;mso-wrap-distance-bottom:0;mso-position-horizontal:absolute;mso-position-horizontal-relative:text;mso-position-vertical:absolute;mso-position-vertical-relative:text;mso-width-percent:0;mso-width-relative:margin;v-text-anchor:top" o:gfxdata="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" fillcolor="white [3201]" strokeweight=".5pt">
+                <v:textbox>
+                  <w:txbxContent>
+                    <w:p>
+                      <w:r>
+                        <w:t>FA with</w:t>
+                      </w:r>
+                      <w:r>
+                        <w:t xml:space="preserve"> output</w:t>
+                      </w:r>
+                    </w:p>
+                    <w:p/>
+                  </w:txbxContent>
+                </v:textbox>
+              </v:shape>
+            </w:pict>
+          </mc:Fallback>
+        </mc:AlternateContent>
+      </w:r>
+      <w:r>
+        <w:rPr>
+          <w:noProof/>
+          <w:sz w:val="24"/>
+        </w:rPr>
+        <mc:AlternateContent>
+          <mc:Choice Requires="wps">
+            <w:drawing>
+              <wp:anchor distT="0" distB="0" distL="114300" distR="114300" simplePos="0" relativeHeight="251681792" behindDoc="0" locked="0" layoutInCell="1" allowOverlap="1" wp14:anchorId="025B6F44" wp14:editId="08C8372F">
+                <wp:simplePos x="0" y="0"/>
+                <wp:positionH relativeFrom="column">
+                  <wp:posOffset>3265715</wp:posOffset>
+                </wp:positionH>
+                <wp:positionV relativeFrom="paragraph">
+                  <wp:posOffset>182355</wp:posOffset>
+                </wp:positionV>
+                <wp:extent cx="1237534" cy="267970"/>
+                <wp:effectExtent l="0" t="0" r="20320" b="17780"/>
+                <wp:wrapNone/>
+                <wp:docPr id="15" name="Text Box 15"/>
+                <wp:cNvGraphicFramePr/>
+                <a:graphic xmlns:a="http://schemas.openxmlformats.org/drawingml/2006/main">
+                  <a:graphicData uri="http://schemas.microsoft.com/office/word/2010/wordprocessingShape">
+                    <wps:wsp>
+                      <wps:cNvSpPr txBox="1"/>
+                      <wps:spPr>
+                        <a:xfrm>
+                          <a:off x="0" y="0"/>
+                          <a:ext cx="1237534" cy="267970"/>
+                        </a:xfrm>
+                        <a:prstGeom prst="rect">
+                          <a:avLst/>
+                        </a:prstGeom>
+                        <a:solidFill>
+                          <a:schemeClr val="lt1"/>
+                        </a:solidFill>
+                        <a:ln w="6350">
+                          <a:solidFill>
+                            <a:prstClr val="black"/>
+                          </a:solidFill>
+                        </a:ln>
+                        <a:effectLst/>
+                      </wps:spPr>
+                      <wps:style>
+                        <a:lnRef idx="0">
+                          <a:schemeClr val="accent1"/>
+                        </a:lnRef>
+                        <a:fillRef idx="0">
+                          <a:schemeClr val="accent1"/>
+                        </a:fillRef>
+                        <a:effectRef idx="0">
+                          <a:schemeClr val="accent1"/>
+                        </a:effectRef>
+                        <a:fontRef idx="minor">
+                          <a:schemeClr val="dk1"/>
+                        </a:fontRef>
+                      </wps:style>
+                      <wps:txbx>
+                        <w:txbxContent>
+                          <w:p>
+                            <w:r>
+                              <w:t>FA without output</w:t>
+                            </w:r>
+                          </w:p>
+                        </w:txbxContent>
+                      </wps:txbx>
+                      <wps:bodyPr rot="0" spcFirstLastPara="0" vertOverflow="overflow" horzOverflow="overflow" vert="horz" wrap="square" lIns="91440" tIns="45720" rIns="91440" bIns="45720" numCol="1" spcCol="0" rtlCol="0" fromWordArt="0" anchor="t" anchorCtr="0" forceAA="0" compatLnSpc="1">
+                        <a:prstTxWarp prst="textNoShape">
+                          <a:avLst/>
+                        </a:prstTxWarp>
+                        <a:noAutofit/>
+                      </wps:bodyPr>
+                    </wps:wsp>
+                  </a:graphicData>
+                </a:graphic>
+                <wp14:sizeRelH relativeFrom="margin">
+                  <wp14:pctWidth>0</wp14:pctWidth>
+                </wp14:sizeRelH>
+              </wp:anchor>
+            </w:drawing>
+          </mc:Choice>
+          <mc:Fallback>
+            <w:pict>
+              <v:shape id="Text Box 15" o:spid="_x0000_s1035" type="#_x0000_t202" style="position:absolute;left:0;text-align:left;margin-left:257.15pt;margin-top:14.35pt;width:97.45pt;height:21.1pt;z-index:251681792;visibility:visible;mso-wrap-style:square;mso-width-percent:0;mso-wrap-distance-left:9pt;mso-wrap-distance-top:0;mso-wrap-distance-right:9pt;mso-wrap-distance-bottom:0;mso-position-horizontal:absolute;mso-position-horizontal-relative:text;mso-position-vertical:absolute;mso-position-vertical-relative:text;mso-width-percent:0;mso-width-relative:margin;v-text-anchor:top" o:gfxdata="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" fillcolor="white [3201]" strokeweight=".5pt">
+                <v:textbox>
+                  <w:txbxContent>
+                    <w:p>
+                      <w:r>
+                        <w:t>FA without output</w:t>
+                      </w:r>
+                    </w:p>
+                  </w:txbxContent>
+                </v:textbox>
+              </v:shape>
+            </w:pict>
+          </mc:Fallback>
+        </mc:AlternateContent>
+      </w:r>
+    </w:p>
+    <w:p>
+      <w:pPr>
+        <w:tabs>
+          <w:tab w:val="left" w:pos="5422"/>
+        </w:tabs>
+        <w:ind w:left="-630"/>
+        <w:rPr>
+          <w:sz w:val="24"/>
+        </w:rPr>
+      </w:pPr>
+      <w:r>
+        <w:rPr>
+          <w:noProof/>
+          <w:sz w:val="24"/>
+        </w:rPr>
+        <mc:AlternateContent>
+          <mc:Choice Requires="wps">
+            <w:drawing>
+              <wp:anchor distT="0" distB="0" distL="114300" distR="114300" simplePos="0" relativeHeight="251706368" behindDoc="0" locked="0" layoutInCell="1" allowOverlap="1" wp14:anchorId="282B5AA2" wp14:editId="2240C894">
+                <wp:simplePos x="0" y="0"/>
+                <wp:positionH relativeFrom="column">
+                  <wp:posOffset>4148364</wp:posOffset>
+                </wp:positionH>
+                <wp:positionV relativeFrom="paragraph">
+                  <wp:posOffset>110839</wp:posOffset>
+                </wp:positionV>
+                <wp:extent cx="357114" cy="384858"/>
+                <wp:effectExtent l="0" t="0" r="62230" b="53340"/>
+                <wp:wrapNone/>
+                <wp:docPr id="31" name="Straight Arrow Connector 31"/>
+                <wp:cNvGraphicFramePr/>
+                <a:graphic xmlns:a="http://schemas.openxmlformats.org/drawingml/2006/main">
+                  <a:graphicData uri="http://schemas.microsoft.com/office/word/2010/wordprocessingShape">
+                    <wps:wsp>
+                      <wps:cNvCnPr/>
+                      <wps:spPr>
+                        <a:xfrm>
+                          <a:off x="0" y="0"/>
+                          <a:ext cx="357114" cy="384858"/>
+                        </a:xfrm>
+                        <a:prstGeom prst="straightConnector1">
+                          <a:avLst/>
+                        </a:prstGeom>
+                        <a:ln>
+                          <a:tailEnd type="arrow"/>
+                        </a:ln>
+                      </wps:spPr>
+                      <wps:style>
+                        <a:lnRef idx="1">
+                          <a:schemeClr val="accent1"/>
+                        </a:lnRef>
+                        <a:fillRef idx="0">
+                          <a:schemeClr val="accent1"/>
+                        </a:fillRef>
+                        <a:effectRef idx="0">
+                          <a:schemeClr val="accent1"/>
+                        </a:effectRef>
+                        <a:fontRef idx="minor">
+                          <a:schemeClr val="tx1"/>
+                        </a:fontRef>
+                      </wps:style>
+                      <wps:bodyPr/>
+                    </wps:wsp>
+                  </a:graphicData>
+                </a:graphic>
+                <wp14:sizeRelH relativeFrom="margin">
+                  <wp14:pctWidth>0</wp14:pctWidth>
+                </wp14:sizeRelH>
+                <wp14:sizeRelV relativeFrom="margin">
+                  <wp14:pctHeight>0</wp14:pctHeight>
+                </wp14:sizeRelV>
+              </wp:anchor>
+            </w:drawing>
+          </mc:Choice>
+          <mc:Fallback>
+            <w:pict>
+              <v:shape id="Straight Arrow Connector 31" o:spid="_x0000_s1026" type="#_x0000_t32" style="position:absolute;margin-left:326.65pt;margin-top:8.75pt;width:28.1pt;height:30.3pt;z-index:251706368;visibility:visible;mso-wrap-style:square;mso-width-percent:0;mso-height-percent:0;mso-wrap-distance-left:9pt;mso-wrap-distance-top:0;mso-wrap-distance-right:9pt;mso-wrap-distance-bottom:0;mso-position-horizontal:absolute;mso-position-horizontal-relative:text;mso-position-vertical:absolute;mso-position-vertical-relative:text;mso-width-percent:0;mso-height-percent:0;mso-width-relative:margin;mso-height-relative:margin" o:gfxdata="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" strokecolor="#4579b8 [3044]">
+                <v:stroke endarrow="open"/>
+              </v:shape>
+            </w:pict>
+          </mc:Fallback>
+        </mc:AlternateContent>
+      </w:r>
+      <w:r>
+        <w:rPr>
+          <w:noProof/>
+          <w:sz w:val="24"/>
+        </w:rPr>
+        <mc:AlternateContent>
+          <mc:Choice Requires="wps">
+            <w:drawing>
+              <wp:anchor distT="0" distB="0" distL="114300" distR="114300" simplePos="0" relativeHeight="251704320" behindDoc="0" locked="0" layoutInCell="1" allowOverlap="1" wp14:anchorId="1633CF9C" wp14:editId="5CB055AF">
+                <wp:simplePos x="0" y="0"/>
+                <wp:positionH relativeFrom="column">
+                  <wp:posOffset>3830464</wp:posOffset>
+                </wp:positionH>
+                <wp:positionV relativeFrom="paragraph">
+                  <wp:posOffset>110118</wp:posOffset>
+                </wp:positionV>
+                <wp:extent cx="357114" cy="384858"/>
+                <wp:effectExtent l="0" t="0" r="62230" b="53340"/>
+                <wp:wrapNone/>
+                <wp:docPr id="30" name="Straight Arrow Connector 30"/>
+                <wp:cNvGraphicFramePr/>
+                <a:graphic xmlns:a="http://schemas.openxmlformats.org/drawingml/2006/main">
+                  <a:graphicData uri="http://schemas.microsoft.com/office/word/2010/wordprocessingShape">
+                    <wps:wsp>
+                      <wps:cNvCnPr/>
+                      <wps:spPr>
+                        <a:xfrm>
+                          <a:off x="0" y="0"/>
+                          <a:ext cx="357114" cy="384858"/>
+                        </a:xfrm>
+                        <a:prstGeom prst="straightConnector1">
+                          <a:avLst/>
+                        </a:prstGeom>
+                        <a:ln>
+                          <a:tailEnd type="arrow"/>
+                        </a:ln>
+                      </wps:spPr>
+                      <wps:style>
+                        <a:lnRef idx="1">
+                          <a:schemeClr val="accent1"/>
+                        </a:lnRef>
+                        <a:fillRef idx="0">
+                          <a:schemeClr val="accent1"/>
+                        </a:fillRef>
+                        <a:effectRef idx="0">
+                          <a:schemeClr val="accent1"/>
+                        </a:effectRef>
+                        <a:fontRef idx="minor">
+                          <a:schemeClr val="tx1"/>
+                        </a:fontRef>
+                      </wps:style>
+                      <wps:bodyPr/>
+                    </wps:wsp>
+                  </a:graphicData>
+                </a:graphic>
+                <wp14:sizeRelH relativeFrom="margin">
+                  <wp14:pctWidth>0</wp14:pctWidth>
+                </wp14:sizeRelH>
+                <wp14:sizeRelV relativeFrom="margin">
+                  <wp14:pctHeight>0</wp14:pctHeight>
+                </wp14:sizeRelV>
+              </wp:anchor>
+            </w:drawing>
+          </mc:Choice>
+          <mc:Fallback>
+            <w:pict>
+              <v:shape id="Straight Arrow Connector 30" o:spid="_x0000_s1026" type="#_x0000_t32" style="position:absolute;margin-left:301.6pt;margin-top:8.65pt;width:28.1pt;height:30.3pt;z-index:251704320;visibility:visible;mso-wrap-style:square;mso-width-percent:0;mso-height-percent:0;mso-wrap-distance-left:9pt;mso-wrap-distance-top:0;mso-wrap-distance-right:9pt;mso-wrap-distance-bottom:0;mso-position-horizontal:absolute;mso-position-horizontal-relative:text;mso-position-vertical:absolute;mso-position-vertical-relative:text;mso-width-percent:0;mso-height-percent:0;mso-width-relative:margin;mso-height-relative:margin" o:gfxdata="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" strokecolor="#4579b8 [3044]">
+                <v:stroke endarrow="open"/>
+              </v:shape>
+            </w:pict>
+          </mc:Fallback>
+        </mc:AlternateContent>
+      </w:r>
+      <w:r>
+        <w:rPr>
+          <w:noProof/>
+          <w:sz w:val="24"/>
+        </w:rPr>
+        <mc:AlternateContent>
+          <mc:Choice Requires="wps">
+            <w:drawing>
+              <wp:anchor distT="0" distB="0" distL="114300" distR="114300" simplePos="0" relativeHeight="251702272" behindDoc="0" locked="0" layoutInCell="1" allowOverlap="1" wp14:anchorId="4ED63AAC" wp14:editId="0B95C848">
+                <wp:simplePos x="0" y="0"/>
+                <wp:positionH relativeFrom="column">
+                  <wp:posOffset>2096932</wp:posOffset>
+                </wp:positionH>
+                <wp:positionV relativeFrom="paragraph">
+                  <wp:posOffset>143868</wp:posOffset>
+                </wp:positionV>
+                <wp:extent cx="357114" cy="384858"/>
+                <wp:effectExtent l="0" t="0" r="62230" b="53340"/>
+                <wp:wrapNone/>
+                <wp:docPr id="29" name="Straight Arrow Connector 29"/>
+                <wp:cNvGraphicFramePr/>
+                <a:graphic xmlns:a="http://schemas.openxmlformats.org/drawingml/2006/main">
+                  <a:graphicData uri="http://schemas.microsoft.com/office/word/2010/wordprocessingShape">
+                    <wps:wsp>
+                      <wps:cNvCnPr/>
+                      <wps:spPr>
+                        <a:xfrm>
+                          <a:off x="0" y="0"/>
+                          <a:ext cx="357114" cy="384858"/>
+                        </a:xfrm>
+                        <a:prstGeom prst="straightConnector1">
+                          <a:avLst/>
+                        </a:prstGeom>
+                        <a:ln>
+                          <a:tailEnd type="arrow"/>
+                        </a:ln>
+                      </wps:spPr>
+                      <wps:style>
+                        <a:lnRef idx="1">
+                          <a:schemeClr val="accent1"/>
+                        </a:lnRef>
+                        <a:fillRef idx="0">
+                          <a:schemeClr val="accent1"/>
+                        </a:fillRef>
+                        <a:effectRef idx="0">
+                          <a:schemeClr val="accent1"/>
+                        </a:effectRef>
+                        <a:fontRef idx="minor">
+                          <a:schemeClr val="tx1"/>
+                        </a:fontRef>
+                      </wps:style>
+                      <wps:bodyPr/>
+                    </wps:wsp>
+                  </a:graphicData>
+                </a:graphic>
+                <wp14:sizeRelH relativeFrom="margin">
+                  <wp14:pctWidth>0</wp14:pctWidth>
+                </wp14:sizeRelH>
+                <wp14:sizeRelV relativeFrom="margin">
+                  <wp14:pctHeight>0</wp14:pctHeight>
+                </wp14:sizeRelV>
+              </wp:anchor>
+            </w:drawing>
+          </mc:Choice>
+          <mc:Fallback>
+            <w:pict>
+              <v:shape id="Straight Arrow Connector 29" o:spid="_x0000_s1026" type="#_x0000_t32" style="position:absolute;margin-left:165.1pt;margin-top:11.35pt;width:28.1pt;height:30.3pt;z-index:251702272;visibility:visible;mso-wrap-style:square;mso-width-percent:0;mso-height-percent:0;mso-wrap-distance-left:9pt;mso-wrap-distance-top:0;mso-wrap-distance-right:9pt;mso-wrap-distance-bottom:0;mso-position-horizontal:absolute;mso-position-horizontal-relative:text;mso-position-vertical:absolute;mso-position-vertical-relative:text;mso-width-percent:0;mso-height-percent:0;mso-width-relative:margin;mso-height-relative:margin" o:gfxdata="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" strokecolor="#4579b8 [3044]">
+                <v:stroke endarrow="open"/>
+              </v:shape>
+            </w:pict>
+          </mc:Fallback>
+        </mc:AlternateContent>
+      </w:r>
+      <w:r>
+        <w:rPr>
+          <w:noProof/>
+          <w:sz w:val="24"/>
+        </w:rPr>
+        <mc:AlternateContent>
+          <mc:Choice Requires="wps">
+            <w:drawing>
+              <wp:anchor distT="0" distB="0" distL="114300" distR="114300" simplePos="0" relativeHeight="251700224" behindDoc="0" locked="0" layoutInCell="1" allowOverlap="1" wp14:anchorId="69745426" wp14:editId="2ECD24A0">
+                <wp:simplePos x="0" y="0"/>
+                <wp:positionH relativeFrom="column">
+                  <wp:posOffset>3204821</wp:posOffset>
+                </wp:positionH>
+                <wp:positionV relativeFrom="paragraph">
+                  <wp:posOffset>144847</wp:posOffset>
+                </wp:positionV>
+                <wp:extent cx="543140" cy="282045"/>
+                <wp:effectExtent l="38100" t="0" r="28575" b="60960"/>
+                <wp:wrapNone/>
+                <wp:docPr id="28" name="Straight Arrow Connector 28"/>
+                <wp:cNvGraphicFramePr/>
+                <a:graphic xmlns:a="http://schemas.openxmlformats.org/drawingml/2006/main">
+                  <a:graphicData uri="http://schemas.microsoft.com/office/word/2010/wordprocessingShape">
+                    <wps:wsp>
+                      <wps:cNvCnPr/>
+                      <wps:spPr>
+                        <a:xfrm flipH="1">
+                          <a:off x="0" y="0"/>
+                          <a:ext cx="543140" cy="282045"/>
+                        </a:xfrm>
+                        <a:prstGeom prst="straightConnector1">
+                          <a:avLst/>
+                        </a:prstGeom>
+                        <a:ln>
+                          <a:tailEnd type="arrow"/>
+                        </a:ln>
+                      </wps:spPr>
+                      <wps:style>
+                        <a:lnRef idx="1">
+                          <a:schemeClr val="accent1"/>
+                        </a:lnRef>
+                        <a:fillRef idx="0">
+                          <a:schemeClr val="accent1"/>
+                        </a:fillRef>
+                        <a:effectRef idx="0">
+                          <a:schemeClr val="accent1"/>
+                        </a:effectRef>
+                        <a:fontRef idx="minor">
+                          <a:schemeClr val="tx1"/>
+                        </a:fontRef>
+                      </wps:style>
+                      <wps:bodyPr/>
+                    </wps:wsp>
+                  </a:graphicData>
+                </a:graphic>
+              </wp:anchor>
+            </w:drawing>
+          </mc:Choice>
+          <mc:Fallback>
+            <w:pict>
+              <v:shape id="Straight Arrow Connector 28" o:spid="_x0000_s1026" type="#_x0000_t32" style="position:absolute;margin-left:252.35pt;margin-top:11.4pt;width:42.75pt;height:22.2pt;flip:x;z-index:251700224;visibility:visible;mso-wrap-style:square;mso-wrap-distance-left:9pt;mso-wrap-distance-top:0;mso-wrap-distance-right:9pt;mso-wrap-distance-bottom:0;mso-position-horizontal:absolute;mso-position-horizontal-relative:text;mso-position-vertical:absolute;mso-position-vertical-relative:text" o:gfxdata="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" strokecolor="#4579b8 [3044]">
+                <v:stroke endarrow="open"/>
+              </v:shape>
+            </w:pict>
+          </mc:Fallback>
+        </mc:AlternateContent>
+      </w:r>
+      <w:r>
+        <w:rPr>
+          <w:noProof/>
+          <w:sz w:val="24"/>
+        </w:rPr>
+        <mc:AlternateContent>
+          <mc:Choice Requires="wps">
+            <w:drawing>
+              <wp:anchor distT="0" distB="0" distL="114300" distR="114300" simplePos="0" relativeHeight="251698176" behindDoc="0" locked="0" layoutInCell="1" allowOverlap="1" wp14:anchorId="2199F600" wp14:editId="2A7F17FF">
+                <wp:simplePos x="0" y="0"/>
+                <wp:positionH relativeFrom="column">
+                  <wp:posOffset>1045845</wp:posOffset>
+                </wp:positionH>
+                <wp:positionV relativeFrom="paragraph">
+                  <wp:posOffset>144780</wp:posOffset>
+                </wp:positionV>
+                <wp:extent cx="542925" cy="281940"/>
+                <wp:effectExtent l="38100" t="0" r="28575" b="60960"/>
+                <wp:wrapNone/>
+                <wp:docPr id="27" name="Straight Arrow Connector 27"/>
+                <wp:cNvGraphicFramePr/>
+                <a:graphic xmlns:a="http://schemas.openxmlformats.org/drawingml/2006/main">
+                  <a:graphicData uri="http://schemas.microsoft.com/office/word/2010/wordprocessingShape">
+                    <wps:wsp>
+                      <wps:cNvCnPr/>
+                      <wps:spPr>
+                        <a:xfrm flipH="1">
+                          <a:off x="0" y="0"/>
+                          <a:ext cx="542925" cy="281940"/>
+                        </a:xfrm>
+                        <a:prstGeom prst="straightConnector1">
+                          <a:avLst/>
+                        </a:prstGeom>
+                        <a:ln>
+                          <a:tailEnd type="arrow"/>
+                        </a:ln>
+                      </wps:spPr>
+                      <wps:style>
+                        <a:lnRef idx="1">
+                          <a:schemeClr val="accent1"/>
+                        </a:lnRef>
+                        <a:fillRef idx="0">
+                          <a:schemeClr val="accent1"/>
+                        </a:fillRef>
+                        <a:effectRef idx="0">
+                          <a:schemeClr val="accent1"/>
+                        </a:effectRef>
+                        <a:fontRef idx="minor">
+                          <a:schemeClr val="tx1"/>
+                        </a:fontRef>
+                      </wps:style>
+                      <wps:bodyPr/>
+                    </wps:wsp>
+                  </a:graphicData>
+                </a:graphic>
+              </wp:anchor>
+            </w:drawing>
+          </mc:Choice>
+          <mc:Fallback>
+            <w:pict>
+              <v:shape id="Straight Arrow Connector 27" o:spid="_x0000_s1026" type="#_x0000_t32" style="position:absolute;margin-left:82.35pt;margin-top:11.4pt;width:42.75pt;height:22.2pt;flip:x;z-index:251698176;visibility:visible;mso-wrap-style:square;mso-wrap-distance-left:9pt;mso-wrap-distance-top:0;mso-wrap-distance-right:9pt;mso-wrap-distance-bottom:0;mso-position-horizontal:absolute;mso-position-horizontal-relative:text;mso-position-vertical:absolute;mso-position-vertical-relative:text" o:gfxdata="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" strokecolor="#4579b8 [3044]">
+                <v:stroke endarrow="open"/>
+              </v:shape>
+            </w:pict>
+          </mc:Fallback>
+        </mc:AlternateContent>
+      </w:r>
+      <w:r>
+        <w:rPr>
+          <w:noProof/>
+          <w:sz w:val="24"/>
+        </w:rPr>
+        <mc:AlternateContent>
+          <mc:Choice Requires="wps">
+            <w:drawing>
+              <wp:anchor distT="0" distB="0" distL="114300" distR="114300" simplePos="0" relativeHeight="251689984" behindDoc="0" locked="0" layoutInCell="1" allowOverlap="1" wp14:anchorId="7E2851AB" wp14:editId="6BD1FAF7">
+                <wp:simplePos x="0" y="0"/>
+                <wp:positionH relativeFrom="column">
+                  <wp:posOffset>3828415</wp:posOffset>
+                </wp:positionH>
+                <wp:positionV relativeFrom="paragraph">
+                  <wp:posOffset>521335</wp:posOffset>
+                </wp:positionV>
+                <wp:extent cx="467360" cy="267970"/>
+                <wp:effectExtent l="0" t="0" r="27940" b="17780"/>
+                <wp:wrapNone/>
+                <wp:docPr id="19" name="Text Box 19"/>
+                <wp:cNvGraphicFramePr/>
+                <a:graphic xmlns:a="http://schemas.openxmlformats.org/drawingml/2006/main">
+                  <a:graphicData uri="http://schemas.microsoft.com/office/word/2010/wordprocessingShape">
+                    <wps:wsp>
+                      <wps:cNvSpPr txBox="1"/>
+                      <wps:spPr>
+                        <a:xfrm>
+                          <a:off x="0" y="0"/>
+                          <a:ext cx="467360" cy="267970"/>
+                        </a:xfrm>
+                        <a:prstGeom prst="rect">
+                          <a:avLst/>
+                        </a:prstGeom>
+                        <a:solidFill>
+                          <a:schemeClr val="lt1"/>
+                        </a:solidFill>
+                        <a:ln w="6350">
+                          <a:solidFill>
+                            <a:prstClr val="black"/>
+                          </a:solidFill>
+                        </a:ln>
+                        <a:effectLst/>
+                      </wps:spPr>
+                      <wps:style>
+                        <a:lnRef idx="0">
+                          <a:schemeClr val="accent1"/>
+                        </a:lnRef>
+                        <a:fillRef idx="0">
+                          <a:schemeClr val="accent1"/>
+                        </a:fillRef>
+                        <a:effectRef idx="0">
+                          <a:schemeClr val="accent1"/>
+                        </a:effectRef>
+                        <a:fontRef idx="minor">
+                          <a:schemeClr val="dk1"/>
+                        </a:fontRef>
+                      </wps:style>
+                      <wps:txbx>
+                        <w:txbxContent>
+                          <w:p>
+                            <w:r>
+                              <w:t>NFA</w:t>
+                            </w:r>
+                          </w:p>
+                        </w:txbxContent>
+                      </wps:txbx>
+                      <wps:bodyPr rot="0" spcFirstLastPara="0" vertOverflow="overflow" horzOverflow="overflow" vert="horz" wrap="square" lIns="91440" tIns="45720" rIns="91440" bIns="45720" numCol="1" spcCol="0" rtlCol="0" fromWordArt="0" anchor="t" anchorCtr="0" forceAA="0" compatLnSpc="1">
+                        <a:prstTxWarp prst="textNoShape">
+                          <a:avLst/>
+                        </a:prstTxWarp>
+                        <a:noAutofit/>
+                      </wps:bodyPr>
+                    </wps:wsp>
+                  </a:graphicData>
+                </a:graphic>
+                <wp14:sizeRelH relativeFrom="margin">
+                  <wp14:pctWidth>0</wp14:pctWidth>
+                </wp14:sizeRelH>
+              </wp:anchor>
+            </w:drawing>
+          </mc:Choice>
+          <mc:Fallback>
+            <w:pict>
+              <v:shape id="Text Box 19" o:spid="_x0000_s1036" type="#_x0000_t202" style="position:absolute;left:0;text-align:left;margin-left:301.45pt;margin-top:41.05pt;width:36.8pt;height:21.1pt;z-index:251689984;visibility:visible;mso-wrap-style:square;mso-width-percent:0;mso-wrap-distance-left:9pt;mso-wrap-distance-top:0;mso-wrap-distance-right:9pt;mso-wrap-distance-bottom:0;mso-position-horizontal:absolute;mso-position-horizontal-relative:text;mso-position-vertical:absolute;mso-position-vertical-relative:text;mso-width-percent:0;mso-width-relative:margin;v-text-anchor:top" o:gfxdata="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" fillcolor="white [3201]" strokeweight=".5pt">
+                <v:textbox>
+                  <w:txbxContent>
+                    <w:p>
+                      <w:r>
+                        <w:t>NFA</w:t>
+                      </w:r>
+                    </w:p>
+                  </w:txbxContent>
+                </v:textbox>
+              </v:shape>
+            </w:pict>
+          </mc:Fallback>
+        </mc:AlternateContent>
+      </w:r>
+      <w:r>
+        <w:rPr>
+          <w:noProof/>
+          <w:sz w:val="24"/>
+        </w:rPr>
+        <mc:AlternateContent>
+          <mc:Choice Requires="wps">
+            <w:drawing>
+              <wp:anchor distT="0" distB="0" distL="114300" distR="114300" simplePos="0" relativeHeight="251692032" behindDoc="0" locked="0" layoutInCell="1" allowOverlap="1" wp14:anchorId="7B280635" wp14:editId="49832201">
+                <wp:simplePos x="0" y="0"/>
+                <wp:positionH relativeFrom="column">
+                  <wp:posOffset>3121025</wp:posOffset>
+                </wp:positionH>
+                <wp:positionV relativeFrom="paragraph">
+                  <wp:posOffset>528320</wp:posOffset>
+                </wp:positionV>
+                <wp:extent cx="467360" cy="267970"/>
+                <wp:effectExtent l="0" t="0" r="27940" b="17780"/>
+                <wp:wrapNone/>
+                <wp:docPr id="20" name="Text Box 20"/>
+                <wp:cNvGraphicFramePr/>
+                <a:graphic xmlns:a="http://schemas.openxmlformats.org/drawingml/2006/main">
+                  <a:graphicData uri="http://schemas.microsoft.com/office/word/2010/wordprocessingShape">
+                    <wps:wsp>
+                      <wps:cNvSpPr txBox="1"/>
+                      <wps:spPr>
+                        <a:xfrm>
+                          <a:off x="0" y="0"/>
+                          <a:ext cx="467360" cy="267970"/>
+                        </a:xfrm>
+                        <a:prstGeom prst="rect">
+                          <a:avLst/>
+                        </a:prstGeom>
+                        <a:solidFill>
+                          <a:schemeClr val="lt1"/>
+                        </a:solidFill>
+                        <a:ln w="6350">
+                          <a:solidFill>
+                            <a:prstClr val="black"/>
+                          </a:solidFill>
+                        </a:ln>
+                        <a:effectLst/>
+                      </wps:spPr>
+                      <wps:style>
+                        <a:lnRef idx="0">
+                          <a:schemeClr val="accent1"/>
+                        </a:lnRef>
+                        <a:fillRef idx="0">
+                          <a:schemeClr val="accent1"/>
+                        </a:fillRef>
+                        <a:effectRef idx="0">
+                          <a:schemeClr val="accent1"/>
+                        </a:effectRef>
+                        <a:fontRef idx="minor">
+                          <a:schemeClr val="dk1"/>
+                        </a:fontRef>
+                      </wps:style>
+                      <wps:txbx>
+                        <w:txbxContent>
+                          <w:p>
+                            <w:r>
+                              <w:t>DFA</w:t>
+                            </w:r>
+                          </w:p>
+                        </w:txbxContent>
+                      </wps:txbx>
+                      <wps:bodyPr rot="0" spcFirstLastPara="0" vertOverflow="overflow" horzOverflow="overflow" vert="horz" wrap="square" lIns="91440" tIns="45720" rIns="91440" bIns="45720" numCol="1" spcCol="0" rtlCol="0" fromWordArt="0" anchor="t" anchorCtr="0" forceAA="0" compatLnSpc="1">
+                        <a:prstTxWarp prst="textNoShape">
+                          <a:avLst/>
+                        </a:prstTxWarp>
+                        <a:noAutofit/>
+                      </wps:bodyPr>
+                    </wps:wsp>
+                  </a:graphicData>
+                </a:graphic>
+                <wp14:sizeRelH relativeFrom="margin">
+                  <wp14:pctWidth>0</wp14:pctWidth>
+                </wp14:sizeRelH>
+              </wp:anchor>
+            </w:drawing>
+          </mc:Choice>
+          <mc:Fallback>
+            <w:pict>
+              <v:shape id="Text Box 20" o:spid="_x0000_s1037" type="#_x0000_t202" style="position:absolute;left:0;text-align:left;margin-left:245.75pt;margin-top:41.6pt;width:36.8pt;height:21.1pt;z-index:251692032;visibility:visible;mso-wrap-style:square;mso-width-percent:0;mso-wrap-distance-left:9pt;mso-wrap-distance-top:0;mso-wrap-distance-right:9pt;mso-wrap-distance-bottom:0;mso-position-horizontal:absolute;mso-position-horizontal-relative:text;mso-position-vertical:absolute;mso-position-vertical-relative:text;mso-width-percent:0;mso-width-relative:margin;v-text-anchor:top" o:gfxdata="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" fillcolor="white [3201]" strokeweight=".5pt">
+                <v:textbox>
+                  <w:txbxContent>
+                    <w:p>
+                      <w:r>
+                        <w:t>DFA</w:t>
+                      </w:r>
+                    </w:p>
+                  </w:txbxContent>
+                </v:textbox>
+              </v:shape>
+            </w:pict>
+          </mc:Fallback>
+        </mc:AlternateContent>
+      </w:r>
+      <w:r>
+        <w:rPr>
+          <w:noProof/>
+          <w:sz w:val="24"/>
+        </w:rPr>
+        <mc:AlternateContent>
+          <mc:Choice Requires="wps">
+            <w:drawing>
+              <wp:anchor distT="0" distB="0" distL="114300" distR="114300" simplePos="0" relativeHeight="251687936" behindDoc="0" locked="0" layoutInCell="1" allowOverlap="1" wp14:anchorId="46BC58DA" wp14:editId="42A990E4">
+                <wp:simplePos x="0" y="0"/>
+                <wp:positionH relativeFrom="column">
+                  <wp:posOffset>4502785</wp:posOffset>
+                </wp:positionH>
+                <wp:positionV relativeFrom="paragraph">
+                  <wp:posOffset>521335</wp:posOffset>
+                </wp:positionV>
+                <wp:extent cx="570230" cy="267970"/>
+                <wp:effectExtent l="0" t="0" r="20320" b="17780"/>
+                <wp:wrapNone/>
+                <wp:docPr id="18" name="Text Box 18"/>
+                <wp:cNvGraphicFramePr/>
+                <a:graphic xmlns:a="http://schemas.openxmlformats.org/drawingml/2006/main">
+                  <a:graphicData uri="http://schemas.microsoft.com/office/word/2010/wordprocessingShape">
+                    <wps:wsp>
+                      <wps:cNvSpPr txBox="1"/>
+                      <wps:spPr>
+                        <a:xfrm>
+                          <a:off x="0" y="0"/>
+                          <a:ext cx="570230" cy="267970"/>
+                        </a:xfrm>
+                        <a:prstGeom prst="rect">
+                          <a:avLst/>
+                        </a:prstGeom>
+                        <a:solidFill>
+                          <a:schemeClr val="lt1"/>
+                        </a:solidFill>
+                        <a:ln w="6350">
+                          <a:solidFill>
+                            <a:prstClr val="black"/>
+                          </a:solidFill>
+                        </a:ln>
+                        <a:effectLst/>
+                      </wps:spPr>
+                      <wps:style>
+                        <a:lnRef idx="0">
+                          <a:schemeClr val="accent1"/>
+                        </a:lnRef>
+                        <a:fillRef idx="0">
+                          <a:schemeClr val="accent1"/>
+                        </a:fillRef>
+                        <a:effectRef idx="0">
+                          <a:schemeClr val="accent1"/>
+                        </a:effectRef>
+                        <a:fontRef idx="minor">
+                          <a:schemeClr val="dk1"/>
+                        </a:fontRef>
+                      </wps:style>
+                      <wps:txbx>
+                        <w:txbxContent>
+                          <w:p>
+                            <w:r>
+                              <w:rPr>
+                                <w:rFonts w:cstheme="minorHAnsi"/>
+                              </w:rPr>
+                              <w:t>€</w:t>
+                            </w:r>
+                            <w:r>
+                              <w:t>-NFA</w:t>
+                            </w:r>
+                          </w:p>
+                        </w:txbxContent>
+                      </wps:txbx>
+                      <wps:bodyPr rot="0" spcFirstLastPara="0" vertOverflow="overflow" horzOverflow="overflow" vert="horz" wrap="square" lIns="91440" tIns="45720" rIns="91440" bIns="45720" numCol="1" spcCol="0" rtlCol="0" fromWordArt="0" anchor="t" anchorCtr="0" forceAA="0" compatLnSpc="1">
+                        <a:prstTxWarp prst="textNoShape">
+                          <a:avLst/>
+                        </a:prstTxWarp>
+                        <a:noAutofit/>
+                      </wps:bodyPr>
+                    </wps:wsp>
+                  </a:graphicData>
+                </a:graphic>
+                <wp14:sizeRelH relativeFrom="margin">
+                  <wp14:pctWidth>0</wp14:pctWidth>
+                </wp14:sizeRelH>
+              </wp:anchor>
+            </w:drawing>
+          </mc:Choice>
+          <mc:Fallback>
+            <w:pict>
+              <v:shape id="Text Box 18" o:spid="_x0000_s1038" type="#_x0000_t202" style="position:absolute;left:0;text-align:left;margin-left:354.55pt;margin-top:41.05pt;width:44.9pt;height:21.1pt;z-index:251687936;visibility:visible;mso-wrap-style:square;mso-width-percent:0;mso-wrap-distance-left:9pt;mso-wrap-distance-top:0;mso-wrap-distance-right:9pt;mso-wrap-distance-bottom:0;mso-position-horizontal:absolute;mso-position-horizontal-relative:text;mso-position-vertical:absolute;mso-position-vertical-relative:text;mso-width-percent:0;mso-width-relative:margin;v-text-anchor:top" o:gfxdata="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" fillcolor="white [3201]" strokeweight=".5pt">
+                <v:textbox>
+                  <w:txbxContent>
+                    <w:p>
+                      <w:r>
+                        <w:rPr>
+                          <w:rFonts w:cstheme="minorHAnsi"/>
+                        </w:rPr>
+                        <w:t>€</w:t>
+                      </w:r>
+                      <w:r>
+                        <w:t>-NFA</w:t>
+                      </w:r>
+                    </w:p>
+                  </w:txbxContent>
+                </v:textbox>
+              </v:shape>
+            </w:pict>
+          </mc:Fallback>
+        </mc:AlternateContent>
+      </w:r>
+      <w:r>
+        <w:rPr>
+          <w:noProof/>
+          <w:sz w:val="24"/>
+        </w:rPr>
+        <mc:AlternateContent>
+          <mc:Choice Requires="wps">
+            <w:drawing>
+              <wp:anchor distT="0" distB="0" distL="114300" distR="114300" simplePos="0" relativeHeight="251683840" behindDoc="0" locked="0" layoutInCell="1" allowOverlap="1" wp14:anchorId="210926A8" wp14:editId="771CC116">
+                <wp:simplePos x="0" y="0"/>
+                <wp:positionH relativeFrom="column">
+                  <wp:posOffset>137160</wp:posOffset>
+                </wp:positionH>
+                <wp:positionV relativeFrom="paragraph">
+                  <wp:posOffset>521970</wp:posOffset>
+                </wp:positionV>
+                <wp:extent cx="1250315" cy="267970"/>
+                <wp:effectExtent l="0" t="0" r="26035" b="17780"/>
+                <wp:wrapNone/>
+                <wp:docPr id="16" name="Text Box 16"/>
+                <wp:cNvGraphicFramePr/>
+                <a:graphic xmlns:a="http://schemas.openxmlformats.org/drawingml/2006/main">
+                  <a:graphicData uri="http://schemas.microsoft.com/office/word/2010/wordprocessingShape">
+                    <wps:wsp>
+                      <wps:cNvSpPr txBox="1"/>
+                      <wps:spPr>
+                        <a:xfrm>
+                          <a:off x="0" y="0"/>
+                          <a:ext cx="1250315" cy="267970"/>
+                        </a:xfrm>
+                        <a:prstGeom prst="rect">
+                          <a:avLst/>
+                        </a:prstGeom>
+                        <a:solidFill>
+                          <a:schemeClr val="lt1"/>
+                        </a:solidFill>
+                        <a:ln w="6350">
+                          <a:solidFill>
+                            <a:prstClr val="black"/>
+                          </a:solidFill>
+                        </a:ln>
+                        <a:effectLst/>
+                      </wps:spPr>
+                      <wps:style>
+                        <a:lnRef idx="0">
+                          <a:schemeClr val="accent1"/>
+                        </a:lnRef>
+                        <a:fillRef idx="0">
+                          <a:schemeClr val="accent1"/>
+                        </a:fillRef>
+                        <a:effectRef idx="0">
+                          <a:schemeClr val="accent1"/>
+                        </a:effectRef>
+                        <a:fontRef idx="minor">
+                          <a:schemeClr val="dk1"/>
+                        </a:fontRef>
+                      </wps:style>
+                      <wps:txbx>
+                        <w:txbxContent>
+                          <w:p>
+                            <w:r>
+                              <w:t>Moore Machine</w:t>
+                            </w:r>
+                          </w:p>
+                        </w:txbxContent>
+                      </wps:txbx>
+                      <wps:bodyPr rot="0" spcFirstLastPara="0" vertOverflow="overflow" horzOverflow="overflow" vert="horz" wrap="square" lIns="91440" tIns="45720" rIns="91440" bIns="45720" numCol="1" spcCol="0" rtlCol="0" fromWordArt="0" anchor="t" anchorCtr="0" forceAA="0" compatLnSpc="1">
+                        <a:prstTxWarp prst="textNoShape">
+                          <a:avLst/>
+                        </a:prstTxWarp>
+                        <a:noAutofit/>
+                      </wps:bodyPr>
+                    </wps:wsp>
+                  </a:graphicData>
+                </a:graphic>
+                <wp14:sizeRelH relativeFrom="margin">
+                  <wp14:pctWidth>0</wp14:pctWidth>
+                </wp14:sizeRelH>
+              </wp:anchor>
+            </w:drawing>
+          </mc:Choice>
+          <mc:Fallback>
+            <w:pict>
+              <v:shape id="Text Box 16" o:spid="_x0000_s1039" type="#_x0000_t202" style="position:absolute;left:0;text-align:left;margin-left:10.8pt;margin-top:41.1pt;width:98.45pt;height:21.1pt;z-index:251683840;visibility:visible;mso-wrap-style:square;mso-width-percent:0;mso-wrap-distance-left:9pt;mso-wrap-distance-top:0;mso-wrap-distance-right:9pt;mso-wrap-distance-bottom:0;mso-position-horizontal:absolute;mso-position-horizontal-relative:text;mso-position-vertical:absolute;mso-position-vertical-relative:text;mso-width-percent:0;mso-width-relative:margin;v-text-anchor:top" o:gfxdata="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" fillcolor="white [3201]" strokeweight=".5pt">
+                <v:textbox>
+                  <w:txbxContent>
+                    <w:p>
+                      <w:r>
+                        <w:t>Moore Machine</w:t>
+                      </w:r>
+                    </w:p>
+                  </w:txbxContent>
+                </v:textbox>
+              </v:shape>
+            </w:pict>
+          </mc:Fallback>
+        </mc:AlternateContent>
+      </w:r>
+      <w:r>
+        <w:rPr>
+          <w:noProof/>
+          <w:sz w:val="24"/>
+        </w:rPr>
+        <mc:AlternateContent>
+          <mc:Choice Requires="wps">
+            <w:drawing>
+              <wp:anchor distT="0" distB="0" distL="114300" distR="114300" simplePos="0" relativeHeight="251694080" behindDoc="0" locked="0" layoutInCell="1" allowOverlap="1" wp14:anchorId="252862D4" wp14:editId="19641FD5">
+                <wp:simplePos x="0" y="0"/>
+                <wp:positionH relativeFrom="column">
+                  <wp:posOffset>1663385</wp:posOffset>
+                </wp:positionH>
+                <wp:positionV relativeFrom="paragraph">
+                  <wp:posOffset>521970</wp:posOffset>
+                </wp:positionV>
+                <wp:extent cx="1175657" cy="267970"/>
+                <wp:effectExtent l="0" t="0" r="24765" b="17780"/>
+                <wp:wrapNone/>
+                <wp:docPr id="21" name="Text Box 21"/>
+                <wp:cNvGraphicFramePr/>
+                <a:graphic xmlns:a="http://schemas.openxmlformats.org/drawingml/2006/main">
+                  <a:graphicData uri="http://schemas.microsoft.com/office/word/2010/wordprocessingShape">
+                    <wps:wsp>
+                      <wps:cNvSpPr txBox="1"/>
+                      <wps:spPr>
+                        <a:xfrm>
+                          <a:off x="0" y="0"/>
+                          <a:ext cx="1175657" cy="267970"/>
+                        </a:xfrm>
+                        <a:prstGeom prst="rect">
+                          <a:avLst/>
+                        </a:prstGeom>
+                        <a:solidFill>
+                          <a:schemeClr val="lt1"/>
+                        </a:solidFill>
+                        <a:ln w="6350">
+                          <a:solidFill>
+                            <a:prstClr val="black"/>
+                          </a:solidFill>
+                        </a:ln>
+                        <a:effectLst/>
+                      </wps:spPr>
+                      <wps:style>
+                        <a:lnRef idx="0">
+                          <a:schemeClr val="accent1"/>
+                        </a:lnRef>
+                        <a:fillRef idx="0">
+                          <a:schemeClr val="accent1"/>
+                        </a:fillRef>
+                        <a:effectRef idx="0">
+                          <a:schemeClr val="accent1"/>
+                        </a:effectRef>
+                        <a:fontRef idx="minor">
+                          <a:schemeClr val="dk1"/>
+                        </a:fontRef>
+                      </wps:style>
+                      <wps:txbx>
+                        <w:txbxContent>
+                          <w:p>
+                            <w:r>
+                              <w:t>Mealy</w:t>
+                            </w:r>
+                            <w:r>
+                              <w:t xml:space="preserve"> Machine</w:t>
+                            </w:r>
+                          </w:p>
+                        </w:txbxContent>
+                      </wps:txbx>
+                      <wps:bodyPr rot="0" spcFirstLastPara="0" vertOverflow="overflow" horzOverflow="overflow" vert="horz" wrap="square" lIns="91440" tIns="45720" rIns="91440" bIns="45720" numCol="1" spcCol="0" rtlCol="0" fromWordArt="0" anchor="t" anchorCtr="0" forceAA="0" compatLnSpc="1">
+                        <a:prstTxWarp prst="textNoShape">
+                          <a:avLst/>
+                        </a:prstTxWarp>
+                        <a:noAutofit/>
+                      </wps:bodyPr>
+                    </wps:wsp>
+                  </a:graphicData>
+                </a:graphic>
+                <wp14:sizeRelH relativeFrom="margin">
+                  <wp14:pctWidth>0</wp14:pctWidth>
+                </wp14:sizeRelH>
+              </wp:anchor>
+            </w:drawing>
+          </mc:Choice>
+          <mc:Fallback>
+            <w:pict>
+              <v:shape id="Text Box 21" o:spid="_x0000_s1040" type="#_x0000_t202" style="position:absolute;left:0;text-align:left;margin-left:131pt;margin-top:41.1pt;width:92.55pt;height:21.1pt;z-index:251694080;visibility:visible;mso-wrap-style:square;mso-width-percent:0;mso-wrap-distance-left:9pt;mso-wrap-distance-top:0;mso-wrap-distance-right:9pt;mso-wrap-distance-bottom:0;mso-position-horizontal:absolute;mso-position-horizontal-relative:text;mso-position-vertical:absolute;mso-position-vertical-relative:text;mso-width-percent:0;mso-width-relative:margin;v-text-anchor:top" o:gfxdata="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" fillcolor="white [3201]" strokeweight=".5pt">
+                <v:textbox>
+                  <w:txbxContent>
+                    <w:p>
+                      <w:r>
+                        <w:t>Mealy</w:t>
+                      </w:r>
+                      <w:r>
+                        <w:t xml:space="preserve"> Machine</w:t>
+                      </w:r>
+                    </w:p>
+                  </w:txbxContent>
+                </v:textbox>
+              </v:shape>
+            </w:pict>
+          </mc:Fallback>
+        </mc:AlternateContent>
+      </w:r>
+      <w:r>
+        <w:rPr>
+          <w:sz w:val="24"/>
+        </w:rPr>
+        <w:t xml:space="preserve">   </w:t>
+      </w:r>
+      <w:r>
+        <w:rPr>
+          <w:sz w:val="24"/>
+        </w:rPr>
+        <w:tab/>
+      </w:r>
+      <w:r>
+        <w:rPr>
+          <w:sz w:val="24"/>
+        </w:rPr>
+        <w:tab/>
+      </w:r>
+      <w:r>
+        <w:rPr>
+          <w:sz w:val="24"/>
+        </w:rPr>
+        <w:tab/>
+      </w:r>
+      <w:r>
+        <w:rPr>
+          <w:sz w:val="24"/>
+        </w:rPr>
+        <w:tab/>
+      </w:r>
+      <w:r>
+        <w:rPr>
+          <w:sz w:val="24"/>
+        </w:rPr>
+        <w:tab/>
+      </w:r>
+      <w:r>
+        <w:rPr>
+          <w:sz w:val="24"/>
+        </w:rPr>
+        <w:tab/>
+      </w:r>
+      <w:r>
+        <w:rPr>
+          <w:sz w:val="24"/>
+        </w:rPr>
+        <w:tab/>
+      </w:r>
+      <w:r>
+        <w:rPr>
+          <w:sz w:val="24"/>
+        </w:rPr>
+        <w:tab/>
+      </w:r>
+      <w:r>
+        <w:rPr>
+          <w:sz w:val="24"/>
+        </w:rPr>
+        <w:tab/>
+      </w:r>
+      <w:r>
+        <w:rPr>
+          <w:sz w:val="24"/>
+        </w:rPr>
+        <w:tab/>
+      </w:r>
+      <w:r>
+        <w:rPr>
+          <w:sz w:val="24"/>
+        </w:rPr>
+        <w:tab/>
+      </w:r>
+      <w:r>
+        <w:rPr>
+          <w:sz w:val="24"/>
+        </w:rPr>
+        <w:tab/>
+      </w:r>
+      <w:r>
+        <w:rPr>
+          <w:sz w:val="24"/>
+        </w:rPr>
+        <w:tab/>
+      </w:r>
+      <w:r>
+        <w:rPr>
+          <w:sz w:val="24"/>
+        </w:rPr>
+        <w:tab/>
+      </w:r>
+      <w:r>
+        <w:rPr>
+          <w:sz w:val="24"/>
+        </w:rPr>
+        <w:tab/>
+      </w:r>
+      <w:r>
+        <w:rPr>
+          <w:sz w:val="24"/>
+        </w:rPr>
+        <w:tab/>
+      </w:r>
+      <w:r>
+        <w:rPr>
+          <w:sz w:val="24"/>
+        </w:rPr>
+        <w:tab/>
+      </w:r>
+      <w:r>
+        <w:rPr>
+          <w:sz w:val="24"/>
+        </w:rPr>
+        <w:tab/>
+      </w:r>
+      <w:r>
+        <w:rPr>
+          <w:sz w:val="24"/>
+        </w:rPr>
+        <w:tab/>
+      </w:r>
+      <w:r>
+        <w:rPr>
+          <w:sz w:val="24"/>
+        </w:rPr>
+        <w:tab/>
+      </w:r>
+      <w:r>
+        <w:rPr>
+          <w:sz w:val="24"/>
+        </w:rPr>
+        <w:tab/>
+      </w:r>
+      <w:r>
+        <w:rPr>
+          <w:sz w:val="24"/>
+        </w:rPr>
+        <w:tab/>
+      </w:r>
+      <w:r>
+        <w:rPr>
+          <w:sz w:val="24"/>
+        </w:rPr>
+        <w:tab/>
+      </w:r>
+      <w:r>
+        <w:rPr>
+          <w:sz w:val="24"/>
+        </w:rPr>
+        <w:tab/>
+      </w:r>
+      <w:r>
+        <w:rPr>
+          <w:sz w:val="24"/>
+        </w:rPr>
+        <w:tab/>
+      </w:r>
+      <w:r>
+        <w:rPr>
+          <w:sz w:val="24"/>
+        </w:rPr>
+        <w:tab/>
+      </w:r>
+      <w:r>
+        <w:rPr>
+          <w:sz w:val="24"/>
+        </w:rPr>
+        <w:tab/>
+      </w:r>
+      <w:r>
+        <w:rPr>
+          <w:sz w:val="24"/>
+        </w:rPr>
+        <w:tab/>
+      </w:r>
+      <w:r>
+        <w:rPr>
+          <w:sz w:val="24"/>
+        </w:rPr>
+        <w:tab/>
+      </w:r>
+      <w:r>
+        <w:rPr>
+          <w:sz w:val="24"/>
+        </w:rPr>
+        <w:tab/>
+      </w:r>
+      <w:r>
+        <w:rPr>
+          <w:sz w:val="24"/>
+        </w:rPr>
+        <w:tab/>
+      </w:r>
+      <w:r>
+        <w:rPr>
+          <w:sz w:val="24"/>
+        </w:rPr>
+        <w:tab/>
+      </w:r>
+      <w:r>
+        <w:rPr>
+          <w:sz w:val="24"/>
+        </w:rPr>
+        <w:tab/>
+      </w:r>
+      <w:r>
+        <w:rPr>
+          <w:sz w:val="24"/>
+        </w:rPr>
+        <w:tab/>
+      </w:r>
+    </w:p>
+    <w:p>
+      <w:pPr>
+        <w:tabs>
+          <w:tab w:val="left" w:pos="5422"/>
+        </w:tabs>
+        <w:ind w:left="-630"/>
+        <w:rPr>
+          <w:b/>
+          <w:sz w:val="28"/>
+          <w:u w:val="single"/>
+        </w:rPr>
+      </w:pPr>
+      <w:r>
+        <w:rPr>
+          <w:b/>
+          <w:sz w:val="28"/>
+          <w:u w:val="single"/>
+        </w:rPr>
+        <w:t xml:space="preserve">Deterministic Finite </w:t>
+      </w:r>
+      <w:proofErr w:type="gramStart"/>
+      <w:r>
+        <w:rPr>
+          <w:b/>
+          <w:sz w:val="28"/>
+          <w:u w:val="single"/>
+        </w:rPr>
+        <w:t>Automata</w:t>
+      </w:r>
+      <w:r>
+        <w:rPr>
+          <w:b/>
+          <w:sz w:val="28"/>
+          <w:u w:val="single"/>
+        </w:rPr>
+        <w:t>(</w:t>
+      </w:r>
+      <w:proofErr w:type="gramEnd"/>
+      <w:r>
+        <w:rPr>
+          <w:b/>
+          <w:sz w:val="28"/>
+          <w:u w:val="single"/>
+        </w:rPr>
+        <w:t>DFA)</w:t>
+      </w:r>
+    </w:p>
+    <w:p>
+      <w:pPr>
+        <w:tabs>
+          <w:tab w:val="left" w:pos="5422"/>
+        </w:tabs>
+        <w:ind w:left="-630"/>
+        <w:rPr>
+          <w:b/>
+          <w:sz w:val="28"/>
+        </w:rPr>
+      </w:pPr>
+      <w:r>
+        <w:rPr>
+          <w:b/>
+          <w:noProof/>
+          <w:sz w:val="28"/>
+        </w:rPr>
+        <mc:AlternateContent>
+          <mc:Choice Requires="wps">
+            <w:drawing>
+              <wp:anchor distT="0" distB="0" distL="114300" distR="114300" simplePos="0" relativeHeight="251716608" behindDoc="0" locked="0" layoutInCell="1" allowOverlap="1">
+                <wp:simplePos x="0" y="0"/>
+                <wp:positionH relativeFrom="column">
+                  <wp:posOffset>3863856</wp:posOffset>
+                </wp:positionH>
+                <wp:positionV relativeFrom="paragraph">
+                  <wp:posOffset>247884</wp:posOffset>
+                </wp:positionV>
+                <wp:extent cx="371260" cy="6875"/>
+                <wp:effectExtent l="0" t="76200" r="10160" b="107950"/>
+                <wp:wrapNone/>
+                <wp:docPr id="293" name="Straight Arrow Connector 293"/>
+                <wp:cNvGraphicFramePr/>
+                <a:graphic xmlns:a="http://schemas.openxmlformats.org/drawingml/2006/main">
+                  <a:graphicData uri="http://schemas.microsoft.com/office/word/2010/wordprocessingShape">
+                    <wps:wsp>
+                      <wps:cNvCnPr/>
+                      <wps:spPr>
+                        <a:xfrm flipV="1">
+                          <a:off x="0" y="0"/>
+                          <a:ext cx="371260" cy="6875"/>
+                        </a:xfrm>
+                        <a:prstGeom prst="straightConnector1">
+                          <a:avLst/>
+                        </a:prstGeom>
+                        <a:ln>
+                          <a:solidFill>
+                            <a:schemeClr val="tx1"/>
+                          </a:solidFill>
+                          <a:tailEnd type="arrow"/>
+                        </a:ln>
+                      </wps:spPr>
+                      <wps:style>
+                        <a:lnRef idx="1">
+                          <a:schemeClr val="accent1"/>
+                        </a:lnRef>
+                        <a:fillRef idx="0">
+                          <a:schemeClr val="accent1"/>
+                        </a:fillRef>
+                        <a:effectRef idx="0">
+                          <a:schemeClr val="accent1"/>
+                        </a:effectRef>
+                        <a:fontRef idx="minor">
+                          <a:schemeClr val="tx1"/>
+                        </a:fontRef>
+                      </wps:style>
+                      <wps:bodyPr/>
+                    </wps:wsp>
+                  </a:graphicData>
+                </a:graphic>
+              </wp:anchor>
+            </w:drawing>
+          </mc:Choice>
+          <mc:Fallback>
+            <w:pict>
+              <v:shape id="Straight Arrow Connector 293" o:spid="_x0000_s1026" type="#_x0000_t32" style="position:absolute;margin-left:304.25pt;margin-top:19.5pt;width:29.25pt;height:.55pt;flip:y;z-index:251716608;visibility:visible;mso-wrap-style:square;mso-wrap-distance-left:9pt;mso-wrap-distance-top:0;mso-wrap-distance-right:9pt;mso-wrap-distance-bottom:0;mso-position-horizontal:absolute;mso-position-horizontal-relative:text;mso-position-vertical:absolute;mso-position-vertical-relative:text" o:gfxdata="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" strokecolor="black [3213]">
+                <v:stroke endarrow="open"/>
+              </v:shape>
+            </w:pict>
+          </mc:Fallback>
+        </mc:AlternateContent>
+      </w:r>
+      <w:r>
+        <w:rPr>
+          <w:b/>
+          <w:noProof/>
+          <w:sz w:val="28"/>
+        </w:rPr>
+        <mc:AlternateContent>
+          <mc:Choice Requires="wps">
+            <w:drawing>
+              <wp:anchor distT="0" distB="0" distL="114300" distR="114300" simplePos="0" relativeHeight="251715584" behindDoc="0" locked="0" layoutInCell="1" allowOverlap="1" wp14:anchorId="6F4CE578" wp14:editId="740C1F28">
+                <wp:simplePos x="0" y="0"/>
+                <wp:positionH relativeFrom="column">
+                  <wp:posOffset>5387555</wp:posOffset>
+                </wp:positionH>
+                <wp:positionV relativeFrom="paragraph">
+                  <wp:posOffset>80368</wp:posOffset>
+                </wp:positionV>
+                <wp:extent cx="371260" cy="343759"/>
+                <wp:effectExtent l="0" t="0" r="10160" b="18415"/>
+                <wp:wrapNone/>
+                <wp:docPr id="292" name="Oval 292"/>
+                <wp:cNvGraphicFramePr/>
+                <a:graphic xmlns:a="http://schemas.openxmlformats.org/drawingml/2006/main">
+                  <a:graphicData uri="http://schemas.microsoft.com/office/word/2010/wordprocessingShape">
+                    <wps:wsp>
+                      <wps:cNvSpPr/>
+                      <wps:spPr>
+                        <a:xfrm>
+                          <a:off x="0" y="0"/>
+                          <a:ext cx="371260" cy="343759"/>
+                        </a:xfrm>
+                        <a:prstGeom prst="ellipse">
+                          <a:avLst/>
+                        </a:prstGeom>
+                      </wps:spPr>
+                      <wps:style>
+                        <a:lnRef idx="2">
+                          <a:schemeClr val="dk1"/>
+                        </a:lnRef>
+                        <a:fillRef idx="1">
+                          <a:schemeClr val="lt1"/>
+                        </a:fillRef>
+                        <a:effectRef idx="0">
+                          <a:schemeClr val="dk1"/>
+                        </a:effectRef>
+                        <a:fontRef idx="minor">
+                          <a:schemeClr val="dk1"/>
+                        </a:fontRef>
+                      </wps:style>
+                      <wps:txbx>
+                        <w:txbxContent>
+                          <w:p>
+                            <w:pPr>
+                              <w:jc w:val="center"/>
+                            </w:pPr>
+                            <w:r>
+                              <w:t>B</w:t>
+                            </w:r>
+                          </w:p>
+                        </w:txbxContent>
+                      </wps:txbx>
+                      <wps:bodyPr rot="0" spcFirstLastPara="0" vertOverflow="overflow" horzOverflow="overflow" vert="horz" wrap="square" lIns="91440" tIns="45720" rIns="91440" bIns="45720" numCol="1" spcCol="0" rtlCol="0" fromWordArt="0" anchor="ctr" anchorCtr="0" forceAA="0" compatLnSpc="1">
+                        <a:prstTxWarp prst="textNoShape">
+                          <a:avLst/>
+                        </a:prstTxWarp>
+                        <a:noAutofit/>
+                      </wps:bodyPr>
+                    </wps:wsp>
+                  </a:graphicData>
+                </a:graphic>
+                <wp14:sizeRelH relativeFrom="margin">
+                  <wp14:pctWidth>0</wp14:pctWidth>
+                </wp14:sizeRelH>
+                <wp14:sizeRelV relativeFrom="margin">
+                  <wp14:pctHeight>0</wp14:pctHeight>
+                </wp14:sizeRelV>
+              </wp:anchor>
+            </w:drawing>
+          </mc:Choice>
+          <mc:Fallback>
+            <w:pict>
+              <v:oval id="Oval 292" o:spid="_x0000_s1041" style="position:absolute;left:0;text-align:left;margin-left:424.2pt;margin-top:6.35pt;width:29.25pt;height:27.05pt;z-index:251715584;visibility:visible;mso-wrap-style:square;mso-width-percent:0;mso-height-percent:0;mso-wrap-distance-left:9pt;mso-wrap-distance-top:0;mso-wrap-distance-right:9pt;mso-wrap-distance-bottom:0;mso-position-horizontal:absolute;mso-position-horizontal-relative:text;mso-position-vertical:absolute;mso-position-vertical-relative:text;mso-width-percent:0;mso-height-percent:0;mso-width-relative:margin;mso-height-relative:margin;v-text-anchor:middle" o:gfxdata="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" fillcolor="white [3201]" strokecolor="black [3200]" strokeweight="2pt">
+                <v:textbox>
+                  <w:txbxContent>
+                    <w:p>
+                      <w:pPr>
+                        <w:jc w:val="center"/>
+                      </w:pPr>
+                      <w:r>
+                        <w:t>B</w:t>
+                      </w:r>
+                    </w:p>
+                  </w:txbxContent>
+                </v:textbox>
+              </v:oval>
+            </w:pict>
+          </mc:Fallback>
+        </mc:AlternateContent>
+      </w:r>
+      <w:r>
+        <w:rPr>
+          <w:b/>
+          <w:noProof/>
+          <w:sz w:val="28"/>
+        </w:rPr>
+        <mc:AlternateContent>
+          <mc:Choice Requires="wps">
+            <w:drawing>
+              <wp:anchor distT="0" distB="0" distL="114300" distR="114300" simplePos="0" relativeHeight="251707392" behindDoc="0" locked="0" layoutInCell="1" allowOverlap="1" wp14:anchorId="10143766" wp14:editId="729DECE3">
+                <wp:simplePos x="0" y="0"/>
+                <wp:positionH relativeFrom="column">
+                  <wp:posOffset>4235116</wp:posOffset>
+                </wp:positionH>
+                <wp:positionV relativeFrom="paragraph">
+                  <wp:posOffset>89755</wp:posOffset>
+                </wp:positionV>
+                <wp:extent cx="371260" cy="343759"/>
+                <wp:effectExtent l="0" t="0" r="10160" b="18415"/>
+                <wp:wrapNone/>
+                <wp:docPr id="288" name="Oval 288"/>
+                <wp:cNvGraphicFramePr/>
+                <a:graphic xmlns:a="http://schemas.openxmlformats.org/drawingml/2006/main">
+                  <a:graphicData uri="http://schemas.microsoft.com/office/word/2010/wordprocessingShape">
+                    <wps:wsp>
+                      <wps:cNvSpPr/>
+                      <wps:spPr>
+                        <a:xfrm>
+                          <a:off x="0" y="0"/>
+                          <a:ext cx="371260" cy="343759"/>
+                        </a:xfrm>
+                        <a:prstGeom prst="ellipse">
+                          <a:avLst/>
+                        </a:prstGeom>
+                      </wps:spPr>
+                      <wps:style>
+                        <a:lnRef idx="2">
+                          <a:schemeClr val="dk1"/>
+                        </a:lnRef>
+                        <a:fillRef idx="1">
+                          <a:schemeClr val="lt1"/>
+                        </a:fillRef>
+                        <a:effectRef idx="0">
+                          <a:schemeClr val="dk1"/>
+                        </a:effectRef>
+                        <a:fontRef idx="minor">
+                          <a:schemeClr val="dk1"/>
+                        </a:fontRef>
+                      </wps:style>
+                      <wps:txbx>
+                        <w:txbxContent>
+                          <w:p>
+                            <w:pPr>
+                              <w:jc w:val="center"/>
+                            </w:pPr>
+                            <w:r>
+                              <w:t>A</w:t>
+                            </w:r>
+                          </w:p>
+                        </w:txbxContent>
+                      </wps:txbx>
+                      <wps:bodyPr rot="0" spcFirstLastPara="0" vertOverflow="overflow" horzOverflow="overflow" vert="horz" wrap="square" lIns="91440" tIns="45720" rIns="91440" bIns="45720" numCol="1" spcCol="0" rtlCol="0" fromWordArt="0" anchor="ctr" anchorCtr="0" forceAA="0" compatLnSpc="1">
+                        <a:prstTxWarp prst="textNoShape">
+                          <a:avLst/>
+                        </a:prstTxWarp>
+                        <a:noAutofit/>
+                      </wps:bodyPr>
+                    </wps:wsp>
+                  </a:graphicData>
+                </a:graphic>
+                <wp14:sizeRelH relativeFrom="margin">
+                  <wp14:pctWidth>0</wp14:pctWidth>
+                </wp14:sizeRelH>
+                <wp14:sizeRelV relativeFrom="margin">
+                  <wp14:pctHeight>0</wp14:pctHeight>
+                </wp14:sizeRelV>
+              </wp:anchor>
+            </w:drawing>
+          </mc:Choice>
+          <mc:Fallback>
+            <w:pict>
+              <v:oval id="Oval 288" o:spid="_x0000_s1042" style="position:absolute;left:0;text-align:left;margin-left:333.45pt;margin-top:7.05pt;width:29.25pt;height:27.05pt;z-index:251707392;visibility:visible;mso-wrap-style:square;mso-width-percent:0;mso-height-percent:0;mso-wrap-distance-left:9pt;mso-wrap-distance-top:0;mso-wrap-distance-right:9pt;mso-wrap-distance-bottom:0;mso-position-horizontal:absolute;mso-position-horizontal-relative:text;mso-position-vertical:absolute;mso-position-vertical-relative:text;mso-width-percent:0;mso-height-percent:0;mso-width-relative:margin;mso-height-relative:margin;v-text-anchor:middle" o:gfxdata="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" fillcolor="white [3201]" strokecolor="black [3200]" strokeweight="2pt">
+                <v:textbox>
+                  <w:txbxContent>
+                    <w:p>
+                      <w:pPr>
+                        <w:jc w:val="center"/>
+                      </w:pPr>
+                      <w:r>
+                        <w:t>A</w:t>
+                      </w:r>
+                    </w:p>
+                  </w:txbxContent>
+                </v:textbox>
+              </v:oval>
+            </w:pict>
+          </mc:Fallback>
+        </mc:AlternateContent>
+      </w:r>
+      <w:r>
+        <w:rPr>
+          <w:b/>
+          <w:sz w:val="28"/>
+        </w:rPr>
+        <w:t>- It has the simplest model of computation</w:t>
+      </w:r>
       <w:bookmarkStart w:id="0" w:name="_GoBack"/>
       <w:bookmarkEnd w:id="0"/>
     </w:p>
@@ -3214,9 +4847,307 @@
         </w:tabs>
         <w:ind w:left="-630"/>
         <w:rPr>
-          <w:sz w:val="24"/>
+          <w:sz w:val="28"/>
         </w:rPr>
       </w:pPr>
+      <w:r>
+        <w:rPr>
+          <w:b/>
+          <w:noProof/>
+          <w:sz w:val="28"/>
+        </w:rPr>
+        <mc:AlternateContent>
+          <mc:Choice Requires="wps">
+            <w:drawing>
+              <wp:anchor distT="0" distB="0" distL="114300" distR="114300" simplePos="0" relativeHeight="251709440" behindDoc="0" locked="0" layoutInCell="1" allowOverlap="1" wp14:anchorId="34B5E0F6" wp14:editId="40840406">
+                <wp:simplePos x="0" y="0"/>
+                <wp:positionH relativeFrom="column">
+                  <wp:posOffset>5245735</wp:posOffset>
+                </wp:positionH>
+                <wp:positionV relativeFrom="paragraph">
+                  <wp:posOffset>482600</wp:posOffset>
+                </wp:positionV>
+                <wp:extent cx="515620" cy="508000"/>
+                <wp:effectExtent l="0" t="0" r="17780" b="25400"/>
+                <wp:wrapNone/>
+                <wp:docPr id="289" name="Oval 289"/>
+                <wp:cNvGraphicFramePr/>
+                <a:graphic xmlns:a="http://schemas.openxmlformats.org/drawingml/2006/main">
+                  <a:graphicData uri="http://schemas.microsoft.com/office/word/2010/wordprocessingShape">
+                    <wps:wsp>
+                      <wps:cNvSpPr/>
+                      <wps:spPr>
+                        <a:xfrm>
+                          <a:off x="0" y="0"/>
+                          <a:ext cx="515620" cy="508000"/>
+                        </a:xfrm>
+                        <a:prstGeom prst="ellipse">
+                          <a:avLst/>
+                        </a:prstGeom>
+                      </wps:spPr>
+                      <wps:style>
+                        <a:lnRef idx="2">
+                          <a:schemeClr val="dk1"/>
+                        </a:lnRef>
+                        <a:fillRef idx="1">
+                          <a:schemeClr val="lt1"/>
+                        </a:fillRef>
+                        <a:effectRef idx="0">
+                          <a:schemeClr val="dk1"/>
+                        </a:effectRef>
+                        <a:fontRef idx="minor">
+                          <a:schemeClr val="dk1"/>
+                        </a:fontRef>
+                      </wps:style>
+                      <wps:txbx>
+                        <w:txbxContent>
+                          <w:p>
+                            <w:pPr>
+                              <w:jc w:val="center"/>
+                            </w:pPr>
+                          </w:p>
+                        </w:txbxContent>
+                      </wps:txbx>
+                      <wps:bodyPr rot="0" spcFirstLastPara="0" vertOverflow="overflow" horzOverflow="overflow" vert="horz" wrap="square" lIns="91440" tIns="45720" rIns="91440" bIns="45720" numCol="1" spcCol="0" rtlCol="0" fromWordArt="0" anchor="ctr" anchorCtr="0" forceAA="0" compatLnSpc="1">
+                        <a:prstTxWarp prst="textNoShape">
+                          <a:avLst/>
+                        </a:prstTxWarp>
+                        <a:noAutofit/>
+                      </wps:bodyPr>
+                    </wps:wsp>
+                  </a:graphicData>
+                </a:graphic>
+                <wp14:sizeRelH relativeFrom="margin">
+                  <wp14:pctWidth>0</wp14:pctWidth>
+                </wp14:sizeRelH>
+                <wp14:sizeRelV relativeFrom="margin">
+                  <wp14:pctHeight>0</wp14:pctHeight>
+                </wp14:sizeRelV>
+              </wp:anchor>
+            </w:drawing>
+          </mc:Choice>
+          <mc:Fallback>
+            <w:pict>
+              <v:oval id="Oval 289" o:spid="_x0000_s1043" style="position:absolute;left:0;text-align:left;margin-left:413.05pt;margin-top:38pt;width:40.6pt;height:40pt;z-index:251709440;visibility:visible;mso-wrap-style:square;mso-width-percent:0;mso-height-percent:0;mso-wrap-distance-left:9pt;mso-wrap-distance-top:0;mso-wrap-distance-right:9pt;mso-wrap-distance-bottom:0;mso-position-horizontal:absolute;mso-position-horizontal-relative:text;mso-position-vertical:absolute;mso-position-vertical-relative:text;mso-width-percent:0;mso-height-percent:0;mso-width-relative:margin;mso-height-relative:margin;v-text-anchor:middle" o:gfxdata="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" fillcolor="white [3201]" strokecolor="black [3200]" strokeweight="2pt">
+                <v:textbox>
+                  <w:txbxContent>
+                    <w:p>
+                      <w:pPr>
+                        <w:jc w:val="center"/>
+                      </w:pPr>
+                    </w:p>
+                  </w:txbxContent>
+                </v:textbox>
+              </v:oval>
+            </w:pict>
+          </mc:Fallback>
+        </mc:AlternateContent>
+      </w:r>
+      <w:r>
+        <w:rPr>
+          <w:b/>
+          <w:noProof/>
+          <w:sz w:val="28"/>
+        </w:rPr>
+        <mc:AlternateContent>
+          <mc:Choice Requires="wps">
+            <w:drawing>
+              <wp:anchor distT="0" distB="0" distL="114300" distR="114300" simplePos="0" relativeHeight="251713536" behindDoc="0" locked="0" layoutInCell="1" allowOverlap="1" wp14:anchorId="28193C11" wp14:editId="6B221E88">
+                <wp:simplePos x="0" y="0"/>
+                <wp:positionH relativeFrom="column">
+                  <wp:posOffset>5321300</wp:posOffset>
+                </wp:positionH>
+                <wp:positionV relativeFrom="paragraph">
+                  <wp:posOffset>517525</wp:posOffset>
+                </wp:positionV>
+                <wp:extent cx="370840" cy="404495"/>
+                <wp:effectExtent l="0" t="0" r="10160" b="14605"/>
+                <wp:wrapNone/>
+                <wp:docPr id="291" name="Oval 291"/>
+                <wp:cNvGraphicFramePr/>
+                <a:graphic xmlns:a="http://schemas.openxmlformats.org/drawingml/2006/main">
+                  <a:graphicData uri="http://schemas.microsoft.com/office/word/2010/wordprocessingShape">
+                    <wps:wsp>
+                      <wps:cNvSpPr/>
+                      <wps:spPr>
+                        <a:xfrm>
+                          <a:off x="0" y="0"/>
+                          <a:ext cx="370840" cy="404495"/>
+                        </a:xfrm>
+                        <a:prstGeom prst="ellipse">
+                          <a:avLst/>
+                        </a:prstGeom>
+                      </wps:spPr>
+                      <wps:style>
+                        <a:lnRef idx="2">
+                          <a:schemeClr val="dk1"/>
+                        </a:lnRef>
+                        <a:fillRef idx="1">
+                          <a:schemeClr val="lt1"/>
+                        </a:fillRef>
+                        <a:effectRef idx="0">
+                          <a:schemeClr val="dk1"/>
+                        </a:effectRef>
+                        <a:fontRef idx="minor">
+                          <a:schemeClr val="dk1"/>
+                        </a:fontRef>
+                      </wps:style>
+                      <wps:txbx>
+                        <w:txbxContent>
+                          <w:p>
+                            <w:pPr>
+                              <w:jc w:val="center"/>
+                            </w:pPr>
+                            <w:r>
+                              <w:t>D</w:t>
+                            </w:r>
+                          </w:p>
+                        </w:txbxContent>
+                      </wps:txbx>
+                      <wps:bodyPr rot="0" spcFirstLastPara="0" vertOverflow="overflow" horzOverflow="overflow" vert="horz" wrap="square" lIns="91440" tIns="45720" rIns="91440" bIns="45720" numCol="1" spcCol="0" rtlCol="0" fromWordArt="0" anchor="ctr" anchorCtr="0" forceAA="0" compatLnSpc="1">
+                        <a:prstTxWarp prst="textNoShape">
+                          <a:avLst/>
+                        </a:prstTxWarp>
+                        <a:noAutofit/>
+                      </wps:bodyPr>
+                    </wps:wsp>
+                  </a:graphicData>
+                </a:graphic>
+                <wp14:sizeRelH relativeFrom="margin">
+                  <wp14:pctWidth>0</wp14:pctWidth>
+                </wp14:sizeRelH>
+                <wp14:sizeRelV relativeFrom="margin">
+                  <wp14:pctHeight>0</wp14:pctHeight>
+                </wp14:sizeRelV>
+              </wp:anchor>
+            </w:drawing>
+          </mc:Choice>
+          <mc:Fallback>
+            <w:pict>
+              <v:oval id="Oval 291" o:spid="_x0000_s1044" style="position:absolute;left:0;text-align:left;margin-left:419pt;margin-top:40.75pt;width:29.2pt;height:31.85pt;z-index:251713536;visibility:visible;mso-wrap-style:square;mso-width-percent:0;mso-height-percent:0;mso-wrap-distance-left:9pt;mso-wrap-distance-top:0;mso-wrap-distance-right:9pt;mso-wrap-distance-bottom:0;mso-position-horizontal:absolute;mso-position-horizontal-relative:text;mso-position-vertical:absolute;mso-position-vertical-relative:text;mso-width-percent:0;mso-height-percent:0;mso-width-relative:margin;mso-height-relative:margin;v-text-anchor:middle" o:gfxdata="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" fillcolor="white [3201]" strokecolor="black [3200]" strokeweight="2pt">
+                <v:textbox>
+                  <w:txbxContent>
+                    <w:p>
+                      <w:pPr>
+                        <w:jc w:val="center"/>
+                      </w:pPr>
+                      <w:r>
+                        <w:t>D</w:t>
+                      </w:r>
+                    </w:p>
+                  </w:txbxContent>
+                </v:textbox>
+              </v:oval>
+            </w:pict>
+          </mc:Fallback>
+        </mc:AlternateContent>
+      </w:r>
+      <w:r>
+        <w:rPr>
+          <w:b/>
+          <w:noProof/>
+          <w:sz w:val="28"/>
+        </w:rPr>
+        <mc:AlternateContent>
+          <mc:Choice Requires="wps">
+            <w:drawing>
+              <wp:anchor distT="0" distB="0" distL="114300" distR="114300" simplePos="0" relativeHeight="251711488" behindDoc="0" locked="0" layoutInCell="1" allowOverlap="1" wp14:anchorId="16FA36C1" wp14:editId="18133A72">
+                <wp:simplePos x="0" y="0"/>
+                <wp:positionH relativeFrom="column">
+                  <wp:posOffset>4338244</wp:posOffset>
+                </wp:positionH>
+                <wp:positionV relativeFrom="paragraph">
+                  <wp:posOffset>613849</wp:posOffset>
+                </wp:positionV>
+                <wp:extent cx="370840" cy="378136"/>
+                <wp:effectExtent l="0" t="0" r="10160" b="22225"/>
+                <wp:wrapNone/>
+                <wp:docPr id="290" name="Oval 290"/>
+                <wp:cNvGraphicFramePr/>
+                <a:graphic xmlns:a="http://schemas.openxmlformats.org/drawingml/2006/main">
+                  <a:graphicData uri="http://schemas.microsoft.com/office/word/2010/wordprocessingShape">
+                    <wps:wsp>
+                      <wps:cNvSpPr/>
+                      <wps:spPr>
+                        <a:xfrm>
+                          <a:off x="0" y="0"/>
+                          <a:ext cx="370840" cy="378136"/>
+                        </a:xfrm>
+                        <a:prstGeom prst="ellipse">
+                          <a:avLst/>
+                        </a:prstGeom>
+                      </wps:spPr>
+                      <wps:style>
+                        <a:lnRef idx="2">
+                          <a:schemeClr val="dk1"/>
+                        </a:lnRef>
+                        <a:fillRef idx="1">
+                          <a:schemeClr val="lt1"/>
+                        </a:fillRef>
+                        <a:effectRef idx="0">
+                          <a:schemeClr val="dk1"/>
+                        </a:effectRef>
+                        <a:fontRef idx="minor">
+                          <a:schemeClr val="dk1"/>
+                        </a:fontRef>
+                      </wps:style>
+                      <wps:txbx>
+                        <w:txbxContent>
+                          <w:p>
+                            <w:pPr>
+                              <w:jc w:val="center"/>
+                            </w:pPr>
+                            <w:r>
+                              <w:t>C</w:t>
+                            </w:r>
+                          </w:p>
+                        </w:txbxContent>
+                      </wps:txbx>
+                      <wps:bodyPr rot="0" spcFirstLastPara="0" vertOverflow="overflow" horzOverflow="overflow" vert="horz" wrap="square" lIns="91440" tIns="45720" rIns="91440" bIns="45720" numCol="1" spcCol="0" rtlCol="0" fromWordArt="0" anchor="ctr" anchorCtr="0" forceAA="0" compatLnSpc="1">
+                        <a:prstTxWarp prst="textNoShape">
+                          <a:avLst/>
+                        </a:prstTxWarp>
+                        <a:noAutofit/>
+                      </wps:bodyPr>
+                    </wps:wsp>
+                  </a:graphicData>
+                </a:graphic>
+                <wp14:sizeRelH relativeFrom="margin">
+                  <wp14:pctWidth>0</wp14:pctWidth>
+                </wp14:sizeRelH>
+                <wp14:sizeRelV relativeFrom="margin">
+                  <wp14:pctHeight>0</wp14:pctHeight>
+                </wp14:sizeRelV>
+              </wp:anchor>
+            </w:drawing>
+          </mc:Choice>
+          <mc:Fallback>
+            <w:pict>
+              <v:oval id="Oval 290" o:spid="_x0000_s1045" style="position:absolute;left:0;text-align:left;margin-left:341.6pt;margin-top:48.35pt;width:29.2pt;height:29.75pt;z-index:251711488;visibility:visible;mso-wrap-style:square;mso-width-percent:0;mso-height-percent:0;mso-wrap-distance-left:9pt;mso-wrap-distance-top:0;mso-wrap-distance-right:9pt;mso-wrap-distance-bottom:0;mso-position-horizontal:absolute;mso-position-horizontal-relative:text;mso-position-vertical:absolute;mso-position-vertical-relative:text;mso-width-percent:0;mso-height-percent:0;mso-width-relative:margin;mso-height-relative:margin;v-text-anchor:middle" o:gfxdata="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" fillcolor="white [3201]" strokecolor="black [3200]" strokeweight="2pt">
+                <v:textbox>
+                  <w:txbxContent>
+                    <w:p>
+                      <w:pPr>
+                        <w:jc w:val="center"/>
+                      </w:pPr>
+                      <w:r>
+                        <w:t>C</w:t>
+                      </w:r>
+                    </w:p>
+                  </w:txbxContent>
+                </v:textbox>
+              </v:oval>
+            </w:pict>
+          </mc:Fallback>
+        </mc:AlternateContent>
+      </w:r>
+      <w:r>
+        <w:rPr>
+          <w:b/>
+          <w:sz w:val="28"/>
+        </w:rPr>
+        <w:t>- It has very limited memory</w:t>
+      </w:r>
     </w:p>
     <w:sectPr>
       <w:pgSz w:w="12240" w:h="15840"/>
@@ -3958,7 +5889,7 @@
 </file>
 
 <file path=customXml/itemProps1.xml><?xml version="1.0" encoding="utf-8"?>
-<ds:datastoreItem xmlns:ds="http://schemas.openxmlformats.org/officeDocument/2006/customXml" ds:itemID="{A05D045A-FE1C-4028-B47B-BE9FBBE15912}">
+<ds:datastoreItem xmlns:ds="http://schemas.openxmlformats.org/officeDocument/2006/customXml" ds:itemID="{EDD8FF72-D16C-4AC4-9C8D-0FCB0A1940A6}">
   <ds:schemaRefs>
     <ds:schemaRef ds:uri="http://schemas.openxmlformats.org/officeDocument/2006/bibliography"/>
   </ds:schemaRefs>

</xml_diff>